<commit_message>
minden változtatás a bemutatóra
</commit_message>
<xml_diff>
--- a/változtatások-fejlesztések.docx
+++ b/változtatások-fejlesztések.docx
@@ -17,7 +17,15 @@
         </w:pBdr>
       </w:pPr>
       <w:r>
-        <w:t>EZT A DOKUMENTUMOK AZÉRT HOZTAM LÉTRE, HOGY MIELŐTT VALAMILYEN VÁLTOZTATÁS, JAVÍTÁS, CONFIG, KÉP STB.. BELEKERÜLNE A HIVATALOS DOKUMENTÁCIÓNKBA ÁT LEHESSEN NÉZNI, FELÜL TUDJUK VIZSGÁLNI EGYMÁST, MEGMUTATNI ELKÉPZELÉSEKET EGYMÁSNAK AKÁR, ANÉLKÜL, HOGY A HIVATALOS DOKSIBA BELENYÚLNÁNK.</w:t>
+        <w:t xml:space="preserve">EZT A DOKUMENTUMOK AZÉRT HOZTAM LÉTRE, HOGY MIELŐTT VALAMILYEN VÁLTOZTATÁS, JAVÍTÁS, CONFIG, KÉP </w:t>
+      </w:r>
+      <w:proofErr w:type="gramStart"/>
+      <w:r>
+        <w:t>STB..</w:t>
+      </w:r>
+      <w:proofErr w:type="gramEnd"/>
+      <w:r>
+        <w:t xml:space="preserve"> BELEKERÜLNE A HIVATALOS DOKUMENTÁCIÓNKBA ÁT LEHESSEN NÉZNI, FELÜL TUDJUK VIZSGÁLNI EGYMÁST, MEGMUTATNI ELKÉPZELÉSEKET EGYMÁSNAK AKÁR, ANÉLKÜL, HOGY A HIVATALOS DOKSIBA BELENYÚLNÁNK.</w:t>
       </w:r>
     </w:p>
     <w:p/>
@@ -170,6 +178,7 @@
       <w:r>
         <w:t xml:space="preserve">Mindegyik telephely saját routerrel rendelkezik, amely közvetlenül csatlakozik az ISP routerhez. Ez a megközelítés a </w:t>
       </w:r>
+      <w:proofErr w:type="gramStart"/>
       <w:r>
         <w:rPr>
           <w:b/>
@@ -186,6 +195,7 @@
         <w:t>homed</w:t>
       </w:r>
       <w:proofErr w:type="spellEnd"/>
+      <w:proofErr w:type="gramEnd"/>
       <w:r>
         <w:rPr>
           <w:b/>
@@ -1020,7 +1030,39 @@
           <w:b/>
           <w:bCs/>
         </w:rPr>
-        <w:t xml:space="preserve">-el csak most hogy legyen egy telephely ahol működik a </w:t>
+        <w:t xml:space="preserve">-el csak </w:t>
+      </w:r>
+      <w:proofErr w:type="gramStart"/>
+      <w:r>
+        <w:rPr>
+          <w:b/>
+          <w:bCs/>
+        </w:rPr>
+        <w:t>most</w:t>
+      </w:r>
+      <w:proofErr w:type="gramEnd"/>
+      <w:r>
+        <w:rPr>
+          <w:b/>
+          <w:bCs/>
+        </w:rPr>
+        <w:t xml:space="preserve"> hogy legyen egy </w:t>
+      </w:r>
+      <w:proofErr w:type="gramStart"/>
+      <w:r>
+        <w:rPr>
+          <w:b/>
+          <w:bCs/>
+        </w:rPr>
+        <w:t>telephely</w:t>
+      </w:r>
+      <w:proofErr w:type="gramEnd"/>
+      <w:r>
+        <w:rPr>
+          <w:b/>
+          <w:bCs/>
+        </w:rPr>
+        <w:t xml:space="preserve"> ahol működik a </w:t>
       </w:r>
       <w:proofErr w:type="spellStart"/>
       <w:r>
@@ -1043,7 +1085,23 @@
           <w:b/>
           <w:bCs/>
         </w:rPr>
-        <w:t xml:space="preserve">Illetve még  a budapesti telephely routerének állítottam </w:t>
+        <w:t xml:space="preserve">Illetve </w:t>
+      </w:r>
+      <w:proofErr w:type="gramStart"/>
+      <w:r>
+        <w:rPr>
+          <w:b/>
+          <w:bCs/>
+        </w:rPr>
+        <w:t>még  a</w:t>
+      </w:r>
+      <w:proofErr w:type="gramEnd"/>
+      <w:r>
+        <w:rPr>
+          <w:b/>
+          <w:bCs/>
+        </w:rPr>
+        <w:t xml:space="preserve"> budapesti telephely routerének állítottam </w:t>
       </w:r>
       <w:proofErr w:type="spellStart"/>
       <w:r>
@@ -5153,10 +5211,12 @@
         <w:t>email-</w:t>
       </w:r>
       <w:proofErr w:type="spellStart"/>
+      <w:proofErr w:type="gramStart"/>
       <w:r>
         <w:t>server,tftp</w:t>
       </w:r>
       <w:proofErr w:type="spellEnd"/>
+      <w:proofErr w:type="gramEnd"/>
     </w:p>
     <w:p/>
     <w:p>
@@ -5602,7 +5662,15 @@
       </w:r>
       <w:proofErr w:type="spellEnd"/>
       <w:r>
-        <w:t xml:space="preserve"> mar illetve </w:t>
+        <w:t xml:space="preserve"> </w:t>
+      </w:r>
+      <w:proofErr w:type="gramStart"/>
+      <w:r>
+        <w:t>mar</w:t>
+      </w:r>
+      <w:proofErr w:type="gramEnd"/>
+      <w:r>
+        <w:t xml:space="preserve"> illetve </w:t>
       </w:r>
       <w:proofErr w:type="spellStart"/>
       <w:r>
@@ -5855,7 +5923,15 @@
       </w:r>
       <w:proofErr w:type="spellEnd"/>
       <w:r>
-        <w:t xml:space="preserve"> router(DEB_R): </w:t>
+        <w:t xml:space="preserve"> </w:t>
+      </w:r>
+      <w:proofErr w:type="gramStart"/>
+      <w:r>
+        <w:t>router(</w:t>
+      </w:r>
+      <w:proofErr w:type="gramEnd"/>
+      <w:r>
+        <w:t xml:space="preserve">DEB_R): </w:t>
       </w:r>
     </w:p>
     <w:p>
@@ -5989,7 +6065,23 @@
     <w:p/>
     <w:p>
       <w:r>
-        <w:t xml:space="preserve">NAT szabályok - DEB_R: </w:t>
+        <w:t>NAT szabályok - DEB_</w:t>
+      </w:r>
+      <w:proofErr w:type="gramStart"/>
+      <w:r>
+        <w:t xml:space="preserve">R: </w:t>
+      </w:r>
+      <w:r>
+        <w:t xml:space="preserve"> </w:t>
+      </w:r>
+      <w:proofErr w:type="spellStart"/>
+      <w:r>
+        <w:t>static</w:t>
+      </w:r>
+      <w:proofErr w:type="spellEnd"/>
+      <w:proofErr w:type="gramEnd"/>
+      <w:r>
+        <w:t xml:space="preserve"> </w:t>
       </w:r>
     </w:p>
     <w:p>
@@ -6408,10 +6500,12 @@
         <w:t>-mindkettő szerver (</w:t>
       </w:r>
       <w:proofErr w:type="spellStart"/>
+      <w:proofErr w:type="gramStart"/>
       <w:r>
         <w:t>google,telekom</w:t>
       </w:r>
       <w:proofErr w:type="spellEnd"/>
+      <w:proofErr w:type="gramEnd"/>
       <w:r>
         <w:t xml:space="preserve">) csak a 80-as és a 443-mas </w:t>
       </w:r>
@@ -6790,12 +6884,17 @@
         <w:t xml:space="preserve"> </w:t>
       </w:r>
       <w:proofErr w:type="spellStart"/>
+      <w:proofErr w:type="gramStart"/>
       <w:r>
         <w:t>megpingelem</w:t>
       </w:r>
       <w:proofErr w:type="spellEnd"/>
       <w:r>
-        <w:t xml:space="preserve"> : </w:t>
+        <w:t xml:space="preserve"> :</w:t>
+      </w:r>
+      <w:proofErr w:type="gramEnd"/>
+      <w:r>
+        <w:t xml:space="preserve"> </w:t>
       </w:r>
     </w:p>
     <w:p>
@@ -7745,8 +7844,13 @@
       </w:r>
     </w:p>
     <w:p>
-      <w:r>
-        <w:t>megengedem hogy a szerverek is használják a PAT-ot kifelé</w:t>
+      <w:proofErr w:type="gramStart"/>
+      <w:r>
+        <w:t>megengedem</w:t>
+      </w:r>
+      <w:proofErr w:type="gramEnd"/>
+      <w:r>
+        <w:t xml:space="preserve"> hogy a szerverek is használják a PAT-ot kifelé</w:t>
       </w:r>
     </w:p>
     <w:p/>
@@ -8077,8 +8181,13 @@
       <w:proofErr w:type="spellEnd"/>
       <w:r>
         <w:tab/>
-        <w:t>192.168.20.15 → 195.1.1.2:port</w:t>
-      </w:r>
+        <w:t xml:space="preserve">192.168.20.15 → </w:t>
+      </w:r>
+      <w:proofErr w:type="gramStart"/>
+      <w:r>
+        <w:t>195.1.1.2:port</w:t>
+      </w:r>
+      <w:proofErr w:type="gramEnd"/>
     </w:p>
     <w:p/>
     <w:p>
@@ -8472,8 +8581,13 @@
       </w:r>
       <w:proofErr w:type="spellEnd"/>
       <w:r>
-        <w:t xml:space="preserve"> szegeden</w:t>
-      </w:r>
+        <w:t xml:space="preserve"> </w:t>
+      </w:r>
+      <w:proofErr w:type="gramStart"/>
+      <w:r>
+        <w:t>szegeden</w:t>
+      </w:r>
+      <w:proofErr w:type="gramEnd"/>
       <w:r>
         <w:t xml:space="preserve"> illetve </w:t>
       </w:r>
@@ -8796,7 +8910,15 @@
     </w:p>
     <w:p>
       <w:r>
-        <w:t xml:space="preserve">A NAT konfiguráció lényege, hogy a teljes szegedi és titkársági tartomány egyetlen publikus IP mögül (203.0.113.6) kommunikáljon kifelé. Ezt a </w:t>
+        <w:t xml:space="preserve">A NAT konfiguráció lényege, hogy a teljes szegedi és titkársági tartomány egyetlen publikus IP mögül (203.0.113.6) kommunikáljon kifelé. Ezt </w:t>
+      </w:r>
+      <w:proofErr w:type="gramStart"/>
+      <w:r>
+        <w:t>a</w:t>
+      </w:r>
+      <w:proofErr w:type="gramEnd"/>
+      <w:r>
+        <w:t xml:space="preserve"> </w:t>
       </w:r>
       <w:proofErr w:type="spellStart"/>
       <w:r>
@@ -9040,12 +9162,17 @@
         <w:t xml:space="preserve">: ha a LAN-ban változások történnek (pl. új alhálózatok, </w:t>
       </w:r>
       <w:proofErr w:type="spellStart"/>
+      <w:proofErr w:type="gramStart"/>
       <w:r>
         <w:t>loop</w:t>
       </w:r>
       <w:proofErr w:type="spellEnd"/>
       <w:r>
-        <w:t xml:space="preserve">, stb.), az OSPF-es LSA-vihar csak az adott </w:t>
+        <w:t>,</w:t>
+      </w:r>
+      <w:proofErr w:type="gramEnd"/>
+      <w:r>
+        <w:t xml:space="preserve"> stb.), az OSPF-es LSA-vihar csak az adott </w:t>
       </w:r>
       <w:proofErr w:type="spellStart"/>
       <w:r>
@@ -9435,6 +9562,1692 @@
         <w:t>-határokon és NAT rétegen keresztül.</w:t>
       </w:r>
     </w:p>
+    <w:p/>
+    <w:p>
+      <w:pPr>
+        <w:rPr>
+          <w:highlight w:val="cyan"/>
+        </w:rPr>
+      </w:pPr>
+      <w:r>
+        <w:rPr>
+          <w:highlight w:val="cyan"/>
+        </w:rPr>
+        <w:t xml:space="preserve">Azért kellett MINDEN router–router /30-as linket az </w:t>
+      </w:r>
+      <w:proofErr w:type="spellStart"/>
+      <w:r>
+        <w:rPr>
+          <w:highlight w:val="cyan"/>
+        </w:rPr>
+        <w:t>area</w:t>
+      </w:r>
+      <w:proofErr w:type="spellEnd"/>
+      <w:r>
+        <w:rPr>
+          <w:highlight w:val="cyan"/>
+        </w:rPr>
+        <w:t xml:space="preserve"> 0-ba tenni, mert az OSPF csak így tudja garantálni, hogy az egyes </w:t>
+      </w:r>
+      <w:proofErr w:type="spellStart"/>
+      <w:r>
+        <w:rPr>
+          <w:highlight w:val="cyan"/>
+        </w:rPr>
+        <w:t>area</w:t>
+      </w:r>
+      <w:proofErr w:type="spellEnd"/>
+      <w:r>
+        <w:rPr>
+          <w:highlight w:val="cyan"/>
+        </w:rPr>
+        <w:t>-k között átmenjen az útvonal-információ.</w:t>
+      </w:r>
+    </w:p>
+    <w:p>
+      <w:pPr>
+        <w:rPr>
+          <w:b/>
+          <w:bCs/>
+          <w:highlight w:val="cyan"/>
+        </w:rPr>
+      </w:pPr>
+      <w:r>
+        <w:rPr>
+          <w:b/>
+          <w:bCs/>
+          <w:highlight w:val="cyan"/>
+        </w:rPr>
+        <w:t xml:space="preserve">Az OSPF </w:t>
+      </w:r>
+      <w:proofErr w:type="spellStart"/>
+      <w:r>
+        <w:rPr>
+          <w:b/>
+          <w:bCs/>
+          <w:highlight w:val="cyan"/>
+        </w:rPr>
+        <w:t>area</w:t>
+      </w:r>
+      <w:proofErr w:type="spellEnd"/>
+      <w:r>
+        <w:rPr>
+          <w:b/>
+          <w:bCs/>
+          <w:highlight w:val="cyan"/>
+        </w:rPr>
+        <w:t>-k NEM kommunikálhatnak közvetlenül egymással</w:t>
+      </w:r>
+    </w:p>
+    <w:p>
+      <w:pPr>
+        <w:rPr>
+          <w:highlight w:val="cyan"/>
+        </w:rPr>
+      </w:pPr>
+      <w:r>
+        <w:rPr>
+          <w:highlight w:val="cyan"/>
+        </w:rPr>
+        <w:t>Ez az OSPF egyik legfontosabb szabálya:</w:t>
+      </w:r>
+    </w:p>
+    <w:p>
+      <w:pPr>
+        <w:rPr>
+          <w:highlight w:val="cyan"/>
+        </w:rPr>
+      </w:pPr>
+      <w:r>
+        <w:rPr>
+          <w:b/>
+          <w:bCs/>
+          <w:highlight w:val="cyan"/>
+        </w:rPr>
+        <w:t xml:space="preserve">Minden </w:t>
+      </w:r>
+      <w:proofErr w:type="spellStart"/>
+      <w:r>
+        <w:rPr>
+          <w:b/>
+          <w:bCs/>
+          <w:highlight w:val="cyan"/>
+        </w:rPr>
+        <w:t>area</w:t>
+      </w:r>
+      <w:proofErr w:type="spellEnd"/>
+      <w:r>
+        <w:rPr>
+          <w:b/>
+          <w:bCs/>
+          <w:highlight w:val="cyan"/>
+        </w:rPr>
+        <w:t xml:space="preserve"> közötti forgalomnak az </w:t>
+      </w:r>
+      <w:proofErr w:type="spellStart"/>
+      <w:r>
+        <w:rPr>
+          <w:b/>
+          <w:bCs/>
+          <w:highlight w:val="cyan"/>
+        </w:rPr>
+        <w:t>area</w:t>
+      </w:r>
+      <w:proofErr w:type="spellEnd"/>
+      <w:r>
+        <w:rPr>
+          <w:b/>
+          <w:bCs/>
+          <w:highlight w:val="cyan"/>
+        </w:rPr>
+        <w:t xml:space="preserve"> 0-n kell keresztülmennie.</w:t>
+      </w:r>
+    </w:p>
+    <w:p>
+      <w:pPr>
+        <w:rPr>
+          <w:highlight w:val="cyan"/>
+        </w:rPr>
+      </w:pPr>
+      <w:r>
+        <w:rPr>
+          <w:highlight w:val="cyan"/>
+        </w:rPr>
+        <w:t>Ez azt jelenti:</w:t>
+      </w:r>
+    </w:p>
+    <w:p>
+      <w:pPr>
+        <w:numPr>
+          <w:ilvl w:val="0"/>
+          <w:numId w:val="12"/>
+        </w:numPr>
+        <w:rPr>
+          <w:highlight w:val="cyan"/>
+        </w:rPr>
+      </w:pPr>
+      <w:proofErr w:type="spellStart"/>
+      <w:r>
+        <w:rPr>
+          <w:highlight w:val="cyan"/>
+        </w:rPr>
+        <w:t>Area</w:t>
+      </w:r>
+      <w:proofErr w:type="spellEnd"/>
+      <w:r>
+        <w:rPr>
+          <w:highlight w:val="cyan"/>
+        </w:rPr>
+        <w:t xml:space="preserve"> 10 nem beszélhet közvetlenül </w:t>
+      </w:r>
+      <w:proofErr w:type="spellStart"/>
+      <w:r>
+        <w:rPr>
+          <w:highlight w:val="cyan"/>
+        </w:rPr>
+        <w:t>area</w:t>
+      </w:r>
+      <w:proofErr w:type="spellEnd"/>
+      <w:r>
+        <w:rPr>
+          <w:highlight w:val="cyan"/>
+        </w:rPr>
+        <w:t xml:space="preserve"> 20-nal</w:t>
+      </w:r>
+    </w:p>
+    <w:p>
+      <w:pPr>
+        <w:numPr>
+          <w:ilvl w:val="0"/>
+          <w:numId w:val="12"/>
+        </w:numPr>
+        <w:rPr>
+          <w:highlight w:val="cyan"/>
+        </w:rPr>
+      </w:pPr>
+      <w:proofErr w:type="spellStart"/>
+      <w:r>
+        <w:rPr>
+          <w:highlight w:val="cyan"/>
+        </w:rPr>
+        <w:t>Area</w:t>
+      </w:r>
+      <w:proofErr w:type="spellEnd"/>
+      <w:r>
+        <w:rPr>
+          <w:highlight w:val="cyan"/>
+        </w:rPr>
+        <w:t xml:space="preserve"> 20 nem beszélhet közvetlenül </w:t>
+      </w:r>
+      <w:proofErr w:type="spellStart"/>
+      <w:r>
+        <w:rPr>
+          <w:highlight w:val="cyan"/>
+        </w:rPr>
+        <w:t>area</w:t>
+      </w:r>
+      <w:proofErr w:type="spellEnd"/>
+      <w:r>
+        <w:rPr>
+          <w:highlight w:val="cyan"/>
+        </w:rPr>
+        <w:t xml:space="preserve"> 30-cal</w:t>
+      </w:r>
+    </w:p>
+    <w:p>
+      <w:pPr>
+        <w:numPr>
+          <w:ilvl w:val="0"/>
+          <w:numId w:val="12"/>
+        </w:numPr>
+        <w:rPr>
+          <w:highlight w:val="cyan"/>
+        </w:rPr>
+      </w:pPr>
+      <w:proofErr w:type="spellStart"/>
+      <w:r>
+        <w:rPr>
+          <w:highlight w:val="cyan"/>
+        </w:rPr>
+        <w:t>Area</w:t>
+      </w:r>
+      <w:proofErr w:type="spellEnd"/>
+      <w:r>
+        <w:rPr>
+          <w:highlight w:val="cyan"/>
+        </w:rPr>
+        <w:t xml:space="preserve"> 40 nem beszélhet közvetlenül </w:t>
+      </w:r>
+      <w:proofErr w:type="spellStart"/>
+      <w:r>
+        <w:rPr>
+          <w:highlight w:val="cyan"/>
+        </w:rPr>
+        <w:t>area</w:t>
+      </w:r>
+      <w:proofErr w:type="spellEnd"/>
+      <w:r>
+        <w:rPr>
+          <w:highlight w:val="cyan"/>
+        </w:rPr>
+        <w:t xml:space="preserve"> 10-zel</w:t>
+      </w:r>
+    </w:p>
+    <w:p>
+      <w:pPr>
+        <w:rPr>
+          <w:highlight w:val="cyan"/>
+        </w:rPr>
+      </w:pPr>
+      <w:r>
+        <w:rPr>
+          <w:highlight w:val="cyan"/>
+        </w:rPr>
+        <w:t xml:space="preserve">MINDENNEK az </w:t>
+      </w:r>
+      <w:proofErr w:type="spellStart"/>
+      <w:r>
+        <w:rPr>
+          <w:highlight w:val="cyan"/>
+        </w:rPr>
+        <w:t>area</w:t>
+      </w:r>
+      <w:proofErr w:type="spellEnd"/>
+      <w:r>
+        <w:rPr>
+          <w:highlight w:val="cyan"/>
+        </w:rPr>
+        <w:t xml:space="preserve"> 0-n kell átmenni.</w:t>
+      </w:r>
+    </w:p>
+    <w:p>
+      <w:r>
+        <w:rPr>
+          <w:highlight w:val="cyan"/>
+        </w:rPr>
+        <w:t xml:space="preserve">Ezért hívják az </w:t>
+      </w:r>
+      <w:proofErr w:type="spellStart"/>
+      <w:r>
+        <w:rPr>
+          <w:highlight w:val="cyan"/>
+        </w:rPr>
+        <w:t>area</w:t>
+      </w:r>
+      <w:proofErr w:type="spellEnd"/>
+      <w:r>
+        <w:rPr>
+          <w:highlight w:val="cyan"/>
+        </w:rPr>
+        <w:t xml:space="preserve"> 0-t </w:t>
+      </w:r>
+      <w:proofErr w:type="spellStart"/>
+      <w:r>
+        <w:rPr>
+          <w:b/>
+          <w:bCs/>
+          <w:highlight w:val="cyan"/>
+        </w:rPr>
+        <w:t>backbone-nak</w:t>
+      </w:r>
+      <w:proofErr w:type="spellEnd"/>
+      <w:r>
+        <w:rPr>
+          <w:highlight w:val="cyan"/>
+        </w:rPr>
+        <w:t>.</w:t>
+      </w:r>
+    </w:p>
+    <w:p>
+      <w:pPr>
+        <w:rPr>
+          <w:b/>
+          <w:bCs/>
+          <w:highlight w:val="cyan"/>
+        </w:rPr>
+      </w:pPr>
+      <w:r>
+        <w:rPr>
+          <w:b/>
+          <w:bCs/>
+          <w:highlight w:val="cyan"/>
+        </w:rPr>
+        <w:t xml:space="preserve">A router–router /30-as linkek jelentik az </w:t>
+      </w:r>
+      <w:proofErr w:type="spellStart"/>
+      <w:r>
+        <w:rPr>
+          <w:b/>
+          <w:bCs/>
+          <w:highlight w:val="cyan"/>
+        </w:rPr>
+        <w:t>area</w:t>
+      </w:r>
+      <w:proofErr w:type="spellEnd"/>
+      <w:r>
+        <w:rPr>
+          <w:b/>
+          <w:bCs/>
+          <w:highlight w:val="cyan"/>
+        </w:rPr>
+        <w:t>-k közötti kapcsolatot</w:t>
+      </w:r>
+    </w:p>
+    <w:p>
+      <w:pPr>
+        <w:rPr>
+          <w:highlight w:val="cyan"/>
+        </w:rPr>
+      </w:pPr>
+      <w:r>
+        <w:rPr>
+          <w:highlight w:val="cyan"/>
+        </w:rPr>
+        <w:t>Nézzük a te topológiádat:</w:t>
+      </w:r>
+    </w:p>
+    <w:p>
+      <w:pPr>
+        <w:numPr>
+          <w:ilvl w:val="0"/>
+          <w:numId w:val="13"/>
+        </w:numPr>
+        <w:rPr>
+          <w:highlight w:val="cyan"/>
+        </w:rPr>
+      </w:pPr>
+      <w:r>
+        <w:rPr>
+          <w:highlight w:val="cyan"/>
+        </w:rPr>
+        <w:t xml:space="preserve">SZEG_R ↔ </w:t>
+      </w:r>
+      <w:proofErr w:type="spellStart"/>
+      <w:r>
+        <w:rPr>
+          <w:highlight w:val="cyan"/>
+        </w:rPr>
+        <w:t>Speciális_ügyfelek</w:t>
+      </w:r>
+      <w:proofErr w:type="spellEnd"/>
+      <w:r>
+        <w:rPr>
+          <w:highlight w:val="cyan"/>
+        </w:rPr>
+        <w:t xml:space="preserve"> → 192.168.31.0/30</w:t>
+      </w:r>
+    </w:p>
+    <w:p>
+      <w:pPr>
+        <w:numPr>
+          <w:ilvl w:val="0"/>
+          <w:numId w:val="13"/>
+        </w:numPr>
+        <w:rPr>
+          <w:highlight w:val="cyan"/>
+        </w:rPr>
+      </w:pPr>
+      <w:proofErr w:type="spellStart"/>
+      <w:r>
+        <w:rPr>
+          <w:highlight w:val="cyan"/>
+        </w:rPr>
+        <w:t>Speciális_ügyfelek</w:t>
+      </w:r>
+      <w:proofErr w:type="spellEnd"/>
+      <w:r>
+        <w:rPr>
+          <w:highlight w:val="cyan"/>
+        </w:rPr>
+        <w:t xml:space="preserve"> ↔ Globális → 192.168.34.0/30</w:t>
+      </w:r>
+    </w:p>
+    <w:p>
+      <w:pPr>
+        <w:numPr>
+          <w:ilvl w:val="0"/>
+          <w:numId w:val="13"/>
+        </w:numPr>
+        <w:rPr>
+          <w:highlight w:val="cyan"/>
+        </w:rPr>
+      </w:pPr>
+      <w:r>
+        <w:rPr>
+          <w:highlight w:val="cyan"/>
+        </w:rPr>
+        <w:t>SZEG_R ↔ SZEG_TR → 192.168.36.0/30</w:t>
+      </w:r>
+    </w:p>
+    <w:p>
+      <w:pPr>
+        <w:rPr>
+          <w:highlight w:val="cyan"/>
+        </w:rPr>
+      </w:pPr>
+      <w:r>
+        <w:rPr>
+          <w:highlight w:val="cyan"/>
+        </w:rPr>
+        <w:t>Ezek a linkek:</w:t>
+      </w:r>
+    </w:p>
+    <w:p>
+      <w:pPr>
+        <w:numPr>
+          <w:ilvl w:val="0"/>
+          <w:numId w:val="14"/>
+        </w:numPr>
+        <w:rPr>
+          <w:highlight w:val="cyan"/>
+        </w:rPr>
+      </w:pPr>
+      <w:r>
+        <w:rPr>
+          <w:b/>
+          <w:bCs/>
+          <w:highlight w:val="cyan"/>
+        </w:rPr>
+        <w:t xml:space="preserve">összekötik az </w:t>
+      </w:r>
+      <w:proofErr w:type="spellStart"/>
+      <w:r>
+        <w:rPr>
+          <w:b/>
+          <w:bCs/>
+          <w:highlight w:val="cyan"/>
+        </w:rPr>
+        <w:t>area-kat</w:t>
+      </w:r>
+      <w:proofErr w:type="spellEnd"/>
+    </w:p>
+    <w:p>
+      <w:pPr>
+        <w:numPr>
+          <w:ilvl w:val="0"/>
+          <w:numId w:val="14"/>
+        </w:numPr>
+        <w:rPr>
+          <w:highlight w:val="cyan"/>
+        </w:rPr>
+      </w:pPr>
+      <w:r>
+        <w:rPr>
+          <w:b/>
+          <w:bCs/>
+          <w:highlight w:val="cyan"/>
+        </w:rPr>
+        <w:t>ezeken mennek át az LSA-k</w:t>
+      </w:r>
+    </w:p>
+    <w:p>
+      <w:pPr>
+        <w:numPr>
+          <w:ilvl w:val="0"/>
+          <w:numId w:val="14"/>
+        </w:numPr>
+        <w:rPr>
+          <w:highlight w:val="cyan"/>
+        </w:rPr>
+      </w:pPr>
+      <w:r>
+        <w:rPr>
+          <w:b/>
+          <w:bCs/>
+          <w:highlight w:val="cyan"/>
+        </w:rPr>
+        <w:t>ezeken keresztül kommunikálnak az ABR-ek</w:t>
+      </w:r>
+    </w:p>
+    <w:p>
+      <w:pPr>
+        <w:rPr>
+          <w:highlight w:val="cyan"/>
+        </w:rPr>
+      </w:pPr>
+      <w:r>
+        <w:rPr>
+          <w:highlight w:val="cyan"/>
+        </w:rPr>
+        <w:t xml:space="preserve">Ha ezek nem lennének </w:t>
+      </w:r>
+      <w:proofErr w:type="spellStart"/>
+      <w:r>
+        <w:rPr>
+          <w:highlight w:val="cyan"/>
+        </w:rPr>
+        <w:t>area</w:t>
+      </w:r>
+      <w:proofErr w:type="spellEnd"/>
+      <w:r>
+        <w:rPr>
+          <w:highlight w:val="cyan"/>
+        </w:rPr>
+        <w:t xml:space="preserve"> 0-ban, akkor:</w:t>
+      </w:r>
+    </w:p>
+    <w:p>
+      <w:r>
+        <w:rPr>
+          <w:rFonts w:ascii="Segoe UI Emoji" w:hAnsi="Segoe UI Emoji" w:cs="Segoe UI Emoji"/>
+          <w:highlight w:val="cyan"/>
+        </w:rPr>
+        <w:t>❌</w:t>
+      </w:r>
+      <w:r>
+        <w:rPr>
+          <w:highlight w:val="cyan"/>
+        </w:rPr>
+        <w:t xml:space="preserve"> az </w:t>
+      </w:r>
+      <w:proofErr w:type="spellStart"/>
+      <w:r>
+        <w:rPr>
+          <w:highlight w:val="cyan"/>
+        </w:rPr>
+        <w:t>area</w:t>
+      </w:r>
+      <w:proofErr w:type="spellEnd"/>
+      <w:r>
+        <w:rPr>
+          <w:highlight w:val="cyan"/>
+        </w:rPr>
+        <w:t xml:space="preserve">-k nem tudnának egymással beszélni </w:t>
+      </w:r>
+      <w:r>
+        <w:rPr>
+          <w:rFonts w:ascii="Segoe UI Emoji" w:hAnsi="Segoe UI Emoji" w:cs="Segoe UI Emoji"/>
+          <w:highlight w:val="cyan"/>
+        </w:rPr>
+        <w:t>❌</w:t>
+      </w:r>
+      <w:r>
+        <w:rPr>
+          <w:highlight w:val="cyan"/>
+        </w:rPr>
+        <w:t xml:space="preserve"> az ABR-ek nem tudn</w:t>
+      </w:r>
+      <w:r>
+        <w:rPr>
+          <w:rFonts w:ascii="Aptos" w:hAnsi="Aptos" w:cs="Aptos"/>
+          <w:highlight w:val="cyan"/>
+        </w:rPr>
+        <w:t>á</w:t>
+      </w:r>
+      <w:r>
+        <w:rPr>
+          <w:highlight w:val="cyan"/>
+        </w:rPr>
+        <w:t>k tov</w:t>
+      </w:r>
+      <w:r>
+        <w:rPr>
+          <w:rFonts w:ascii="Aptos" w:hAnsi="Aptos" w:cs="Aptos"/>
+          <w:highlight w:val="cyan"/>
+        </w:rPr>
+        <w:t>á</w:t>
+      </w:r>
+      <w:r>
+        <w:rPr>
+          <w:highlight w:val="cyan"/>
+        </w:rPr>
+        <w:t>bb</w:t>
+      </w:r>
+      <w:r>
+        <w:rPr>
+          <w:rFonts w:ascii="Aptos" w:hAnsi="Aptos" w:cs="Aptos"/>
+          <w:highlight w:val="cyan"/>
+        </w:rPr>
+        <w:t>í</w:t>
+      </w:r>
+      <w:r>
+        <w:rPr>
+          <w:highlight w:val="cyan"/>
+        </w:rPr>
+        <w:t xml:space="preserve">tani a LAN-ok útvonalait </w:t>
+      </w:r>
+      <w:r>
+        <w:rPr>
+          <w:rFonts w:ascii="Segoe UI Emoji" w:hAnsi="Segoe UI Emoji" w:cs="Segoe UI Emoji"/>
+          <w:highlight w:val="cyan"/>
+        </w:rPr>
+        <w:t>❌</w:t>
+      </w:r>
+      <w:r>
+        <w:rPr>
+          <w:highlight w:val="cyan"/>
+        </w:rPr>
+        <w:t xml:space="preserve"> a </w:t>
+      </w:r>
+      <w:proofErr w:type="spellStart"/>
+      <w:r>
+        <w:rPr>
+          <w:highlight w:val="cyan"/>
+        </w:rPr>
+        <w:t>multiarea</w:t>
+      </w:r>
+      <w:proofErr w:type="spellEnd"/>
+      <w:r>
+        <w:rPr>
+          <w:highlight w:val="cyan"/>
+        </w:rPr>
+        <w:t xml:space="preserve"> OSPF sz</w:t>
+      </w:r>
+      <w:r>
+        <w:rPr>
+          <w:rFonts w:ascii="Aptos" w:hAnsi="Aptos" w:cs="Aptos"/>
+          <w:highlight w:val="cyan"/>
+        </w:rPr>
+        <w:t>é</w:t>
+      </w:r>
+      <w:r>
+        <w:rPr>
+          <w:highlight w:val="cyan"/>
+        </w:rPr>
+        <w:t>tesne</w:t>
+      </w:r>
+    </w:p>
+    <w:p/>
+    <w:p>
+      <w:pPr>
+        <w:rPr>
+          <w:b/>
+          <w:bCs/>
+          <w:highlight w:val="cyan"/>
+        </w:rPr>
+      </w:pPr>
+      <w:r>
+        <w:rPr>
+          <w:b/>
+          <w:bCs/>
+          <w:highlight w:val="cyan"/>
+        </w:rPr>
+        <w:t xml:space="preserve">Miért nem lehetnek a /30-as linkek az adott </w:t>
+      </w:r>
+      <w:proofErr w:type="spellStart"/>
+      <w:r>
+        <w:rPr>
+          <w:b/>
+          <w:bCs/>
+          <w:highlight w:val="cyan"/>
+        </w:rPr>
+        <w:t>area</w:t>
+      </w:r>
+      <w:proofErr w:type="spellEnd"/>
+      <w:r>
+        <w:rPr>
+          <w:b/>
+          <w:bCs/>
+          <w:highlight w:val="cyan"/>
+        </w:rPr>
+        <w:t xml:space="preserve"> részei?</w:t>
+      </w:r>
+    </w:p>
+    <w:p>
+      <w:pPr>
+        <w:rPr>
+          <w:highlight w:val="cyan"/>
+        </w:rPr>
+      </w:pPr>
+      <w:r>
+        <w:rPr>
+          <w:highlight w:val="cyan"/>
+        </w:rPr>
+        <w:t xml:space="preserve">Tegyük fel, hogy a 192.168.31.0/30-at </w:t>
+      </w:r>
+      <w:proofErr w:type="spellStart"/>
+      <w:r>
+        <w:rPr>
+          <w:highlight w:val="cyan"/>
+        </w:rPr>
+        <w:t>area</w:t>
+      </w:r>
+      <w:proofErr w:type="spellEnd"/>
+      <w:r>
+        <w:rPr>
+          <w:highlight w:val="cyan"/>
+        </w:rPr>
+        <w:t xml:space="preserve"> 20-ba tennéd, mert a Speciális LAN is </w:t>
+      </w:r>
+      <w:proofErr w:type="spellStart"/>
+      <w:r>
+        <w:rPr>
+          <w:highlight w:val="cyan"/>
+        </w:rPr>
+        <w:t>area</w:t>
+      </w:r>
+      <w:proofErr w:type="spellEnd"/>
+      <w:r>
+        <w:rPr>
+          <w:highlight w:val="cyan"/>
+        </w:rPr>
+        <w:t xml:space="preserve"> 20.</w:t>
+      </w:r>
+    </w:p>
+    <w:p>
+      <w:pPr>
+        <w:rPr>
+          <w:highlight w:val="cyan"/>
+        </w:rPr>
+      </w:pPr>
+      <w:r>
+        <w:rPr>
+          <w:highlight w:val="cyan"/>
+        </w:rPr>
+        <w:lastRenderedPageBreak/>
+        <w:t>Mi történne?</w:t>
+      </w:r>
+    </w:p>
+    <w:p>
+      <w:pPr>
+        <w:numPr>
+          <w:ilvl w:val="0"/>
+          <w:numId w:val="15"/>
+        </w:numPr>
+        <w:rPr>
+          <w:highlight w:val="cyan"/>
+        </w:rPr>
+      </w:pPr>
+      <w:r>
+        <w:rPr>
+          <w:highlight w:val="cyan"/>
+        </w:rPr>
+        <w:t xml:space="preserve">A Speciális router </w:t>
+      </w:r>
+      <w:r>
+        <w:rPr>
+          <w:b/>
+          <w:bCs/>
+          <w:highlight w:val="cyan"/>
+        </w:rPr>
+        <w:t xml:space="preserve">nem csatlakozna </w:t>
+      </w:r>
+      <w:proofErr w:type="spellStart"/>
+      <w:r>
+        <w:rPr>
+          <w:b/>
+          <w:bCs/>
+          <w:highlight w:val="cyan"/>
+        </w:rPr>
+        <w:t>area</w:t>
+      </w:r>
+      <w:proofErr w:type="spellEnd"/>
+      <w:r>
+        <w:rPr>
+          <w:b/>
+          <w:bCs/>
+          <w:highlight w:val="cyan"/>
+        </w:rPr>
+        <w:t xml:space="preserve"> 0-hoz</w:t>
+      </w:r>
+    </w:p>
+    <w:p>
+      <w:pPr>
+        <w:numPr>
+          <w:ilvl w:val="0"/>
+          <w:numId w:val="15"/>
+        </w:numPr>
+        <w:rPr>
+          <w:highlight w:val="cyan"/>
+        </w:rPr>
+      </w:pPr>
+      <w:r>
+        <w:rPr>
+          <w:highlight w:val="cyan"/>
+        </w:rPr>
+        <w:t xml:space="preserve">Ezért </w:t>
+      </w:r>
+      <w:r>
+        <w:rPr>
+          <w:b/>
+          <w:bCs/>
+          <w:highlight w:val="cyan"/>
+        </w:rPr>
+        <w:t>nem lenne ABR</w:t>
+      </w:r>
+    </w:p>
+    <w:p>
+      <w:pPr>
+        <w:numPr>
+          <w:ilvl w:val="0"/>
+          <w:numId w:val="15"/>
+        </w:numPr>
+        <w:rPr>
+          <w:highlight w:val="cyan"/>
+        </w:rPr>
+      </w:pPr>
+      <w:r>
+        <w:rPr>
+          <w:highlight w:val="cyan"/>
+        </w:rPr>
+        <w:t xml:space="preserve">Ezért </w:t>
+      </w:r>
+      <w:r>
+        <w:rPr>
+          <w:b/>
+          <w:bCs/>
+          <w:highlight w:val="cyan"/>
+        </w:rPr>
+        <w:t>nem tudná továbbítani a 192.168.32.0/24 LAN-t</w:t>
+      </w:r>
+    </w:p>
+    <w:p>
+      <w:pPr>
+        <w:numPr>
+          <w:ilvl w:val="0"/>
+          <w:numId w:val="15"/>
+        </w:numPr>
+        <w:rPr>
+          <w:highlight w:val="cyan"/>
+        </w:rPr>
+      </w:pPr>
+      <w:r>
+        <w:rPr>
+          <w:highlight w:val="cyan"/>
+        </w:rPr>
+        <w:t xml:space="preserve">A SZEG_R és Globális router </w:t>
+      </w:r>
+      <w:r>
+        <w:rPr>
+          <w:b/>
+          <w:bCs/>
+          <w:highlight w:val="cyan"/>
+        </w:rPr>
+        <w:t>nem ismerné a 32-es LAN-t</w:t>
+      </w:r>
+    </w:p>
+    <w:p>
+      <w:pPr>
+        <w:numPr>
+          <w:ilvl w:val="0"/>
+          <w:numId w:val="15"/>
+        </w:numPr>
+        <w:rPr>
+          <w:highlight w:val="cyan"/>
+        </w:rPr>
+      </w:pPr>
+      <w:r>
+        <w:rPr>
+          <w:highlight w:val="cyan"/>
+        </w:rPr>
+        <w:t xml:space="preserve">A </w:t>
+      </w:r>
+      <w:proofErr w:type="spellStart"/>
+      <w:r>
+        <w:rPr>
+          <w:highlight w:val="cyan"/>
+        </w:rPr>
+        <w:t>routing</w:t>
+      </w:r>
+      <w:proofErr w:type="spellEnd"/>
+      <w:r>
+        <w:rPr>
+          <w:highlight w:val="cyan"/>
+        </w:rPr>
+        <w:t xml:space="preserve"> </w:t>
+      </w:r>
+      <w:r>
+        <w:rPr>
+          <w:b/>
+          <w:bCs/>
+          <w:highlight w:val="cyan"/>
+        </w:rPr>
+        <w:t>megszakadna</w:t>
+      </w:r>
+    </w:p>
+    <w:p>
+      <w:r>
+        <w:rPr>
+          <w:highlight w:val="cyan"/>
+        </w:rPr>
+        <w:t>Ugyanez igaz a többi linkre is.</w:t>
+      </w:r>
+    </w:p>
+    <w:p/>
+    <w:p>
+      <w:r>
+        <w:t xml:space="preserve">szegeden – </w:t>
+      </w:r>
+    </w:p>
+    <w:p>
+      <w:pPr>
+        <w:rPr>
+          <w:b/>
+          <w:bCs/>
+          <w:highlight w:val="yellow"/>
+        </w:rPr>
+      </w:pPr>
+      <w:r>
+        <w:rPr>
+          <w:b/>
+          <w:bCs/>
+          <w:highlight w:val="yellow"/>
+        </w:rPr>
+        <w:t>Miért PAT és miért nem statikus NAT?</w:t>
+      </w:r>
+    </w:p>
+    <w:p>
+      <w:pPr>
+        <w:rPr>
+          <w:highlight w:val="yellow"/>
+        </w:rPr>
+      </w:pPr>
+      <w:r>
+        <w:rPr>
+          <w:highlight w:val="yellow"/>
+        </w:rPr>
+        <w:t>Szegeden:</w:t>
+      </w:r>
+    </w:p>
+    <w:p>
+      <w:pPr>
+        <w:numPr>
+          <w:ilvl w:val="0"/>
+          <w:numId w:val="16"/>
+        </w:numPr>
+        <w:rPr>
+          <w:highlight w:val="yellow"/>
+        </w:rPr>
+      </w:pPr>
+      <w:r>
+        <w:rPr>
+          <w:b/>
+          <w:bCs/>
+          <w:highlight w:val="yellow"/>
+        </w:rPr>
+        <w:t>nincsenek publikus szerverek</w:t>
+      </w:r>
+      <w:r>
+        <w:rPr>
+          <w:highlight w:val="yellow"/>
+        </w:rPr>
+        <w:t>, amiket kívülről el kellene érni</w:t>
+      </w:r>
+    </w:p>
+    <w:p>
+      <w:pPr>
+        <w:numPr>
+          <w:ilvl w:val="0"/>
+          <w:numId w:val="16"/>
+        </w:numPr>
+        <w:rPr>
+          <w:highlight w:val="yellow"/>
+        </w:rPr>
+      </w:pPr>
+      <w:r>
+        <w:rPr>
+          <w:b/>
+          <w:bCs/>
+          <w:highlight w:val="yellow"/>
+        </w:rPr>
+        <w:t>nincs szükség fix publikus IP</w:t>
+      </w:r>
+      <w:r>
+        <w:rPr>
+          <w:b/>
+          <w:bCs/>
+          <w:highlight w:val="yellow"/>
+        </w:rPr>
+        <w:noBreakHyphen/>
+        <w:t>re egyetlen belső eszköznek sem</w:t>
+      </w:r>
+    </w:p>
+    <w:p>
+      <w:pPr>
+        <w:numPr>
+          <w:ilvl w:val="0"/>
+          <w:numId w:val="16"/>
+        </w:numPr>
+        <w:rPr>
+          <w:highlight w:val="yellow"/>
+        </w:rPr>
+      </w:pPr>
+      <w:r>
+        <w:rPr>
+          <w:b/>
+          <w:bCs/>
+          <w:highlight w:val="yellow"/>
+        </w:rPr>
+        <w:t>minden eszköz csak kifelé kommunikál</w:t>
+      </w:r>
+      <w:r>
+        <w:rPr>
+          <w:highlight w:val="yellow"/>
+        </w:rPr>
+        <w:t xml:space="preserve"> (internet, frissítések, </w:t>
+      </w:r>
+      <w:proofErr w:type="spellStart"/>
+      <w:r>
+        <w:rPr>
+          <w:highlight w:val="yellow"/>
+        </w:rPr>
+        <w:t>ping</w:t>
+      </w:r>
+      <w:proofErr w:type="spellEnd"/>
+      <w:r>
+        <w:rPr>
+          <w:highlight w:val="yellow"/>
+        </w:rPr>
+        <w:t>, DNS)</w:t>
+      </w:r>
+    </w:p>
+    <w:p>
+      <w:pPr>
+        <w:rPr>
+          <w:highlight w:val="yellow"/>
+        </w:rPr>
+      </w:pPr>
+      <w:r>
+        <w:rPr>
+          <w:highlight w:val="yellow"/>
+        </w:rPr>
+        <w:t>Ezért:</w:t>
+      </w:r>
+    </w:p>
+    <w:p>
+      <w:pPr>
+        <w:rPr>
+          <w:highlight w:val="yellow"/>
+        </w:rPr>
+      </w:pPr>
+      <w:r>
+        <w:rPr>
+          <w:rFonts w:ascii="Segoe UI Emoji" w:hAnsi="Segoe UI Emoji" w:cs="Segoe UI Emoji"/>
+          <w:highlight w:val="yellow"/>
+        </w:rPr>
+        <w:t>✅</w:t>
+      </w:r>
+      <w:r>
+        <w:rPr>
+          <w:highlight w:val="yellow"/>
+        </w:rPr>
+        <w:t xml:space="preserve"> </w:t>
+      </w:r>
+      <w:r>
+        <w:rPr>
+          <w:b/>
+          <w:bCs/>
+          <w:highlight w:val="yellow"/>
+        </w:rPr>
+        <w:t>PAT a helyes megoldás</w:t>
+      </w:r>
+      <w:r>
+        <w:rPr>
+          <w:highlight w:val="yellow"/>
+        </w:rPr>
+        <w:t>, mert</w:t>
+      </w:r>
+    </w:p>
+    <w:p>
+      <w:pPr>
+        <w:numPr>
+          <w:ilvl w:val="0"/>
+          <w:numId w:val="17"/>
+        </w:numPr>
+        <w:rPr>
+          <w:highlight w:val="yellow"/>
+        </w:rPr>
+      </w:pPr>
+      <w:r>
+        <w:rPr>
+          <w:highlight w:val="yellow"/>
+        </w:rPr>
+        <w:t>egyetlen publikus IP elég</w:t>
+      </w:r>
+    </w:p>
+    <w:p>
+      <w:pPr>
+        <w:numPr>
+          <w:ilvl w:val="0"/>
+          <w:numId w:val="17"/>
+        </w:numPr>
+        <w:rPr>
+          <w:highlight w:val="yellow"/>
+        </w:rPr>
+      </w:pPr>
+      <w:r>
+        <w:rPr>
+          <w:highlight w:val="yellow"/>
+        </w:rPr>
+        <w:t>biztonságosabb (nincs bejövő kapcsolat)</w:t>
+      </w:r>
+    </w:p>
+    <w:p>
+      <w:pPr>
+        <w:numPr>
+          <w:ilvl w:val="0"/>
+          <w:numId w:val="17"/>
+        </w:numPr>
+        <w:rPr>
+          <w:highlight w:val="yellow"/>
+        </w:rPr>
+      </w:pPr>
+      <w:r>
+        <w:rPr>
+          <w:highlight w:val="yellow"/>
+        </w:rPr>
+        <w:t>egyszerűbb</w:t>
+      </w:r>
+    </w:p>
+    <w:p>
+      <w:pPr>
+        <w:numPr>
+          <w:ilvl w:val="0"/>
+          <w:numId w:val="17"/>
+        </w:numPr>
+        <w:rPr>
+          <w:highlight w:val="yellow"/>
+        </w:rPr>
+      </w:pPr>
+      <w:r>
+        <w:rPr>
+          <w:highlight w:val="yellow"/>
+        </w:rPr>
+        <w:t>vállalati telephelyeken ez a standard</w:t>
+      </w:r>
+    </w:p>
+    <w:p>
+      <w:pPr>
+        <w:rPr>
+          <w:b/>
+          <w:bCs/>
+          <w:highlight w:val="yellow"/>
+        </w:rPr>
+      </w:pPr>
+      <w:r>
+        <w:rPr>
+          <w:b/>
+          <w:bCs/>
+          <w:highlight w:val="yellow"/>
+        </w:rPr>
+        <w:t>Mi NAT</w:t>
+      </w:r>
+      <w:r>
+        <w:rPr>
+          <w:b/>
+          <w:bCs/>
+          <w:highlight w:val="yellow"/>
+        </w:rPr>
+        <w:noBreakHyphen/>
+      </w:r>
+      <w:proofErr w:type="spellStart"/>
+      <w:r>
+        <w:rPr>
+          <w:b/>
+          <w:bCs/>
+          <w:highlight w:val="yellow"/>
+        </w:rPr>
+        <w:t>olódik</w:t>
+      </w:r>
+      <w:proofErr w:type="spellEnd"/>
+      <w:r>
+        <w:rPr>
+          <w:b/>
+          <w:bCs/>
+          <w:highlight w:val="yellow"/>
+        </w:rPr>
+        <w:t xml:space="preserve"> Szegeden?</w:t>
+      </w:r>
+    </w:p>
+    <w:p>
+      <w:pPr>
+        <w:rPr>
+          <w:highlight w:val="yellow"/>
+        </w:rPr>
+      </w:pPr>
+      <w:r>
+        <w:rPr>
+          <w:highlight w:val="yellow"/>
+        </w:rPr>
+        <w:t>Az ACL 1 alapján:</w:t>
+      </w:r>
+    </w:p>
+    <w:p>
+      <w:pPr>
+        <w:numPr>
+          <w:ilvl w:val="0"/>
+          <w:numId w:val="18"/>
+        </w:numPr>
+        <w:rPr>
+          <w:highlight w:val="yellow"/>
+        </w:rPr>
+      </w:pPr>
+      <w:r>
+        <w:rPr>
+          <w:highlight w:val="yellow"/>
+        </w:rPr>
+        <w:t>192.168.30.0/24 (Szegedi fő LAN)</w:t>
+      </w:r>
+    </w:p>
+    <w:p>
+      <w:pPr>
+        <w:numPr>
+          <w:ilvl w:val="0"/>
+          <w:numId w:val="18"/>
+        </w:numPr>
+        <w:rPr>
+          <w:highlight w:val="yellow"/>
+        </w:rPr>
+      </w:pPr>
+      <w:r>
+        <w:rPr>
+          <w:highlight w:val="yellow"/>
+        </w:rPr>
+        <w:t>192.168.31.0/30 (Speciális felé)</w:t>
+      </w:r>
+    </w:p>
+    <w:p>
+      <w:pPr>
+        <w:numPr>
+          <w:ilvl w:val="0"/>
+          <w:numId w:val="18"/>
+        </w:numPr>
+        <w:rPr>
+          <w:highlight w:val="yellow"/>
+        </w:rPr>
+      </w:pPr>
+      <w:r>
+        <w:rPr>
+          <w:highlight w:val="yellow"/>
+        </w:rPr>
+        <w:t>192.168.36.0/30 (Titkárság felé)</w:t>
+      </w:r>
+    </w:p>
+    <w:p>
+      <w:pPr>
+        <w:numPr>
+          <w:ilvl w:val="0"/>
+          <w:numId w:val="18"/>
+        </w:numPr>
+        <w:rPr>
+          <w:highlight w:val="yellow"/>
+        </w:rPr>
+      </w:pPr>
+      <w:r>
+        <w:rPr>
+          <w:highlight w:val="yellow"/>
+        </w:rPr>
+        <w:t>192.168.33.0/24 (Titkársági LAN)</w:t>
+      </w:r>
+    </w:p>
+    <w:p>
+      <w:pPr>
+        <w:numPr>
+          <w:ilvl w:val="0"/>
+          <w:numId w:val="18"/>
+        </w:numPr>
+        <w:rPr>
+          <w:highlight w:val="yellow"/>
+        </w:rPr>
+      </w:pPr>
+      <w:r>
+        <w:rPr>
+          <w:highlight w:val="yellow"/>
+        </w:rPr>
+        <w:t>192.168.32.0/24 (Speciális LAN)</w:t>
+      </w:r>
+    </w:p>
+    <w:p>
+      <w:pPr>
+        <w:numPr>
+          <w:ilvl w:val="0"/>
+          <w:numId w:val="18"/>
+        </w:numPr>
+        <w:rPr>
+          <w:highlight w:val="yellow"/>
+        </w:rPr>
+      </w:pPr>
+      <w:r>
+        <w:rPr>
+          <w:highlight w:val="yellow"/>
+        </w:rPr>
+        <w:t>192.168.35.0/24 (Globális LAN)</w:t>
+      </w:r>
+    </w:p>
+    <w:p>
+      <w:pPr>
+        <w:numPr>
+          <w:ilvl w:val="0"/>
+          <w:numId w:val="18"/>
+        </w:numPr>
+        <w:rPr>
+          <w:highlight w:val="yellow"/>
+        </w:rPr>
+      </w:pPr>
+      <w:r>
+        <w:rPr>
+          <w:highlight w:val="yellow"/>
+        </w:rPr>
+        <w:t>192.168.34.0/30 (Speciális ↔ Globális link)</w:t>
+      </w:r>
+    </w:p>
+    <w:p>
+      <w:pPr>
+        <w:rPr>
+          <w:highlight w:val="yellow"/>
+        </w:rPr>
+      </w:pPr>
+      <w:r>
+        <w:rPr>
+          <w:highlight w:val="yellow"/>
+        </w:rPr>
+        <w:t>Vagyis:</w:t>
+      </w:r>
+    </w:p>
+    <w:p>
+      <w:pPr>
+        <w:rPr>
+          <w:highlight w:val="yellow"/>
+        </w:rPr>
+      </w:pPr>
+      <w:r>
+        <w:rPr>
+          <w:rFonts w:ascii="Segoe UI Emoji" w:hAnsi="Segoe UI Emoji" w:cs="Segoe UI Emoji"/>
+          <w:highlight w:val="yellow"/>
+        </w:rPr>
+        <w:lastRenderedPageBreak/>
+        <w:t>✅</w:t>
+      </w:r>
+      <w:r>
+        <w:rPr>
+          <w:highlight w:val="yellow"/>
+        </w:rPr>
+        <w:t xml:space="preserve"> </w:t>
+      </w:r>
+      <w:r>
+        <w:rPr>
+          <w:b/>
+          <w:bCs/>
+          <w:highlight w:val="yellow"/>
+        </w:rPr>
+        <w:t>a teljes szegedi telephely NAT</w:t>
+      </w:r>
+      <w:r>
+        <w:rPr>
+          <w:b/>
+          <w:bCs/>
+          <w:highlight w:val="yellow"/>
+        </w:rPr>
+        <w:noBreakHyphen/>
+      </w:r>
+      <w:proofErr w:type="spellStart"/>
+      <w:r>
+        <w:rPr>
+          <w:b/>
+          <w:bCs/>
+          <w:highlight w:val="yellow"/>
+        </w:rPr>
+        <w:t>olódik</w:t>
+      </w:r>
+      <w:proofErr w:type="spellEnd"/>
+      <w:r>
+        <w:rPr>
+          <w:b/>
+          <w:bCs/>
+          <w:highlight w:val="yellow"/>
+        </w:rPr>
+        <w:t xml:space="preserve"> kifelé a SZEG_R-en keresztül</w:t>
+      </w:r>
+      <w:r>
+        <w:rPr>
+          <w:highlight w:val="yellow"/>
+        </w:rPr>
+        <w:t xml:space="preserve"> </w:t>
+      </w:r>
+      <w:r>
+        <w:rPr>
+          <w:rFonts w:ascii="Segoe UI Emoji" w:hAnsi="Segoe UI Emoji" w:cs="Segoe UI Emoji"/>
+          <w:highlight w:val="yellow"/>
+        </w:rPr>
+        <w:t>✅</w:t>
+      </w:r>
+      <w:r>
+        <w:rPr>
+          <w:highlight w:val="yellow"/>
+        </w:rPr>
+        <w:t xml:space="preserve"> </w:t>
+      </w:r>
+      <w:r>
+        <w:rPr>
+          <w:b/>
+          <w:bCs/>
+          <w:highlight w:val="yellow"/>
+        </w:rPr>
+        <w:t>mindenki PAT</w:t>
+      </w:r>
+      <w:r>
+        <w:rPr>
+          <w:b/>
+          <w:bCs/>
+          <w:highlight w:val="yellow"/>
+        </w:rPr>
+        <w:noBreakHyphen/>
+        <w:t>ot használ</w:t>
+      </w:r>
+      <w:r>
+        <w:rPr>
+          <w:highlight w:val="yellow"/>
+        </w:rPr>
+        <w:t xml:space="preserve"> </w:t>
+      </w:r>
+      <w:r>
+        <w:rPr>
+          <w:rFonts w:ascii="Segoe UI Emoji" w:hAnsi="Segoe UI Emoji" w:cs="Segoe UI Emoji"/>
+          <w:highlight w:val="yellow"/>
+        </w:rPr>
+        <w:t>✅</w:t>
+      </w:r>
+      <w:r>
+        <w:rPr>
+          <w:highlight w:val="yellow"/>
+        </w:rPr>
+        <w:t xml:space="preserve"> </w:t>
+      </w:r>
+      <w:r>
+        <w:rPr>
+          <w:b/>
+          <w:bCs/>
+          <w:highlight w:val="yellow"/>
+        </w:rPr>
+        <w:t>mindenki a 203.0.113.6 publikus IP</w:t>
+      </w:r>
+      <w:r>
+        <w:rPr>
+          <w:b/>
+          <w:bCs/>
+          <w:highlight w:val="yellow"/>
+        </w:rPr>
+        <w:noBreakHyphen/>
+        <w:t>n megy ki</w:t>
+      </w:r>
+    </w:p>
+    <w:p>
+      <w:pPr>
+        <w:rPr>
+          <w:b/>
+          <w:bCs/>
+          <w:highlight w:val="yellow"/>
+        </w:rPr>
+      </w:pPr>
+      <w:r>
+        <w:rPr>
+          <w:b/>
+          <w:bCs/>
+          <w:highlight w:val="yellow"/>
+        </w:rPr>
+        <w:t>Miért nincs statikus NAT Szegeden?</w:t>
+      </w:r>
+    </w:p>
+    <w:p>
+      <w:pPr>
+        <w:rPr>
+          <w:highlight w:val="yellow"/>
+        </w:rPr>
+      </w:pPr>
+      <w:r>
+        <w:rPr>
+          <w:highlight w:val="yellow"/>
+        </w:rPr>
+        <w:t>Mert:</w:t>
+      </w:r>
+    </w:p>
+    <w:p>
+      <w:pPr>
+        <w:numPr>
+          <w:ilvl w:val="0"/>
+          <w:numId w:val="19"/>
+        </w:numPr>
+        <w:rPr>
+          <w:highlight w:val="yellow"/>
+        </w:rPr>
+      </w:pPr>
+      <w:r>
+        <w:rPr>
+          <w:highlight w:val="yellow"/>
+        </w:rPr>
+        <w:t xml:space="preserve">Szegeden </w:t>
+      </w:r>
+      <w:r>
+        <w:rPr>
+          <w:b/>
+          <w:bCs/>
+          <w:highlight w:val="yellow"/>
+        </w:rPr>
+        <w:t>nincsenek publikus szolgáltatások</w:t>
+      </w:r>
+    </w:p>
+    <w:p>
+      <w:pPr>
+        <w:numPr>
+          <w:ilvl w:val="0"/>
+          <w:numId w:val="19"/>
+        </w:numPr>
+        <w:rPr>
+          <w:highlight w:val="yellow"/>
+        </w:rPr>
+      </w:pPr>
+      <w:r>
+        <w:rPr>
+          <w:highlight w:val="yellow"/>
+        </w:rPr>
+        <w:t>Nincs olyan szerver, amit az internetről el kellene érni</w:t>
+      </w:r>
+    </w:p>
+    <w:p>
+      <w:pPr>
+        <w:numPr>
+          <w:ilvl w:val="0"/>
+          <w:numId w:val="19"/>
+        </w:numPr>
+        <w:rPr>
+          <w:highlight w:val="yellow"/>
+        </w:rPr>
+      </w:pPr>
+      <w:r>
+        <w:rPr>
+          <w:highlight w:val="yellow"/>
+        </w:rPr>
+        <w:t xml:space="preserve">A telephely csak </w:t>
+      </w:r>
+      <w:r>
+        <w:rPr>
+          <w:b/>
+          <w:bCs/>
+          <w:highlight w:val="yellow"/>
+        </w:rPr>
+        <w:t>kifelé</w:t>
+      </w:r>
+      <w:r>
+        <w:rPr>
+          <w:highlight w:val="yellow"/>
+        </w:rPr>
+        <w:t xml:space="preserve"> kommunikál</w:t>
+      </w:r>
+    </w:p>
+    <w:p>
+      <w:pPr>
+        <w:numPr>
+          <w:ilvl w:val="0"/>
+          <w:numId w:val="19"/>
+        </w:numPr>
+        <w:rPr>
+          <w:highlight w:val="yellow"/>
+        </w:rPr>
+      </w:pPr>
+      <w:r>
+        <w:rPr>
+          <w:highlight w:val="yellow"/>
+        </w:rPr>
+        <w:t>A NAT célja csak az internetelérés biztosítása</w:t>
+      </w:r>
+    </w:p>
+    <w:p>
+      <w:pPr>
+        <w:rPr>
+          <w:highlight w:val="yellow"/>
+        </w:rPr>
+      </w:pPr>
+      <w:r>
+        <w:rPr>
+          <w:highlight w:val="yellow"/>
+        </w:rPr>
+        <w:t>Ezért:</w:t>
+      </w:r>
+    </w:p>
+    <w:p>
+      <w:r>
+        <w:rPr>
+          <w:rFonts w:ascii="Segoe UI Emoji" w:hAnsi="Segoe UI Emoji" w:cs="Segoe UI Emoji"/>
+          <w:highlight w:val="yellow"/>
+        </w:rPr>
+        <w:t>❌</w:t>
+      </w:r>
+      <w:r>
+        <w:rPr>
+          <w:highlight w:val="yellow"/>
+        </w:rPr>
+        <w:t xml:space="preserve"> </w:t>
+      </w:r>
+      <w:r>
+        <w:rPr>
+          <w:b/>
+          <w:bCs/>
+          <w:highlight w:val="yellow"/>
+        </w:rPr>
+        <w:t>nem kellett statikus NAT</w:t>
+      </w:r>
+      <w:r>
+        <w:rPr>
+          <w:highlight w:val="yellow"/>
+        </w:rPr>
+        <w:t xml:space="preserve"> </w:t>
+      </w:r>
+      <w:r>
+        <w:rPr>
+          <w:rFonts w:ascii="Segoe UI Emoji" w:hAnsi="Segoe UI Emoji" w:cs="Segoe UI Emoji"/>
+          <w:highlight w:val="yellow"/>
+        </w:rPr>
+        <w:t>✅</w:t>
+      </w:r>
+      <w:r>
+        <w:rPr>
+          <w:highlight w:val="yellow"/>
+        </w:rPr>
+        <w:t xml:space="preserve"> </w:t>
+      </w:r>
+      <w:r>
+        <w:rPr>
+          <w:b/>
+          <w:bCs/>
+          <w:highlight w:val="yellow"/>
+        </w:rPr>
+        <w:t>csak PAT kellett</w:t>
+      </w:r>
+    </w:p>
+    <w:p/>
+    <w:p/>
+    <w:p/>
+    <w:p/>
     <w:p/>
     <w:p/>
     <w:p/>
@@ -9751,6 +11564,155 @@
     </w:lvl>
   </w:abstractNum>
   <w:abstractNum w:abstractNumId="2" w15:restartNumberingAfterBreak="0">
+    <w:nsid w:val="0D7339E9"/>
+    <w:multiLevelType w:val="multilevel"/>
+    <w:tmpl w:val="E29864B4"/>
+    <w:lvl w:ilvl="0">
+      <w:start w:val="1"/>
+      <w:numFmt w:val="bullet"/>
+      <w:lvlText w:val=""/>
+      <w:lvlJc w:val="left"/>
+      <w:pPr>
+        <w:tabs>
+          <w:tab w:val="num" w:pos="720"/>
+        </w:tabs>
+        <w:ind w:left="720" w:hanging="360"/>
+      </w:pPr>
+      <w:rPr>
+        <w:rFonts w:ascii="Symbol" w:hAnsi="Symbol" w:hint="default"/>
+        <w:sz w:val="20"/>
+      </w:rPr>
+    </w:lvl>
+    <w:lvl w:ilvl="1" w:tentative="1">
+      <w:start w:val="1"/>
+      <w:numFmt w:val="bullet"/>
+      <w:lvlText w:val="o"/>
+      <w:lvlJc w:val="left"/>
+      <w:pPr>
+        <w:tabs>
+          <w:tab w:val="num" w:pos="1440"/>
+        </w:tabs>
+        <w:ind w:left="1440" w:hanging="360"/>
+      </w:pPr>
+      <w:rPr>
+        <w:rFonts w:ascii="Courier New" w:hAnsi="Courier New" w:hint="default"/>
+        <w:sz w:val="20"/>
+      </w:rPr>
+    </w:lvl>
+    <w:lvl w:ilvl="2" w:tentative="1">
+      <w:start w:val="1"/>
+      <w:numFmt w:val="bullet"/>
+      <w:lvlText w:val=""/>
+      <w:lvlJc w:val="left"/>
+      <w:pPr>
+        <w:tabs>
+          <w:tab w:val="num" w:pos="2160"/>
+        </w:tabs>
+        <w:ind w:left="2160" w:hanging="360"/>
+      </w:pPr>
+      <w:rPr>
+        <w:rFonts w:ascii="Wingdings" w:hAnsi="Wingdings" w:hint="default"/>
+        <w:sz w:val="20"/>
+      </w:rPr>
+    </w:lvl>
+    <w:lvl w:ilvl="3" w:tentative="1">
+      <w:start w:val="1"/>
+      <w:numFmt w:val="bullet"/>
+      <w:lvlText w:val=""/>
+      <w:lvlJc w:val="left"/>
+      <w:pPr>
+        <w:tabs>
+          <w:tab w:val="num" w:pos="2880"/>
+        </w:tabs>
+        <w:ind w:left="2880" w:hanging="360"/>
+      </w:pPr>
+      <w:rPr>
+        <w:rFonts w:ascii="Wingdings" w:hAnsi="Wingdings" w:hint="default"/>
+        <w:sz w:val="20"/>
+      </w:rPr>
+    </w:lvl>
+    <w:lvl w:ilvl="4" w:tentative="1">
+      <w:start w:val="1"/>
+      <w:numFmt w:val="bullet"/>
+      <w:lvlText w:val=""/>
+      <w:lvlJc w:val="left"/>
+      <w:pPr>
+        <w:tabs>
+          <w:tab w:val="num" w:pos="3600"/>
+        </w:tabs>
+        <w:ind w:left="3600" w:hanging="360"/>
+      </w:pPr>
+      <w:rPr>
+        <w:rFonts w:ascii="Wingdings" w:hAnsi="Wingdings" w:hint="default"/>
+        <w:sz w:val="20"/>
+      </w:rPr>
+    </w:lvl>
+    <w:lvl w:ilvl="5" w:tentative="1">
+      <w:start w:val="1"/>
+      <w:numFmt w:val="bullet"/>
+      <w:lvlText w:val=""/>
+      <w:lvlJc w:val="left"/>
+      <w:pPr>
+        <w:tabs>
+          <w:tab w:val="num" w:pos="4320"/>
+        </w:tabs>
+        <w:ind w:left="4320" w:hanging="360"/>
+      </w:pPr>
+      <w:rPr>
+        <w:rFonts w:ascii="Wingdings" w:hAnsi="Wingdings" w:hint="default"/>
+        <w:sz w:val="20"/>
+      </w:rPr>
+    </w:lvl>
+    <w:lvl w:ilvl="6" w:tentative="1">
+      <w:start w:val="1"/>
+      <w:numFmt w:val="bullet"/>
+      <w:lvlText w:val=""/>
+      <w:lvlJc w:val="left"/>
+      <w:pPr>
+        <w:tabs>
+          <w:tab w:val="num" w:pos="5040"/>
+        </w:tabs>
+        <w:ind w:left="5040" w:hanging="360"/>
+      </w:pPr>
+      <w:rPr>
+        <w:rFonts w:ascii="Wingdings" w:hAnsi="Wingdings" w:hint="default"/>
+        <w:sz w:val="20"/>
+      </w:rPr>
+    </w:lvl>
+    <w:lvl w:ilvl="7" w:tentative="1">
+      <w:start w:val="1"/>
+      <w:numFmt w:val="bullet"/>
+      <w:lvlText w:val=""/>
+      <w:lvlJc w:val="left"/>
+      <w:pPr>
+        <w:tabs>
+          <w:tab w:val="num" w:pos="5760"/>
+        </w:tabs>
+        <w:ind w:left="5760" w:hanging="360"/>
+      </w:pPr>
+      <w:rPr>
+        <w:rFonts w:ascii="Wingdings" w:hAnsi="Wingdings" w:hint="default"/>
+        <w:sz w:val="20"/>
+      </w:rPr>
+    </w:lvl>
+    <w:lvl w:ilvl="8" w:tentative="1">
+      <w:start w:val="1"/>
+      <w:numFmt w:val="bullet"/>
+      <w:lvlText w:val=""/>
+      <w:lvlJc w:val="left"/>
+      <w:pPr>
+        <w:tabs>
+          <w:tab w:val="num" w:pos="6480"/>
+        </w:tabs>
+        <w:ind w:left="6480" w:hanging="360"/>
+      </w:pPr>
+      <w:rPr>
+        <w:rFonts w:ascii="Wingdings" w:hAnsi="Wingdings" w:hint="default"/>
+        <w:sz w:val="20"/>
+      </w:rPr>
+    </w:lvl>
+  </w:abstractNum>
+  <w:abstractNum w:abstractNumId="3" w15:restartNumberingAfterBreak="0">
     <w:nsid w:val="0F485F42"/>
     <w:multiLevelType w:val="multilevel"/>
     <w:tmpl w:val="8014FA82"/>
@@ -9899,7 +11861,156 @@
       </w:rPr>
     </w:lvl>
   </w:abstractNum>
-  <w:abstractNum w:abstractNumId="3" w15:restartNumberingAfterBreak="0">
+  <w:abstractNum w:abstractNumId="4" w15:restartNumberingAfterBreak="0">
+    <w:nsid w:val="16A02587"/>
+    <w:multiLevelType w:val="multilevel"/>
+    <w:tmpl w:val="B2E0E942"/>
+    <w:lvl w:ilvl="0">
+      <w:start w:val="1"/>
+      <w:numFmt w:val="bullet"/>
+      <w:lvlText w:val=""/>
+      <w:lvlJc w:val="left"/>
+      <w:pPr>
+        <w:tabs>
+          <w:tab w:val="num" w:pos="720"/>
+        </w:tabs>
+        <w:ind w:left="720" w:hanging="360"/>
+      </w:pPr>
+      <w:rPr>
+        <w:rFonts w:ascii="Symbol" w:hAnsi="Symbol" w:hint="default"/>
+        <w:sz w:val="20"/>
+      </w:rPr>
+    </w:lvl>
+    <w:lvl w:ilvl="1" w:tentative="1">
+      <w:start w:val="1"/>
+      <w:numFmt w:val="bullet"/>
+      <w:lvlText w:val="o"/>
+      <w:lvlJc w:val="left"/>
+      <w:pPr>
+        <w:tabs>
+          <w:tab w:val="num" w:pos="1440"/>
+        </w:tabs>
+        <w:ind w:left="1440" w:hanging="360"/>
+      </w:pPr>
+      <w:rPr>
+        <w:rFonts w:ascii="Courier New" w:hAnsi="Courier New" w:hint="default"/>
+        <w:sz w:val="20"/>
+      </w:rPr>
+    </w:lvl>
+    <w:lvl w:ilvl="2" w:tentative="1">
+      <w:start w:val="1"/>
+      <w:numFmt w:val="bullet"/>
+      <w:lvlText w:val=""/>
+      <w:lvlJc w:val="left"/>
+      <w:pPr>
+        <w:tabs>
+          <w:tab w:val="num" w:pos="2160"/>
+        </w:tabs>
+        <w:ind w:left="2160" w:hanging="360"/>
+      </w:pPr>
+      <w:rPr>
+        <w:rFonts w:ascii="Wingdings" w:hAnsi="Wingdings" w:hint="default"/>
+        <w:sz w:val="20"/>
+      </w:rPr>
+    </w:lvl>
+    <w:lvl w:ilvl="3" w:tentative="1">
+      <w:start w:val="1"/>
+      <w:numFmt w:val="bullet"/>
+      <w:lvlText w:val=""/>
+      <w:lvlJc w:val="left"/>
+      <w:pPr>
+        <w:tabs>
+          <w:tab w:val="num" w:pos="2880"/>
+        </w:tabs>
+        <w:ind w:left="2880" w:hanging="360"/>
+      </w:pPr>
+      <w:rPr>
+        <w:rFonts w:ascii="Wingdings" w:hAnsi="Wingdings" w:hint="default"/>
+        <w:sz w:val="20"/>
+      </w:rPr>
+    </w:lvl>
+    <w:lvl w:ilvl="4" w:tentative="1">
+      <w:start w:val="1"/>
+      <w:numFmt w:val="bullet"/>
+      <w:lvlText w:val=""/>
+      <w:lvlJc w:val="left"/>
+      <w:pPr>
+        <w:tabs>
+          <w:tab w:val="num" w:pos="3600"/>
+        </w:tabs>
+        <w:ind w:left="3600" w:hanging="360"/>
+      </w:pPr>
+      <w:rPr>
+        <w:rFonts w:ascii="Wingdings" w:hAnsi="Wingdings" w:hint="default"/>
+        <w:sz w:val="20"/>
+      </w:rPr>
+    </w:lvl>
+    <w:lvl w:ilvl="5" w:tentative="1">
+      <w:start w:val="1"/>
+      <w:numFmt w:val="bullet"/>
+      <w:lvlText w:val=""/>
+      <w:lvlJc w:val="left"/>
+      <w:pPr>
+        <w:tabs>
+          <w:tab w:val="num" w:pos="4320"/>
+        </w:tabs>
+        <w:ind w:left="4320" w:hanging="360"/>
+      </w:pPr>
+      <w:rPr>
+        <w:rFonts w:ascii="Wingdings" w:hAnsi="Wingdings" w:hint="default"/>
+        <w:sz w:val="20"/>
+      </w:rPr>
+    </w:lvl>
+    <w:lvl w:ilvl="6" w:tentative="1">
+      <w:start w:val="1"/>
+      <w:numFmt w:val="bullet"/>
+      <w:lvlText w:val=""/>
+      <w:lvlJc w:val="left"/>
+      <w:pPr>
+        <w:tabs>
+          <w:tab w:val="num" w:pos="5040"/>
+        </w:tabs>
+        <w:ind w:left="5040" w:hanging="360"/>
+      </w:pPr>
+      <w:rPr>
+        <w:rFonts w:ascii="Wingdings" w:hAnsi="Wingdings" w:hint="default"/>
+        <w:sz w:val="20"/>
+      </w:rPr>
+    </w:lvl>
+    <w:lvl w:ilvl="7" w:tentative="1">
+      <w:start w:val="1"/>
+      <w:numFmt w:val="bullet"/>
+      <w:lvlText w:val=""/>
+      <w:lvlJc w:val="left"/>
+      <w:pPr>
+        <w:tabs>
+          <w:tab w:val="num" w:pos="5760"/>
+        </w:tabs>
+        <w:ind w:left="5760" w:hanging="360"/>
+      </w:pPr>
+      <w:rPr>
+        <w:rFonts w:ascii="Wingdings" w:hAnsi="Wingdings" w:hint="default"/>
+        <w:sz w:val="20"/>
+      </w:rPr>
+    </w:lvl>
+    <w:lvl w:ilvl="8" w:tentative="1">
+      <w:start w:val="1"/>
+      <w:numFmt w:val="bullet"/>
+      <w:lvlText w:val=""/>
+      <w:lvlJc w:val="left"/>
+      <w:pPr>
+        <w:tabs>
+          <w:tab w:val="num" w:pos="6480"/>
+        </w:tabs>
+        <w:ind w:left="6480" w:hanging="360"/>
+      </w:pPr>
+      <w:rPr>
+        <w:rFonts w:ascii="Wingdings" w:hAnsi="Wingdings" w:hint="default"/>
+        <w:sz w:val="20"/>
+      </w:rPr>
+    </w:lvl>
+  </w:abstractNum>
+  <w:abstractNum w:abstractNumId="5" w15:restartNumberingAfterBreak="0">
     <w:nsid w:val="25100966"/>
     <w:multiLevelType w:val="multilevel"/>
     <w:tmpl w:val="5DBC89E4"/>
@@ -10048,7 +12159,7 @@
       </w:rPr>
     </w:lvl>
   </w:abstractNum>
-  <w:abstractNum w:abstractNumId="4" w15:restartNumberingAfterBreak="0">
+  <w:abstractNum w:abstractNumId="6" w15:restartNumberingAfterBreak="0">
     <w:nsid w:val="25991ADF"/>
     <w:multiLevelType w:val="multilevel"/>
     <w:tmpl w:val="441E8DC2"/>
@@ -10197,7 +12308,7 @@
       </w:rPr>
     </w:lvl>
   </w:abstractNum>
-  <w:abstractNum w:abstractNumId="5" w15:restartNumberingAfterBreak="0">
+  <w:abstractNum w:abstractNumId="7" w15:restartNumberingAfterBreak="0">
     <w:nsid w:val="2A2C0344"/>
     <w:multiLevelType w:val="multilevel"/>
     <w:tmpl w:val="0540C4EE"/>
@@ -10346,7 +12457,454 @@
       </w:rPr>
     </w:lvl>
   </w:abstractNum>
-  <w:abstractNum w:abstractNumId="6" w15:restartNumberingAfterBreak="0">
+  <w:abstractNum w:abstractNumId="8" w15:restartNumberingAfterBreak="0">
+    <w:nsid w:val="2FE408DA"/>
+    <w:multiLevelType w:val="multilevel"/>
+    <w:tmpl w:val="6C161946"/>
+    <w:lvl w:ilvl="0">
+      <w:start w:val="1"/>
+      <w:numFmt w:val="bullet"/>
+      <w:lvlText w:val=""/>
+      <w:lvlJc w:val="left"/>
+      <w:pPr>
+        <w:tabs>
+          <w:tab w:val="num" w:pos="720"/>
+        </w:tabs>
+        <w:ind w:left="720" w:hanging="360"/>
+      </w:pPr>
+      <w:rPr>
+        <w:rFonts w:ascii="Symbol" w:hAnsi="Symbol" w:hint="default"/>
+        <w:sz w:val="20"/>
+      </w:rPr>
+    </w:lvl>
+    <w:lvl w:ilvl="1" w:tentative="1">
+      <w:start w:val="1"/>
+      <w:numFmt w:val="bullet"/>
+      <w:lvlText w:val="o"/>
+      <w:lvlJc w:val="left"/>
+      <w:pPr>
+        <w:tabs>
+          <w:tab w:val="num" w:pos="1440"/>
+        </w:tabs>
+        <w:ind w:left="1440" w:hanging="360"/>
+      </w:pPr>
+      <w:rPr>
+        <w:rFonts w:ascii="Courier New" w:hAnsi="Courier New" w:hint="default"/>
+        <w:sz w:val="20"/>
+      </w:rPr>
+    </w:lvl>
+    <w:lvl w:ilvl="2" w:tentative="1">
+      <w:start w:val="1"/>
+      <w:numFmt w:val="bullet"/>
+      <w:lvlText w:val=""/>
+      <w:lvlJc w:val="left"/>
+      <w:pPr>
+        <w:tabs>
+          <w:tab w:val="num" w:pos="2160"/>
+        </w:tabs>
+        <w:ind w:left="2160" w:hanging="360"/>
+      </w:pPr>
+      <w:rPr>
+        <w:rFonts w:ascii="Wingdings" w:hAnsi="Wingdings" w:hint="default"/>
+        <w:sz w:val="20"/>
+      </w:rPr>
+    </w:lvl>
+    <w:lvl w:ilvl="3" w:tentative="1">
+      <w:start w:val="1"/>
+      <w:numFmt w:val="bullet"/>
+      <w:lvlText w:val=""/>
+      <w:lvlJc w:val="left"/>
+      <w:pPr>
+        <w:tabs>
+          <w:tab w:val="num" w:pos="2880"/>
+        </w:tabs>
+        <w:ind w:left="2880" w:hanging="360"/>
+      </w:pPr>
+      <w:rPr>
+        <w:rFonts w:ascii="Wingdings" w:hAnsi="Wingdings" w:hint="default"/>
+        <w:sz w:val="20"/>
+      </w:rPr>
+    </w:lvl>
+    <w:lvl w:ilvl="4" w:tentative="1">
+      <w:start w:val="1"/>
+      <w:numFmt w:val="bullet"/>
+      <w:lvlText w:val=""/>
+      <w:lvlJc w:val="left"/>
+      <w:pPr>
+        <w:tabs>
+          <w:tab w:val="num" w:pos="3600"/>
+        </w:tabs>
+        <w:ind w:left="3600" w:hanging="360"/>
+      </w:pPr>
+      <w:rPr>
+        <w:rFonts w:ascii="Wingdings" w:hAnsi="Wingdings" w:hint="default"/>
+        <w:sz w:val="20"/>
+      </w:rPr>
+    </w:lvl>
+    <w:lvl w:ilvl="5" w:tentative="1">
+      <w:start w:val="1"/>
+      <w:numFmt w:val="bullet"/>
+      <w:lvlText w:val=""/>
+      <w:lvlJc w:val="left"/>
+      <w:pPr>
+        <w:tabs>
+          <w:tab w:val="num" w:pos="4320"/>
+        </w:tabs>
+        <w:ind w:left="4320" w:hanging="360"/>
+      </w:pPr>
+      <w:rPr>
+        <w:rFonts w:ascii="Wingdings" w:hAnsi="Wingdings" w:hint="default"/>
+        <w:sz w:val="20"/>
+      </w:rPr>
+    </w:lvl>
+    <w:lvl w:ilvl="6" w:tentative="1">
+      <w:start w:val="1"/>
+      <w:numFmt w:val="bullet"/>
+      <w:lvlText w:val=""/>
+      <w:lvlJc w:val="left"/>
+      <w:pPr>
+        <w:tabs>
+          <w:tab w:val="num" w:pos="5040"/>
+        </w:tabs>
+        <w:ind w:left="5040" w:hanging="360"/>
+      </w:pPr>
+      <w:rPr>
+        <w:rFonts w:ascii="Wingdings" w:hAnsi="Wingdings" w:hint="default"/>
+        <w:sz w:val="20"/>
+      </w:rPr>
+    </w:lvl>
+    <w:lvl w:ilvl="7" w:tentative="1">
+      <w:start w:val="1"/>
+      <w:numFmt w:val="bullet"/>
+      <w:lvlText w:val=""/>
+      <w:lvlJc w:val="left"/>
+      <w:pPr>
+        <w:tabs>
+          <w:tab w:val="num" w:pos="5760"/>
+        </w:tabs>
+        <w:ind w:left="5760" w:hanging="360"/>
+      </w:pPr>
+      <w:rPr>
+        <w:rFonts w:ascii="Wingdings" w:hAnsi="Wingdings" w:hint="default"/>
+        <w:sz w:val="20"/>
+      </w:rPr>
+    </w:lvl>
+    <w:lvl w:ilvl="8" w:tentative="1">
+      <w:start w:val="1"/>
+      <w:numFmt w:val="bullet"/>
+      <w:lvlText w:val=""/>
+      <w:lvlJc w:val="left"/>
+      <w:pPr>
+        <w:tabs>
+          <w:tab w:val="num" w:pos="6480"/>
+        </w:tabs>
+        <w:ind w:left="6480" w:hanging="360"/>
+      </w:pPr>
+      <w:rPr>
+        <w:rFonts w:ascii="Wingdings" w:hAnsi="Wingdings" w:hint="default"/>
+        <w:sz w:val="20"/>
+      </w:rPr>
+    </w:lvl>
+  </w:abstractNum>
+  <w:abstractNum w:abstractNumId="9" w15:restartNumberingAfterBreak="0">
+    <w:nsid w:val="337C4C8A"/>
+    <w:multiLevelType w:val="multilevel"/>
+    <w:tmpl w:val="031453F2"/>
+    <w:lvl w:ilvl="0">
+      <w:start w:val="1"/>
+      <w:numFmt w:val="bullet"/>
+      <w:lvlText w:val=""/>
+      <w:lvlJc w:val="left"/>
+      <w:pPr>
+        <w:tabs>
+          <w:tab w:val="num" w:pos="720"/>
+        </w:tabs>
+        <w:ind w:left="720" w:hanging="360"/>
+      </w:pPr>
+      <w:rPr>
+        <w:rFonts w:ascii="Symbol" w:hAnsi="Symbol" w:hint="default"/>
+        <w:sz w:val="20"/>
+      </w:rPr>
+    </w:lvl>
+    <w:lvl w:ilvl="1" w:tentative="1">
+      <w:start w:val="1"/>
+      <w:numFmt w:val="bullet"/>
+      <w:lvlText w:val="o"/>
+      <w:lvlJc w:val="left"/>
+      <w:pPr>
+        <w:tabs>
+          <w:tab w:val="num" w:pos="1440"/>
+        </w:tabs>
+        <w:ind w:left="1440" w:hanging="360"/>
+      </w:pPr>
+      <w:rPr>
+        <w:rFonts w:ascii="Courier New" w:hAnsi="Courier New" w:hint="default"/>
+        <w:sz w:val="20"/>
+      </w:rPr>
+    </w:lvl>
+    <w:lvl w:ilvl="2" w:tentative="1">
+      <w:start w:val="1"/>
+      <w:numFmt w:val="bullet"/>
+      <w:lvlText w:val=""/>
+      <w:lvlJc w:val="left"/>
+      <w:pPr>
+        <w:tabs>
+          <w:tab w:val="num" w:pos="2160"/>
+        </w:tabs>
+        <w:ind w:left="2160" w:hanging="360"/>
+      </w:pPr>
+      <w:rPr>
+        <w:rFonts w:ascii="Wingdings" w:hAnsi="Wingdings" w:hint="default"/>
+        <w:sz w:val="20"/>
+      </w:rPr>
+    </w:lvl>
+    <w:lvl w:ilvl="3" w:tentative="1">
+      <w:start w:val="1"/>
+      <w:numFmt w:val="bullet"/>
+      <w:lvlText w:val=""/>
+      <w:lvlJc w:val="left"/>
+      <w:pPr>
+        <w:tabs>
+          <w:tab w:val="num" w:pos="2880"/>
+        </w:tabs>
+        <w:ind w:left="2880" w:hanging="360"/>
+      </w:pPr>
+      <w:rPr>
+        <w:rFonts w:ascii="Wingdings" w:hAnsi="Wingdings" w:hint="default"/>
+        <w:sz w:val="20"/>
+      </w:rPr>
+    </w:lvl>
+    <w:lvl w:ilvl="4" w:tentative="1">
+      <w:start w:val="1"/>
+      <w:numFmt w:val="bullet"/>
+      <w:lvlText w:val=""/>
+      <w:lvlJc w:val="left"/>
+      <w:pPr>
+        <w:tabs>
+          <w:tab w:val="num" w:pos="3600"/>
+        </w:tabs>
+        <w:ind w:left="3600" w:hanging="360"/>
+      </w:pPr>
+      <w:rPr>
+        <w:rFonts w:ascii="Wingdings" w:hAnsi="Wingdings" w:hint="default"/>
+        <w:sz w:val="20"/>
+      </w:rPr>
+    </w:lvl>
+    <w:lvl w:ilvl="5" w:tentative="1">
+      <w:start w:val="1"/>
+      <w:numFmt w:val="bullet"/>
+      <w:lvlText w:val=""/>
+      <w:lvlJc w:val="left"/>
+      <w:pPr>
+        <w:tabs>
+          <w:tab w:val="num" w:pos="4320"/>
+        </w:tabs>
+        <w:ind w:left="4320" w:hanging="360"/>
+      </w:pPr>
+      <w:rPr>
+        <w:rFonts w:ascii="Wingdings" w:hAnsi="Wingdings" w:hint="default"/>
+        <w:sz w:val="20"/>
+      </w:rPr>
+    </w:lvl>
+    <w:lvl w:ilvl="6" w:tentative="1">
+      <w:start w:val="1"/>
+      <w:numFmt w:val="bullet"/>
+      <w:lvlText w:val=""/>
+      <w:lvlJc w:val="left"/>
+      <w:pPr>
+        <w:tabs>
+          <w:tab w:val="num" w:pos="5040"/>
+        </w:tabs>
+        <w:ind w:left="5040" w:hanging="360"/>
+      </w:pPr>
+      <w:rPr>
+        <w:rFonts w:ascii="Wingdings" w:hAnsi="Wingdings" w:hint="default"/>
+        <w:sz w:val="20"/>
+      </w:rPr>
+    </w:lvl>
+    <w:lvl w:ilvl="7" w:tentative="1">
+      <w:start w:val="1"/>
+      <w:numFmt w:val="bullet"/>
+      <w:lvlText w:val=""/>
+      <w:lvlJc w:val="left"/>
+      <w:pPr>
+        <w:tabs>
+          <w:tab w:val="num" w:pos="5760"/>
+        </w:tabs>
+        <w:ind w:left="5760" w:hanging="360"/>
+      </w:pPr>
+      <w:rPr>
+        <w:rFonts w:ascii="Wingdings" w:hAnsi="Wingdings" w:hint="default"/>
+        <w:sz w:val="20"/>
+      </w:rPr>
+    </w:lvl>
+    <w:lvl w:ilvl="8" w:tentative="1">
+      <w:start w:val="1"/>
+      <w:numFmt w:val="bullet"/>
+      <w:lvlText w:val=""/>
+      <w:lvlJc w:val="left"/>
+      <w:pPr>
+        <w:tabs>
+          <w:tab w:val="num" w:pos="6480"/>
+        </w:tabs>
+        <w:ind w:left="6480" w:hanging="360"/>
+      </w:pPr>
+      <w:rPr>
+        <w:rFonts w:ascii="Wingdings" w:hAnsi="Wingdings" w:hint="default"/>
+        <w:sz w:val="20"/>
+      </w:rPr>
+    </w:lvl>
+  </w:abstractNum>
+  <w:abstractNum w:abstractNumId="10" w15:restartNumberingAfterBreak="0">
+    <w:nsid w:val="41657C25"/>
+    <w:multiLevelType w:val="multilevel"/>
+    <w:tmpl w:val="F640939C"/>
+    <w:lvl w:ilvl="0">
+      <w:start w:val="1"/>
+      <w:numFmt w:val="bullet"/>
+      <w:lvlText w:val=""/>
+      <w:lvlJc w:val="left"/>
+      <w:pPr>
+        <w:tabs>
+          <w:tab w:val="num" w:pos="720"/>
+        </w:tabs>
+        <w:ind w:left="720" w:hanging="360"/>
+      </w:pPr>
+      <w:rPr>
+        <w:rFonts w:ascii="Symbol" w:hAnsi="Symbol" w:hint="default"/>
+        <w:sz w:val="20"/>
+      </w:rPr>
+    </w:lvl>
+    <w:lvl w:ilvl="1" w:tentative="1">
+      <w:start w:val="1"/>
+      <w:numFmt w:val="bullet"/>
+      <w:lvlText w:val="o"/>
+      <w:lvlJc w:val="left"/>
+      <w:pPr>
+        <w:tabs>
+          <w:tab w:val="num" w:pos="1440"/>
+        </w:tabs>
+        <w:ind w:left="1440" w:hanging="360"/>
+      </w:pPr>
+      <w:rPr>
+        <w:rFonts w:ascii="Courier New" w:hAnsi="Courier New" w:hint="default"/>
+        <w:sz w:val="20"/>
+      </w:rPr>
+    </w:lvl>
+    <w:lvl w:ilvl="2" w:tentative="1">
+      <w:start w:val="1"/>
+      <w:numFmt w:val="bullet"/>
+      <w:lvlText w:val=""/>
+      <w:lvlJc w:val="left"/>
+      <w:pPr>
+        <w:tabs>
+          <w:tab w:val="num" w:pos="2160"/>
+        </w:tabs>
+        <w:ind w:left="2160" w:hanging="360"/>
+      </w:pPr>
+      <w:rPr>
+        <w:rFonts w:ascii="Wingdings" w:hAnsi="Wingdings" w:hint="default"/>
+        <w:sz w:val="20"/>
+      </w:rPr>
+    </w:lvl>
+    <w:lvl w:ilvl="3" w:tentative="1">
+      <w:start w:val="1"/>
+      <w:numFmt w:val="bullet"/>
+      <w:lvlText w:val=""/>
+      <w:lvlJc w:val="left"/>
+      <w:pPr>
+        <w:tabs>
+          <w:tab w:val="num" w:pos="2880"/>
+        </w:tabs>
+        <w:ind w:left="2880" w:hanging="360"/>
+      </w:pPr>
+      <w:rPr>
+        <w:rFonts w:ascii="Wingdings" w:hAnsi="Wingdings" w:hint="default"/>
+        <w:sz w:val="20"/>
+      </w:rPr>
+    </w:lvl>
+    <w:lvl w:ilvl="4" w:tentative="1">
+      <w:start w:val="1"/>
+      <w:numFmt w:val="bullet"/>
+      <w:lvlText w:val=""/>
+      <w:lvlJc w:val="left"/>
+      <w:pPr>
+        <w:tabs>
+          <w:tab w:val="num" w:pos="3600"/>
+        </w:tabs>
+        <w:ind w:left="3600" w:hanging="360"/>
+      </w:pPr>
+      <w:rPr>
+        <w:rFonts w:ascii="Wingdings" w:hAnsi="Wingdings" w:hint="default"/>
+        <w:sz w:val="20"/>
+      </w:rPr>
+    </w:lvl>
+    <w:lvl w:ilvl="5" w:tentative="1">
+      <w:start w:val="1"/>
+      <w:numFmt w:val="bullet"/>
+      <w:lvlText w:val=""/>
+      <w:lvlJc w:val="left"/>
+      <w:pPr>
+        <w:tabs>
+          <w:tab w:val="num" w:pos="4320"/>
+        </w:tabs>
+        <w:ind w:left="4320" w:hanging="360"/>
+      </w:pPr>
+      <w:rPr>
+        <w:rFonts w:ascii="Wingdings" w:hAnsi="Wingdings" w:hint="default"/>
+        <w:sz w:val="20"/>
+      </w:rPr>
+    </w:lvl>
+    <w:lvl w:ilvl="6" w:tentative="1">
+      <w:start w:val="1"/>
+      <w:numFmt w:val="bullet"/>
+      <w:lvlText w:val=""/>
+      <w:lvlJc w:val="left"/>
+      <w:pPr>
+        <w:tabs>
+          <w:tab w:val="num" w:pos="5040"/>
+        </w:tabs>
+        <w:ind w:left="5040" w:hanging="360"/>
+      </w:pPr>
+      <w:rPr>
+        <w:rFonts w:ascii="Wingdings" w:hAnsi="Wingdings" w:hint="default"/>
+        <w:sz w:val="20"/>
+      </w:rPr>
+    </w:lvl>
+    <w:lvl w:ilvl="7" w:tentative="1">
+      <w:start w:val="1"/>
+      <w:numFmt w:val="bullet"/>
+      <w:lvlText w:val=""/>
+      <w:lvlJc w:val="left"/>
+      <w:pPr>
+        <w:tabs>
+          <w:tab w:val="num" w:pos="5760"/>
+        </w:tabs>
+        <w:ind w:left="5760" w:hanging="360"/>
+      </w:pPr>
+      <w:rPr>
+        <w:rFonts w:ascii="Wingdings" w:hAnsi="Wingdings" w:hint="default"/>
+        <w:sz w:val="20"/>
+      </w:rPr>
+    </w:lvl>
+    <w:lvl w:ilvl="8" w:tentative="1">
+      <w:start w:val="1"/>
+      <w:numFmt w:val="bullet"/>
+      <w:lvlText w:val=""/>
+      <w:lvlJc w:val="left"/>
+      <w:pPr>
+        <w:tabs>
+          <w:tab w:val="num" w:pos="6480"/>
+        </w:tabs>
+        <w:ind w:left="6480" w:hanging="360"/>
+      </w:pPr>
+      <w:rPr>
+        <w:rFonts w:ascii="Wingdings" w:hAnsi="Wingdings" w:hint="default"/>
+        <w:sz w:val="20"/>
+      </w:rPr>
+    </w:lvl>
+  </w:abstractNum>
+  <w:abstractNum w:abstractNumId="11" w15:restartNumberingAfterBreak="0">
     <w:nsid w:val="46AE556D"/>
     <w:multiLevelType w:val="multilevel"/>
     <w:tmpl w:val="DF7ADB10"/>
@@ -10495,7 +13053,156 @@
       </w:rPr>
     </w:lvl>
   </w:abstractNum>
-  <w:abstractNum w:abstractNumId="7" w15:restartNumberingAfterBreak="0">
+  <w:abstractNum w:abstractNumId="12" w15:restartNumberingAfterBreak="0">
+    <w:nsid w:val="4E17106F"/>
+    <w:multiLevelType w:val="multilevel"/>
+    <w:tmpl w:val="45C880B8"/>
+    <w:lvl w:ilvl="0">
+      <w:start w:val="1"/>
+      <w:numFmt w:val="bullet"/>
+      <w:lvlText w:val=""/>
+      <w:lvlJc w:val="left"/>
+      <w:pPr>
+        <w:tabs>
+          <w:tab w:val="num" w:pos="720"/>
+        </w:tabs>
+        <w:ind w:left="720" w:hanging="360"/>
+      </w:pPr>
+      <w:rPr>
+        <w:rFonts w:ascii="Symbol" w:hAnsi="Symbol" w:hint="default"/>
+        <w:sz w:val="20"/>
+      </w:rPr>
+    </w:lvl>
+    <w:lvl w:ilvl="1" w:tentative="1">
+      <w:start w:val="1"/>
+      <w:numFmt w:val="bullet"/>
+      <w:lvlText w:val="o"/>
+      <w:lvlJc w:val="left"/>
+      <w:pPr>
+        <w:tabs>
+          <w:tab w:val="num" w:pos="1440"/>
+        </w:tabs>
+        <w:ind w:left="1440" w:hanging="360"/>
+      </w:pPr>
+      <w:rPr>
+        <w:rFonts w:ascii="Courier New" w:hAnsi="Courier New" w:hint="default"/>
+        <w:sz w:val="20"/>
+      </w:rPr>
+    </w:lvl>
+    <w:lvl w:ilvl="2" w:tentative="1">
+      <w:start w:val="1"/>
+      <w:numFmt w:val="bullet"/>
+      <w:lvlText w:val=""/>
+      <w:lvlJc w:val="left"/>
+      <w:pPr>
+        <w:tabs>
+          <w:tab w:val="num" w:pos="2160"/>
+        </w:tabs>
+        <w:ind w:left="2160" w:hanging="360"/>
+      </w:pPr>
+      <w:rPr>
+        <w:rFonts w:ascii="Wingdings" w:hAnsi="Wingdings" w:hint="default"/>
+        <w:sz w:val="20"/>
+      </w:rPr>
+    </w:lvl>
+    <w:lvl w:ilvl="3" w:tentative="1">
+      <w:start w:val="1"/>
+      <w:numFmt w:val="bullet"/>
+      <w:lvlText w:val=""/>
+      <w:lvlJc w:val="left"/>
+      <w:pPr>
+        <w:tabs>
+          <w:tab w:val="num" w:pos="2880"/>
+        </w:tabs>
+        <w:ind w:left="2880" w:hanging="360"/>
+      </w:pPr>
+      <w:rPr>
+        <w:rFonts w:ascii="Wingdings" w:hAnsi="Wingdings" w:hint="default"/>
+        <w:sz w:val="20"/>
+      </w:rPr>
+    </w:lvl>
+    <w:lvl w:ilvl="4" w:tentative="1">
+      <w:start w:val="1"/>
+      <w:numFmt w:val="bullet"/>
+      <w:lvlText w:val=""/>
+      <w:lvlJc w:val="left"/>
+      <w:pPr>
+        <w:tabs>
+          <w:tab w:val="num" w:pos="3600"/>
+        </w:tabs>
+        <w:ind w:left="3600" w:hanging="360"/>
+      </w:pPr>
+      <w:rPr>
+        <w:rFonts w:ascii="Wingdings" w:hAnsi="Wingdings" w:hint="default"/>
+        <w:sz w:val="20"/>
+      </w:rPr>
+    </w:lvl>
+    <w:lvl w:ilvl="5" w:tentative="1">
+      <w:start w:val="1"/>
+      <w:numFmt w:val="bullet"/>
+      <w:lvlText w:val=""/>
+      <w:lvlJc w:val="left"/>
+      <w:pPr>
+        <w:tabs>
+          <w:tab w:val="num" w:pos="4320"/>
+        </w:tabs>
+        <w:ind w:left="4320" w:hanging="360"/>
+      </w:pPr>
+      <w:rPr>
+        <w:rFonts w:ascii="Wingdings" w:hAnsi="Wingdings" w:hint="default"/>
+        <w:sz w:val="20"/>
+      </w:rPr>
+    </w:lvl>
+    <w:lvl w:ilvl="6" w:tentative="1">
+      <w:start w:val="1"/>
+      <w:numFmt w:val="bullet"/>
+      <w:lvlText w:val=""/>
+      <w:lvlJc w:val="left"/>
+      <w:pPr>
+        <w:tabs>
+          <w:tab w:val="num" w:pos="5040"/>
+        </w:tabs>
+        <w:ind w:left="5040" w:hanging="360"/>
+      </w:pPr>
+      <w:rPr>
+        <w:rFonts w:ascii="Wingdings" w:hAnsi="Wingdings" w:hint="default"/>
+        <w:sz w:val="20"/>
+      </w:rPr>
+    </w:lvl>
+    <w:lvl w:ilvl="7" w:tentative="1">
+      <w:start w:val="1"/>
+      <w:numFmt w:val="bullet"/>
+      <w:lvlText w:val=""/>
+      <w:lvlJc w:val="left"/>
+      <w:pPr>
+        <w:tabs>
+          <w:tab w:val="num" w:pos="5760"/>
+        </w:tabs>
+        <w:ind w:left="5760" w:hanging="360"/>
+      </w:pPr>
+      <w:rPr>
+        <w:rFonts w:ascii="Wingdings" w:hAnsi="Wingdings" w:hint="default"/>
+        <w:sz w:val="20"/>
+      </w:rPr>
+    </w:lvl>
+    <w:lvl w:ilvl="8" w:tentative="1">
+      <w:start w:val="1"/>
+      <w:numFmt w:val="bullet"/>
+      <w:lvlText w:val=""/>
+      <w:lvlJc w:val="left"/>
+      <w:pPr>
+        <w:tabs>
+          <w:tab w:val="num" w:pos="6480"/>
+        </w:tabs>
+        <w:ind w:left="6480" w:hanging="360"/>
+      </w:pPr>
+      <w:rPr>
+        <w:rFonts w:ascii="Wingdings" w:hAnsi="Wingdings" w:hint="default"/>
+        <w:sz w:val="20"/>
+      </w:rPr>
+    </w:lvl>
+  </w:abstractNum>
+  <w:abstractNum w:abstractNumId="13" w15:restartNumberingAfterBreak="0">
     <w:nsid w:val="5B104296"/>
     <w:multiLevelType w:val="multilevel"/>
     <w:tmpl w:val="8B98C8DA"/>
@@ -10644,7 +13351,7 @@
       </w:rPr>
     </w:lvl>
   </w:abstractNum>
-  <w:abstractNum w:abstractNumId="8" w15:restartNumberingAfterBreak="0">
+  <w:abstractNum w:abstractNumId="14" w15:restartNumberingAfterBreak="0">
     <w:nsid w:val="5C91737C"/>
     <w:multiLevelType w:val="multilevel"/>
     <w:tmpl w:val="5E0ECAF6"/>
@@ -10793,7 +13500,7 @@
       </w:rPr>
     </w:lvl>
   </w:abstractNum>
-  <w:abstractNum w:abstractNumId="9" w15:restartNumberingAfterBreak="0">
+  <w:abstractNum w:abstractNumId="15" w15:restartNumberingAfterBreak="0">
     <w:nsid w:val="5F9D4A14"/>
     <w:multiLevelType w:val="multilevel"/>
     <w:tmpl w:val="50BCA880"/>
@@ -10942,7 +13649,7 @@
       </w:rPr>
     </w:lvl>
   </w:abstractNum>
-  <w:abstractNum w:abstractNumId="10" w15:restartNumberingAfterBreak="0">
+  <w:abstractNum w:abstractNumId="16" w15:restartNumberingAfterBreak="0">
     <w:nsid w:val="6B8E74EA"/>
     <w:multiLevelType w:val="multilevel"/>
     <w:tmpl w:val="28720F66"/>
@@ -11091,38 +13798,360 @@
       </w:rPr>
     </w:lvl>
   </w:abstractNum>
+  <w:abstractNum w:abstractNumId="17" w15:restartNumberingAfterBreak="0">
+    <w:nsid w:val="6FE1657D"/>
+    <w:multiLevelType w:val="multilevel"/>
+    <w:tmpl w:val="5BA07C5C"/>
+    <w:lvl w:ilvl="0">
+      <w:start w:val="1"/>
+      <w:numFmt w:val="bullet"/>
+      <w:lvlText w:val=""/>
+      <w:lvlJc w:val="left"/>
+      <w:pPr>
+        <w:tabs>
+          <w:tab w:val="num" w:pos="720"/>
+        </w:tabs>
+        <w:ind w:left="720" w:hanging="360"/>
+      </w:pPr>
+      <w:rPr>
+        <w:rFonts w:ascii="Symbol" w:hAnsi="Symbol" w:hint="default"/>
+        <w:sz w:val="20"/>
+      </w:rPr>
+    </w:lvl>
+    <w:lvl w:ilvl="1" w:tentative="1">
+      <w:start w:val="1"/>
+      <w:numFmt w:val="bullet"/>
+      <w:lvlText w:val="o"/>
+      <w:lvlJc w:val="left"/>
+      <w:pPr>
+        <w:tabs>
+          <w:tab w:val="num" w:pos="1440"/>
+        </w:tabs>
+        <w:ind w:left="1440" w:hanging="360"/>
+      </w:pPr>
+      <w:rPr>
+        <w:rFonts w:ascii="Courier New" w:hAnsi="Courier New" w:hint="default"/>
+        <w:sz w:val="20"/>
+      </w:rPr>
+    </w:lvl>
+    <w:lvl w:ilvl="2" w:tentative="1">
+      <w:start w:val="1"/>
+      <w:numFmt w:val="bullet"/>
+      <w:lvlText w:val=""/>
+      <w:lvlJc w:val="left"/>
+      <w:pPr>
+        <w:tabs>
+          <w:tab w:val="num" w:pos="2160"/>
+        </w:tabs>
+        <w:ind w:left="2160" w:hanging="360"/>
+      </w:pPr>
+      <w:rPr>
+        <w:rFonts w:ascii="Wingdings" w:hAnsi="Wingdings" w:hint="default"/>
+        <w:sz w:val="20"/>
+      </w:rPr>
+    </w:lvl>
+    <w:lvl w:ilvl="3" w:tentative="1">
+      <w:start w:val="1"/>
+      <w:numFmt w:val="bullet"/>
+      <w:lvlText w:val=""/>
+      <w:lvlJc w:val="left"/>
+      <w:pPr>
+        <w:tabs>
+          <w:tab w:val="num" w:pos="2880"/>
+        </w:tabs>
+        <w:ind w:left="2880" w:hanging="360"/>
+      </w:pPr>
+      <w:rPr>
+        <w:rFonts w:ascii="Wingdings" w:hAnsi="Wingdings" w:hint="default"/>
+        <w:sz w:val="20"/>
+      </w:rPr>
+    </w:lvl>
+    <w:lvl w:ilvl="4" w:tentative="1">
+      <w:start w:val="1"/>
+      <w:numFmt w:val="bullet"/>
+      <w:lvlText w:val=""/>
+      <w:lvlJc w:val="left"/>
+      <w:pPr>
+        <w:tabs>
+          <w:tab w:val="num" w:pos="3600"/>
+        </w:tabs>
+        <w:ind w:left="3600" w:hanging="360"/>
+      </w:pPr>
+      <w:rPr>
+        <w:rFonts w:ascii="Wingdings" w:hAnsi="Wingdings" w:hint="default"/>
+        <w:sz w:val="20"/>
+      </w:rPr>
+    </w:lvl>
+    <w:lvl w:ilvl="5" w:tentative="1">
+      <w:start w:val="1"/>
+      <w:numFmt w:val="bullet"/>
+      <w:lvlText w:val=""/>
+      <w:lvlJc w:val="left"/>
+      <w:pPr>
+        <w:tabs>
+          <w:tab w:val="num" w:pos="4320"/>
+        </w:tabs>
+        <w:ind w:left="4320" w:hanging="360"/>
+      </w:pPr>
+      <w:rPr>
+        <w:rFonts w:ascii="Wingdings" w:hAnsi="Wingdings" w:hint="default"/>
+        <w:sz w:val="20"/>
+      </w:rPr>
+    </w:lvl>
+    <w:lvl w:ilvl="6" w:tentative="1">
+      <w:start w:val="1"/>
+      <w:numFmt w:val="bullet"/>
+      <w:lvlText w:val=""/>
+      <w:lvlJc w:val="left"/>
+      <w:pPr>
+        <w:tabs>
+          <w:tab w:val="num" w:pos="5040"/>
+        </w:tabs>
+        <w:ind w:left="5040" w:hanging="360"/>
+      </w:pPr>
+      <w:rPr>
+        <w:rFonts w:ascii="Wingdings" w:hAnsi="Wingdings" w:hint="default"/>
+        <w:sz w:val="20"/>
+      </w:rPr>
+    </w:lvl>
+    <w:lvl w:ilvl="7" w:tentative="1">
+      <w:start w:val="1"/>
+      <w:numFmt w:val="bullet"/>
+      <w:lvlText w:val=""/>
+      <w:lvlJc w:val="left"/>
+      <w:pPr>
+        <w:tabs>
+          <w:tab w:val="num" w:pos="5760"/>
+        </w:tabs>
+        <w:ind w:left="5760" w:hanging="360"/>
+      </w:pPr>
+      <w:rPr>
+        <w:rFonts w:ascii="Wingdings" w:hAnsi="Wingdings" w:hint="default"/>
+        <w:sz w:val="20"/>
+      </w:rPr>
+    </w:lvl>
+    <w:lvl w:ilvl="8" w:tentative="1">
+      <w:start w:val="1"/>
+      <w:numFmt w:val="bullet"/>
+      <w:lvlText w:val=""/>
+      <w:lvlJc w:val="left"/>
+      <w:pPr>
+        <w:tabs>
+          <w:tab w:val="num" w:pos="6480"/>
+        </w:tabs>
+        <w:ind w:left="6480" w:hanging="360"/>
+      </w:pPr>
+      <w:rPr>
+        <w:rFonts w:ascii="Wingdings" w:hAnsi="Wingdings" w:hint="default"/>
+        <w:sz w:val="20"/>
+      </w:rPr>
+    </w:lvl>
+  </w:abstractNum>
+  <w:abstractNum w:abstractNumId="18" w15:restartNumberingAfterBreak="0">
+    <w:nsid w:val="710471BB"/>
+    <w:multiLevelType w:val="multilevel"/>
+    <w:tmpl w:val="DFFA2368"/>
+    <w:lvl w:ilvl="0">
+      <w:start w:val="1"/>
+      <w:numFmt w:val="bullet"/>
+      <w:lvlText w:val=""/>
+      <w:lvlJc w:val="left"/>
+      <w:pPr>
+        <w:tabs>
+          <w:tab w:val="num" w:pos="720"/>
+        </w:tabs>
+        <w:ind w:left="720" w:hanging="360"/>
+      </w:pPr>
+      <w:rPr>
+        <w:rFonts w:ascii="Symbol" w:hAnsi="Symbol" w:hint="default"/>
+        <w:sz w:val="20"/>
+      </w:rPr>
+    </w:lvl>
+    <w:lvl w:ilvl="1" w:tentative="1">
+      <w:start w:val="1"/>
+      <w:numFmt w:val="bullet"/>
+      <w:lvlText w:val="o"/>
+      <w:lvlJc w:val="left"/>
+      <w:pPr>
+        <w:tabs>
+          <w:tab w:val="num" w:pos="1440"/>
+        </w:tabs>
+        <w:ind w:left="1440" w:hanging="360"/>
+      </w:pPr>
+      <w:rPr>
+        <w:rFonts w:ascii="Courier New" w:hAnsi="Courier New" w:hint="default"/>
+        <w:sz w:val="20"/>
+      </w:rPr>
+    </w:lvl>
+    <w:lvl w:ilvl="2" w:tentative="1">
+      <w:start w:val="1"/>
+      <w:numFmt w:val="bullet"/>
+      <w:lvlText w:val=""/>
+      <w:lvlJc w:val="left"/>
+      <w:pPr>
+        <w:tabs>
+          <w:tab w:val="num" w:pos="2160"/>
+        </w:tabs>
+        <w:ind w:left="2160" w:hanging="360"/>
+      </w:pPr>
+      <w:rPr>
+        <w:rFonts w:ascii="Wingdings" w:hAnsi="Wingdings" w:hint="default"/>
+        <w:sz w:val="20"/>
+      </w:rPr>
+    </w:lvl>
+    <w:lvl w:ilvl="3" w:tentative="1">
+      <w:start w:val="1"/>
+      <w:numFmt w:val="bullet"/>
+      <w:lvlText w:val=""/>
+      <w:lvlJc w:val="left"/>
+      <w:pPr>
+        <w:tabs>
+          <w:tab w:val="num" w:pos="2880"/>
+        </w:tabs>
+        <w:ind w:left="2880" w:hanging="360"/>
+      </w:pPr>
+      <w:rPr>
+        <w:rFonts w:ascii="Wingdings" w:hAnsi="Wingdings" w:hint="default"/>
+        <w:sz w:val="20"/>
+      </w:rPr>
+    </w:lvl>
+    <w:lvl w:ilvl="4" w:tentative="1">
+      <w:start w:val="1"/>
+      <w:numFmt w:val="bullet"/>
+      <w:lvlText w:val=""/>
+      <w:lvlJc w:val="left"/>
+      <w:pPr>
+        <w:tabs>
+          <w:tab w:val="num" w:pos="3600"/>
+        </w:tabs>
+        <w:ind w:left="3600" w:hanging="360"/>
+      </w:pPr>
+      <w:rPr>
+        <w:rFonts w:ascii="Wingdings" w:hAnsi="Wingdings" w:hint="default"/>
+        <w:sz w:val="20"/>
+      </w:rPr>
+    </w:lvl>
+    <w:lvl w:ilvl="5" w:tentative="1">
+      <w:start w:val="1"/>
+      <w:numFmt w:val="bullet"/>
+      <w:lvlText w:val=""/>
+      <w:lvlJc w:val="left"/>
+      <w:pPr>
+        <w:tabs>
+          <w:tab w:val="num" w:pos="4320"/>
+        </w:tabs>
+        <w:ind w:left="4320" w:hanging="360"/>
+      </w:pPr>
+      <w:rPr>
+        <w:rFonts w:ascii="Wingdings" w:hAnsi="Wingdings" w:hint="default"/>
+        <w:sz w:val="20"/>
+      </w:rPr>
+    </w:lvl>
+    <w:lvl w:ilvl="6" w:tentative="1">
+      <w:start w:val="1"/>
+      <w:numFmt w:val="bullet"/>
+      <w:lvlText w:val=""/>
+      <w:lvlJc w:val="left"/>
+      <w:pPr>
+        <w:tabs>
+          <w:tab w:val="num" w:pos="5040"/>
+        </w:tabs>
+        <w:ind w:left="5040" w:hanging="360"/>
+      </w:pPr>
+      <w:rPr>
+        <w:rFonts w:ascii="Wingdings" w:hAnsi="Wingdings" w:hint="default"/>
+        <w:sz w:val="20"/>
+      </w:rPr>
+    </w:lvl>
+    <w:lvl w:ilvl="7" w:tentative="1">
+      <w:start w:val="1"/>
+      <w:numFmt w:val="bullet"/>
+      <w:lvlText w:val=""/>
+      <w:lvlJc w:val="left"/>
+      <w:pPr>
+        <w:tabs>
+          <w:tab w:val="num" w:pos="5760"/>
+        </w:tabs>
+        <w:ind w:left="5760" w:hanging="360"/>
+      </w:pPr>
+      <w:rPr>
+        <w:rFonts w:ascii="Wingdings" w:hAnsi="Wingdings" w:hint="default"/>
+        <w:sz w:val="20"/>
+      </w:rPr>
+    </w:lvl>
+    <w:lvl w:ilvl="8" w:tentative="1">
+      <w:start w:val="1"/>
+      <w:numFmt w:val="bullet"/>
+      <w:lvlText w:val=""/>
+      <w:lvlJc w:val="left"/>
+      <w:pPr>
+        <w:tabs>
+          <w:tab w:val="num" w:pos="6480"/>
+        </w:tabs>
+        <w:ind w:left="6480" w:hanging="360"/>
+      </w:pPr>
+      <w:rPr>
+        <w:rFonts w:ascii="Wingdings" w:hAnsi="Wingdings" w:hint="default"/>
+        <w:sz w:val="20"/>
+      </w:rPr>
+    </w:lvl>
+  </w:abstractNum>
   <w:num w:numId="1" w16cid:durableId="1328091764">
+    <w:abstractNumId w:val="11"/>
+  </w:num>
+  <w:num w:numId="2" w16cid:durableId="2042778152">
     <w:abstractNumId w:val="6"/>
   </w:num>
-  <w:num w:numId="2" w16cid:durableId="2042778152">
-    <w:abstractNumId w:val="4"/>
-  </w:num>
   <w:num w:numId="3" w16cid:durableId="2126387096">
-    <w:abstractNumId w:val="10"/>
+    <w:abstractNumId w:val="16"/>
   </w:num>
   <w:num w:numId="4" w16cid:durableId="2144155838">
-    <w:abstractNumId w:val="7"/>
+    <w:abstractNumId w:val="13"/>
   </w:num>
   <w:num w:numId="5" w16cid:durableId="1191724154">
     <w:abstractNumId w:val="1"/>
   </w:num>
   <w:num w:numId="6" w16cid:durableId="1134835184">
-    <w:abstractNumId w:val="3"/>
+    <w:abstractNumId w:val="5"/>
   </w:num>
   <w:num w:numId="7" w16cid:durableId="1842505555">
     <w:abstractNumId w:val="0"/>
   </w:num>
   <w:num w:numId="8" w16cid:durableId="1201625736">
-    <w:abstractNumId w:val="5"/>
+    <w:abstractNumId w:val="7"/>
   </w:num>
   <w:num w:numId="9" w16cid:durableId="1697149042">
+    <w:abstractNumId w:val="15"/>
+  </w:num>
+  <w:num w:numId="10" w16cid:durableId="1749571104">
+    <w:abstractNumId w:val="3"/>
+  </w:num>
+  <w:num w:numId="11" w16cid:durableId="1794517504">
+    <w:abstractNumId w:val="14"/>
+  </w:num>
+  <w:num w:numId="12" w16cid:durableId="1337538924">
+    <w:abstractNumId w:val="18"/>
+  </w:num>
+  <w:num w:numId="13" w16cid:durableId="1446969813">
+    <w:abstractNumId w:val="2"/>
+  </w:num>
+  <w:num w:numId="14" w16cid:durableId="525020065">
+    <w:abstractNumId w:val="17"/>
+  </w:num>
+  <w:num w:numId="15" w16cid:durableId="1987854589">
+    <w:abstractNumId w:val="8"/>
+  </w:num>
+  <w:num w:numId="16" w16cid:durableId="593977868">
+    <w:abstractNumId w:val="4"/>
+  </w:num>
+  <w:num w:numId="17" w16cid:durableId="1876654245">
     <w:abstractNumId w:val="9"/>
   </w:num>
-  <w:num w:numId="10" w16cid:durableId="1749571104">
-    <w:abstractNumId w:val="2"/>
+  <w:num w:numId="18" w16cid:durableId="455099998">
+    <w:abstractNumId w:val="10"/>
   </w:num>
-  <w:num w:numId="11" w16cid:durableId="1794517504">
-    <w:abstractNumId w:val="8"/>
+  <w:num w:numId="19" w16cid:durableId="1090856199">
+    <w:abstractNumId w:val="12"/>
   </w:num>
 </w:numbering>
 </file>

</xml_diff>

<commit_message>
teszteles kesz + ssh bp_titkarsagon
</commit_message>
<xml_diff>
--- a/változtatások-fejlesztések.docx
+++ b/változtatások-fejlesztések.docx
@@ -13663,7 +13663,7 @@
     </w:p>
     <w:p>
       <w:pPr>
-        <w:pStyle w:val="Cmsor1"/>
+        <w:pStyle w:val="Heading1"/>
       </w:pPr>
       <w:r>
         <w:t>Miért nem kell statikus IPv6?</w:t>
@@ -13671,7 +13671,7 @@
     </w:p>
     <w:p>
       <w:pPr>
-        <w:pStyle w:val="NormlWeb"/>
+        <w:pStyle w:val="NormalWeb"/>
       </w:pPr>
       <w:r>
         <w:t>Mert:</w:t>
@@ -13679,7 +13679,7 @@
     </w:p>
     <w:p>
       <w:pPr>
-        <w:pStyle w:val="Cmsor3"/>
+        <w:pStyle w:val="Heading3"/>
       </w:pPr>
       <w:r>
         <w:rPr>
@@ -13694,7 +13694,7 @@
     </w:p>
     <w:p>
       <w:pPr>
-        <w:pStyle w:val="NormlWeb"/>
+        <w:pStyle w:val="NormalWeb"/>
       </w:pPr>
       <w:r>
         <w:t>Nem kell kézzel címeket írogatni.</w:t>
@@ -13702,7 +13702,7 @@
     </w:p>
     <w:p>
       <w:pPr>
-        <w:pStyle w:val="Cmsor3"/>
+        <w:pStyle w:val="Heading3"/>
       </w:pPr>
       <w:r>
         <w:rPr>
@@ -13732,7 +13732,7 @@
     </w:p>
     <w:p>
       <w:pPr>
-        <w:pStyle w:val="NormlWeb"/>
+        <w:pStyle w:val="NormalWeb"/>
       </w:pPr>
       <w:r>
         <w:t>A statikus IPv6 címekkel sokszor összeakad a PT, főleg több router esetén.</w:t>
@@ -13740,7 +13740,7 @@
     </w:p>
     <w:p>
       <w:pPr>
-        <w:pStyle w:val="Cmsor3"/>
+        <w:pStyle w:val="Heading3"/>
       </w:pPr>
       <w:r>
         <w:rPr>
@@ -13762,7 +13762,7 @@
     </w:p>
     <w:p>
       <w:pPr>
-        <w:pStyle w:val="NormlWeb"/>
+        <w:pStyle w:val="NormalWeb"/>
       </w:pPr>
       <w:r>
         <w:t xml:space="preserve">A </w:t>
@@ -13789,7 +13789,7 @@
       </w:r>
       <w:r>
         <w:rPr>
-          <w:rStyle w:val="Kiemels2"/>
+          <w:rStyle w:val="Strong"/>
           <w:rFonts w:eastAsiaTheme="majorEastAsia"/>
         </w:rPr>
         <w:t>nem a HSRP VIP</w:t>
@@ -13800,7 +13800,7 @@
     </w:p>
     <w:p>
       <w:pPr>
-        <w:pStyle w:val="Cmsor3"/>
+        <w:pStyle w:val="Heading3"/>
       </w:pPr>
       <w:r>
         <w:rPr>
@@ -13822,7 +13822,7 @@
     </w:p>
     <w:p>
       <w:pPr>
-        <w:pStyle w:val="NormlWeb"/>
+        <w:pStyle w:val="NormalWeb"/>
       </w:pPr>
       <w:r>
         <w:t>Ha nem támogatja → marad IPv4</w:t>
@@ -13865,7 +13865,797 @@
       </w:r>
       <w:proofErr w:type="gramEnd"/>
     </w:p>
+    <w:p>
+      <w:r>
+        <w:t xml:space="preserve">2026.01.13 – ALAPVETŐEN MOST TESZTELÉSES DOKUMENTACIOT CSINALUNK DE FONTOSNAK TARTOM AZ APRO VALTOZTATASOKAT IS BETOLNI IDE. </w:t>
+      </w:r>
+      <w:r>
+        <w:t xml:space="preserve">SSH </w:t>
+      </w:r>
+      <w:proofErr w:type="spellStart"/>
+      <w:r>
+        <w:t>config</w:t>
+      </w:r>
+      <w:proofErr w:type="spellEnd"/>
+      <w:r>
+        <w:t xml:space="preserve"> lett a Budapesti </w:t>
+      </w:r>
+      <w:proofErr w:type="spellStart"/>
+      <w:r>
+        <w:t>Titkarsagon</w:t>
+      </w:r>
+      <w:proofErr w:type="spellEnd"/>
+      <w:r>
+        <w:t xml:space="preserve">. </w:t>
+      </w:r>
+    </w:p>
+    <w:p>
+      <w:r>
+        <w:t>R2(</w:t>
+      </w:r>
+      <w:proofErr w:type="spellStart"/>
+      <w:r>
+        <w:t>config</w:t>
+      </w:r>
+      <w:proofErr w:type="spellEnd"/>
+      <w:r>
+        <w:t>)#hostname TTKARSAG-R2</w:t>
+      </w:r>
+    </w:p>
+    <w:p>
+      <w:r>
+        <w:t>TTKARSAG-R2(</w:t>
+      </w:r>
+      <w:proofErr w:type="spellStart"/>
+      <w:r>
+        <w:t>config</w:t>
+      </w:r>
+      <w:proofErr w:type="spellEnd"/>
+      <w:r>
+        <w:t>)#hostname R2</w:t>
+      </w:r>
+    </w:p>
+    <w:p>
+      <w:r>
+        <w:t>R2(</w:t>
+      </w:r>
+      <w:proofErr w:type="spellStart"/>
+      <w:r>
+        <w:t>config</w:t>
+      </w:r>
+      <w:proofErr w:type="spellEnd"/>
+      <w:r>
+        <w:t>)#hostname TTKARSAG-R2</w:t>
+      </w:r>
+    </w:p>
+    <w:p>
+      <w:r>
+        <w:t>TTKARSAG-R2(</w:t>
+      </w:r>
+      <w:proofErr w:type="spellStart"/>
+      <w:r>
+        <w:t>config</w:t>
+      </w:r>
+      <w:proofErr w:type="spellEnd"/>
+      <w:r>
+        <w:t xml:space="preserve">)#ip </w:t>
+      </w:r>
+      <w:proofErr w:type="spellStart"/>
+      <w:r>
+        <w:t>domain-name</w:t>
+      </w:r>
+      <w:proofErr w:type="spellEnd"/>
+      <w:r>
+        <w:t xml:space="preserve"> </w:t>
+      </w:r>
+      <w:proofErr w:type="spellStart"/>
+      <w:proofErr w:type="gramStart"/>
+      <w:r>
+        <w:t>titkarsag.local</w:t>
+      </w:r>
+      <w:proofErr w:type="spellEnd"/>
+      <w:proofErr w:type="gramEnd"/>
+    </w:p>
+    <w:p>
+      <w:r>
+        <w:t>TTKARSAG-R2(</w:t>
+      </w:r>
+      <w:proofErr w:type="spellStart"/>
+      <w:r>
+        <w:t>config</w:t>
+      </w:r>
+      <w:proofErr w:type="spellEnd"/>
+      <w:r>
+        <w:t>)#cryp</w:t>
+      </w:r>
+    </w:p>
+    <w:p>
+      <w:r>
+        <w:t>TTKARSAG-R2(</w:t>
+      </w:r>
+      <w:proofErr w:type="spellStart"/>
+      <w:r>
+        <w:t>config</w:t>
+      </w:r>
+      <w:proofErr w:type="spellEnd"/>
+      <w:r>
+        <w:t xml:space="preserve">)#crypto </w:t>
+      </w:r>
+      <w:proofErr w:type="spellStart"/>
+      <w:r>
+        <w:t>ke</w:t>
+      </w:r>
+      <w:proofErr w:type="spellEnd"/>
+    </w:p>
+    <w:p>
+      <w:r>
+        <w:t>TTKARSAG-R2(</w:t>
+      </w:r>
+      <w:proofErr w:type="spellStart"/>
+      <w:r>
+        <w:t>config</w:t>
+      </w:r>
+      <w:proofErr w:type="spellEnd"/>
+      <w:r>
+        <w:t xml:space="preserve">)#crypto </w:t>
+      </w:r>
+      <w:proofErr w:type="spellStart"/>
+      <w:r>
+        <w:t>key</w:t>
+      </w:r>
+      <w:proofErr w:type="spellEnd"/>
+      <w:r>
+        <w:t xml:space="preserve"> </w:t>
+      </w:r>
+      <w:proofErr w:type="spellStart"/>
+      <w:r>
+        <w:t>ge</w:t>
+      </w:r>
+      <w:proofErr w:type="spellEnd"/>
+    </w:p>
+    <w:p>
+      <w:r>
+        <w:t>TTKARSAG-R2(</w:t>
+      </w:r>
+      <w:proofErr w:type="spellStart"/>
+      <w:r>
+        <w:t>config</w:t>
+      </w:r>
+      <w:proofErr w:type="spellEnd"/>
+      <w:r>
+        <w:t xml:space="preserve">)#crypto </w:t>
+      </w:r>
+      <w:proofErr w:type="spellStart"/>
+      <w:r>
+        <w:t>key</w:t>
+      </w:r>
+      <w:proofErr w:type="spellEnd"/>
+      <w:r>
+        <w:t xml:space="preserve"> </w:t>
+      </w:r>
+      <w:proofErr w:type="spellStart"/>
+      <w:r>
+        <w:t>generate</w:t>
+      </w:r>
+      <w:proofErr w:type="spellEnd"/>
+      <w:r>
+        <w:t xml:space="preserve"> </w:t>
+      </w:r>
+      <w:proofErr w:type="spellStart"/>
+      <w:r>
+        <w:t>rs</w:t>
+      </w:r>
+      <w:proofErr w:type="spellEnd"/>
+    </w:p>
+    <w:p>
+      <w:r>
+        <w:t>TTKARSAG-R2(</w:t>
+      </w:r>
+      <w:proofErr w:type="spellStart"/>
+      <w:r>
+        <w:t>config</w:t>
+      </w:r>
+      <w:proofErr w:type="spellEnd"/>
+      <w:r>
+        <w:t xml:space="preserve">)#crypto </w:t>
+      </w:r>
+      <w:proofErr w:type="spellStart"/>
+      <w:r>
+        <w:t>key</w:t>
+      </w:r>
+      <w:proofErr w:type="spellEnd"/>
+      <w:r>
+        <w:t xml:space="preserve"> </w:t>
+      </w:r>
+      <w:proofErr w:type="spellStart"/>
+      <w:r>
+        <w:t>generate</w:t>
+      </w:r>
+      <w:proofErr w:type="spellEnd"/>
+      <w:r>
+        <w:t xml:space="preserve"> </w:t>
+      </w:r>
+      <w:proofErr w:type="spellStart"/>
+      <w:r>
+        <w:t>rsa</w:t>
+      </w:r>
+      <w:proofErr w:type="spellEnd"/>
+      <w:r>
+        <w:t xml:space="preserve"> </w:t>
+      </w:r>
+    </w:p>
+    <w:p>
+      <w:r>
+        <w:t xml:space="preserve">The </w:t>
+      </w:r>
+      <w:proofErr w:type="spellStart"/>
+      <w:r>
+        <w:t>name</w:t>
+      </w:r>
+      <w:proofErr w:type="spellEnd"/>
+      <w:r>
+        <w:t xml:space="preserve"> </w:t>
+      </w:r>
+      <w:proofErr w:type="spellStart"/>
+      <w:r>
+        <w:t>for</w:t>
+      </w:r>
+      <w:proofErr w:type="spellEnd"/>
+      <w:r>
+        <w:t xml:space="preserve"> </w:t>
+      </w:r>
+      <w:proofErr w:type="spellStart"/>
+      <w:r>
+        <w:t>the</w:t>
+      </w:r>
+      <w:proofErr w:type="spellEnd"/>
+      <w:r>
+        <w:t xml:space="preserve"> </w:t>
+      </w:r>
+      <w:proofErr w:type="spellStart"/>
+      <w:r>
+        <w:t>keys</w:t>
+      </w:r>
+      <w:proofErr w:type="spellEnd"/>
+      <w:r>
+        <w:t xml:space="preserve"> </w:t>
+      </w:r>
+      <w:proofErr w:type="spellStart"/>
+      <w:r>
+        <w:t>will</w:t>
+      </w:r>
+      <w:proofErr w:type="spellEnd"/>
+      <w:r>
+        <w:t xml:space="preserve"> be: TTKARSAG-R2.</w:t>
+      </w:r>
+      <w:proofErr w:type="gramStart"/>
+      <w:r>
+        <w:t>titkarsag.local</w:t>
+      </w:r>
+      <w:proofErr w:type="gramEnd"/>
+    </w:p>
+    <w:p>
+      <w:proofErr w:type="spellStart"/>
+      <w:r>
+        <w:t>Choose</w:t>
+      </w:r>
+      <w:proofErr w:type="spellEnd"/>
+      <w:r>
+        <w:t xml:space="preserve"> </w:t>
+      </w:r>
+      <w:proofErr w:type="spellStart"/>
+      <w:r>
+        <w:t>the</w:t>
+      </w:r>
+      <w:proofErr w:type="spellEnd"/>
+      <w:r>
+        <w:t xml:space="preserve"> </w:t>
+      </w:r>
+      <w:proofErr w:type="spellStart"/>
+      <w:r>
+        <w:t>size</w:t>
+      </w:r>
+      <w:proofErr w:type="spellEnd"/>
+      <w:r>
+        <w:t xml:space="preserve"> of </w:t>
+      </w:r>
+      <w:proofErr w:type="spellStart"/>
+      <w:r>
+        <w:t>the</w:t>
+      </w:r>
+      <w:proofErr w:type="spellEnd"/>
+      <w:r>
+        <w:t xml:space="preserve"> </w:t>
+      </w:r>
+      <w:proofErr w:type="spellStart"/>
+      <w:r>
+        <w:t>key</w:t>
+      </w:r>
+      <w:proofErr w:type="spellEnd"/>
+      <w:r>
+        <w:t xml:space="preserve"> </w:t>
+      </w:r>
+      <w:proofErr w:type="gramStart"/>
+      <w:r>
+        <w:t>modulus in</w:t>
+      </w:r>
+      <w:proofErr w:type="gramEnd"/>
+      <w:r>
+        <w:t xml:space="preserve"> </w:t>
+      </w:r>
+      <w:proofErr w:type="spellStart"/>
+      <w:r>
+        <w:t>the</w:t>
+      </w:r>
+      <w:proofErr w:type="spellEnd"/>
+      <w:r>
+        <w:t xml:space="preserve"> </w:t>
+      </w:r>
+      <w:proofErr w:type="spellStart"/>
+      <w:r>
+        <w:t>range</w:t>
+      </w:r>
+      <w:proofErr w:type="spellEnd"/>
+      <w:r>
+        <w:t xml:space="preserve"> of 360 </w:t>
+      </w:r>
+      <w:proofErr w:type="spellStart"/>
+      <w:r>
+        <w:t>to</w:t>
+      </w:r>
+      <w:proofErr w:type="spellEnd"/>
+      <w:r>
+        <w:t xml:space="preserve"> 4096 </w:t>
+      </w:r>
+      <w:proofErr w:type="spellStart"/>
+      <w:r>
+        <w:t>for</w:t>
+      </w:r>
+      <w:proofErr w:type="spellEnd"/>
+      <w:r>
+        <w:t xml:space="preserve"> </w:t>
+      </w:r>
+      <w:proofErr w:type="spellStart"/>
+      <w:r>
+        <w:t>your</w:t>
+      </w:r>
+      <w:proofErr w:type="spellEnd"/>
+    </w:p>
+    <w:p>
+      <w:r>
+        <w:t xml:space="preserve">General </w:t>
+      </w:r>
+      <w:proofErr w:type="spellStart"/>
+      <w:r>
+        <w:t>Purpose</w:t>
+      </w:r>
+      <w:proofErr w:type="spellEnd"/>
+      <w:r>
+        <w:t xml:space="preserve"> </w:t>
+      </w:r>
+      <w:proofErr w:type="spellStart"/>
+      <w:r>
+        <w:t>Keys</w:t>
+      </w:r>
+      <w:proofErr w:type="spellEnd"/>
+      <w:r>
+        <w:t xml:space="preserve">. </w:t>
+      </w:r>
+      <w:proofErr w:type="spellStart"/>
+      <w:r>
+        <w:t>Choosing</w:t>
+      </w:r>
+      <w:proofErr w:type="spellEnd"/>
+      <w:r>
+        <w:t xml:space="preserve"> a </w:t>
+      </w:r>
+      <w:proofErr w:type="spellStart"/>
+      <w:r>
+        <w:t>key</w:t>
+      </w:r>
+      <w:proofErr w:type="spellEnd"/>
+      <w:r>
+        <w:t xml:space="preserve"> modulus </w:t>
+      </w:r>
+      <w:proofErr w:type="spellStart"/>
+      <w:r>
+        <w:t>greater</w:t>
+      </w:r>
+      <w:proofErr w:type="spellEnd"/>
+      <w:r>
+        <w:t xml:space="preserve"> </w:t>
+      </w:r>
+      <w:proofErr w:type="spellStart"/>
+      <w:r>
+        <w:t>than</w:t>
+      </w:r>
+      <w:proofErr w:type="spellEnd"/>
+      <w:r>
+        <w:t xml:space="preserve"> 512 </w:t>
+      </w:r>
+      <w:proofErr w:type="spellStart"/>
+      <w:r>
+        <w:t>may</w:t>
+      </w:r>
+      <w:proofErr w:type="spellEnd"/>
+      <w:r>
+        <w:t xml:space="preserve"> </w:t>
+      </w:r>
+      <w:proofErr w:type="spellStart"/>
+      <w:r>
+        <w:t>take</w:t>
+      </w:r>
+      <w:proofErr w:type="spellEnd"/>
+    </w:p>
+    <w:p>
+      <w:r>
+        <w:t xml:space="preserve">a </w:t>
+      </w:r>
+      <w:proofErr w:type="spellStart"/>
+      <w:r>
+        <w:t>few</w:t>
+      </w:r>
+      <w:proofErr w:type="spellEnd"/>
+      <w:r>
+        <w:t xml:space="preserve"> minutes.</w:t>
+      </w:r>
+    </w:p>
     <w:p/>
+    <w:p>
+      <w:proofErr w:type="spellStart"/>
+      <w:r>
+        <w:lastRenderedPageBreak/>
+        <w:t>How</w:t>
+      </w:r>
+      <w:proofErr w:type="spellEnd"/>
+      <w:r>
+        <w:t xml:space="preserve"> </w:t>
+      </w:r>
+      <w:proofErr w:type="spellStart"/>
+      <w:r>
+        <w:t>many</w:t>
+      </w:r>
+      <w:proofErr w:type="spellEnd"/>
+      <w:r>
+        <w:t xml:space="preserve"> </w:t>
+      </w:r>
+      <w:proofErr w:type="spellStart"/>
+      <w:r>
+        <w:t>bits</w:t>
+      </w:r>
+      <w:proofErr w:type="spellEnd"/>
+      <w:r>
+        <w:t xml:space="preserve"> in </w:t>
+      </w:r>
+      <w:proofErr w:type="spellStart"/>
+      <w:r>
+        <w:t>the</w:t>
+      </w:r>
+      <w:proofErr w:type="spellEnd"/>
+      <w:r>
+        <w:t xml:space="preserve"> modulus [512]: 2048</w:t>
+      </w:r>
+    </w:p>
+    <w:p>
+      <w:r>
+        <w:t xml:space="preserve">% </w:t>
+      </w:r>
+      <w:proofErr w:type="spellStart"/>
+      <w:r>
+        <w:t>Generating</w:t>
+      </w:r>
+      <w:proofErr w:type="spellEnd"/>
+      <w:r>
+        <w:t xml:space="preserve"> 2048 bit RSA </w:t>
+      </w:r>
+      <w:proofErr w:type="spellStart"/>
+      <w:r>
+        <w:t>keys</w:t>
+      </w:r>
+      <w:proofErr w:type="spellEnd"/>
+      <w:r>
+        <w:t xml:space="preserve">, </w:t>
+      </w:r>
+      <w:proofErr w:type="spellStart"/>
+      <w:r>
+        <w:t>keys</w:t>
+      </w:r>
+      <w:proofErr w:type="spellEnd"/>
+      <w:r>
+        <w:t xml:space="preserve"> </w:t>
+      </w:r>
+      <w:proofErr w:type="spellStart"/>
+      <w:r>
+        <w:t>will</w:t>
+      </w:r>
+      <w:proofErr w:type="spellEnd"/>
+      <w:r>
+        <w:t xml:space="preserve"> be </w:t>
+      </w:r>
+      <w:proofErr w:type="gramStart"/>
+      <w:r>
+        <w:t>non-</w:t>
+      </w:r>
+      <w:proofErr w:type="spellStart"/>
+      <w:r>
+        <w:t>exportable</w:t>
+      </w:r>
+      <w:proofErr w:type="spellEnd"/>
+      <w:r>
+        <w:t>...[</w:t>
+      </w:r>
+      <w:proofErr w:type="gramEnd"/>
+      <w:r>
+        <w:t>OK]</w:t>
+      </w:r>
+    </w:p>
+    <w:p/>
+    <w:p>
+      <w:r>
+        <w:t>TTKARSAG-R2(</w:t>
+      </w:r>
+      <w:proofErr w:type="spellStart"/>
+      <w:r>
+        <w:t>config</w:t>
+      </w:r>
+      <w:proofErr w:type="spellEnd"/>
+      <w:r>
+        <w:rPr>
+          <w:highlight w:val="yellow"/>
+        </w:rPr>
+        <w:t>)</w:t>
+      </w:r>
+      <w:r>
+        <w:rPr>
+          <w:b/>
+          <w:bCs/>
+          <w:i/>
+          <w:iCs/>
+          <w:highlight w:val="yellow"/>
+          <w:u w:val="thick"/>
+        </w:rPr>
+        <w:t xml:space="preserve">#username </w:t>
+      </w:r>
+      <w:proofErr w:type="spellStart"/>
+      <w:r>
+        <w:rPr>
+          <w:b/>
+          <w:bCs/>
+          <w:i/>
+          <w:iCs/>
+          <w:highlight w:val="yellow"/>
+          <w:u w:val="thick"/>
+        </w:rPr>
+        <w:t>admin</w:t>
+      </w:r>
+      <w:proofErr w:type="spellEnd"/>
+      <w:r>
+        <w:rPr>
+          <w:b/>
+          <w:bCs/>
+          <w:i/>
+          <w:iCs/>
+          <w:highlight w:val="yellow"/>
+          <w:u w:val="thick"/>
+        </w:rPr>
+        <w:t xml:space="preserve"> </w:t>
+      </w:r>
+      <w:proofErr w:type="spellStart"/>
+      <w:r>
+        <w:rPr>
+          <w:b/>
+          <w:bCs/>
+          <w:i/>
+          <w:iCs/>
+          <w:highlight w:val="yellow"/>
+          <w:u w:val="thick"/>
+        </w:rPr>
+        <w:t>password</w:t>
+      </w:r>
+      <w:proofErr w:type="spellEnd"/>
+      <w:r>
+        <w:rPr>
+          <w:b/>
+          <w:bCs/>
+          <w:i/>
+          <w:iCs/>
+          <w:highlight w:val="yellow"/>
+          <w:u w:val="thick"/>
+        </w:rPr>
+        <w:t xml:space="preserve"> bptitkarsag123</w:t>
+      </w:r>
+    </w:p>
+    <w:p>
+      <w:r>
+        <w:t xml:space="preserve">*Mar 1 12:28:48.388: %SSH-5-ENABLED: SSH 1.99 has </w:t>
+      </w:r>
+      <w:proofErr w:type="spellStart"/>
+      <w:r>
+        <w:t>been</w:t>
+      </w:r>
+      <w:proofErr w:type="spellEnd"/>
+      <w:r>
+        <w:t xml:space="preserve"> </w:t>
+      </w:r>
+      <w:proofErr w:type="spellStart"/>
+      <w:r>
+        <w:t>enabled</w:t>
+      </w:r>
+      <w:proofErr w:type="spellEnd"/>
+    </w:p>
+    <w:p>
+      <w:r>
+        <w:t>TTKARSAG-R2(</w:t>
+      </w:r>
+      <w:proofErr w:type="spellStart"/>
+      <w:r>
+        <w:t>config</w:t>
+      </w:r>
+      <w:proofErr w:type="spellEnd"/>
+      <w:r>
+        <w:t xml:space="preserve">)#line </w:t>
+      </w:r>
+      <w:proofErr w:type="spellStart"/>
+      <w:r>
+        <w:t>vty</w:t>
+      </w:r>
+      <w:proofErr w:type="spellEnd"/>
+      <w:r>
+        <w:t xml:space="preserve"> 0 15 </w:t>
+      </w:r>
+    </w:p>
+    <w:p>
+      <w:r>
+        <w:t>TTKARSAG-R2(</w:t>
+      </w:r>
+      <w:proofErr w:type="spellStart"/>
+      <w:r>
+        <w:t>config</w:t>
+      </w:r>
+      <w:proofErr w:type="spellEnd"/>
+      <w:r>
+        <w:t>-</w:t>
+      </w:r>
+      <w:proofErr w:type="gramStart"/>
+      <w:r>
+        <w:t>line)#</w:t>
+      </w:r>
+      <w:proofErr w:type="gramEnd"/>
+      <w:r>
+        <w:t>stra</w:t>
+      </w:r>
+    </w:p>
+    <w:p>
+      <w:r>
+        <w:t>TTKARSAG-R2(</w:t>
+      </w:r>
+      <w:proofErr w:type="spellStart"/>
+      <w:r>
+        <w:t>config</w:t>
+      </w:r>
+      <w:proofErr w:type="spellEnd"/>
+      <w:r>
+        <w:t>-</w:t>
+      </w:r>
+      <w:proofErr w:type="gramStart"/>
+      <w:r>
+        <w:t>line)#</w:t>
+      </w:r>
+      <w:proofErr w:type="gramEnd"/>
+      <w:r>
+        <w:t>tra</w:t>
+      </w:r>
+    </w:p>
+    <w:p>
+      <w:r>
+        <w:t>TTKARSAG-R2(</w:t>
+      </w:r>
+      <w:proofErr w:type="spellStart"/>
+      <w:r>
+        <w:t>config</w:t>
+      </w:r>
+      <w:proofErr w:type="spellEnd"/>
+      <w:r>
+        <w:t>-</w:t>
+      </w:r>
+      <w:proofErr w:type="gramStart"/>
+      <w:r>
+        <w:t>line)#</w:t>
+      </w:r>
+      <w:proofErr w:type="gramEnd"/>
+      <w:r>
+        <w:t>transport input</w:t>
+      </w:r>
+    </w:p>
+    <w:p>
+      <w:r>
+        <w:t>TTKARSAG-R2(</w:t>
+      </w:r>
+      <w:proofErr w:type="spellStart"/>
+      <w:r>
+        <w:t>config</w:t>
+      </w:r>
+      <w:proofErr w:type="spellEnd"/>
+      <w:r>
+        <w:t>-</w:t>
+      </w:r>
+      <w:proofErr w:type="gramStart"/>
+      <w:r>
+        <w:t>line)#</w:t>
+      </w:r>
+      <w:proofErr w:type="gramEnd"/>
+      <w:r>
+        <w:t xml:space="preserve">transport input </w:t>
+      </w:r>
+      <w:proofErr w:type="spellStart"/>
+      <w:r>
+        <w:t>ssh</w:t>
+      </w:r>
+      <w:proofErr w:type="spellEnd"/>
+    </w:p>
+    <w:p>
+      <w:r>
+        <w:t>TTKARSAG-R2(</w:t>
+      </w:r>
+      <w:proofErr w:type="spellStart"/>
+      <w:r>
+        <w:t>config</w:t>
+      </w:r>
+      <w:proofErr w:type="spellEnd"/>
+      <w:r>
+        <w:t>-</w:t>
+      </w:r>
+      <w:proofErr w:type="gramStart"/>
+      <w:r>
+        <w:t>line)#</w:t>
+      </w:r>
+      <w:proofErr w:type="gramEnd"/>
+      <w:r>
+        <w:t xml:space="preserve">login local </w:t>
+      </w:r>
+    </w:p>
+    <w:p>
+      <w:r>
+        <w:t>TTKARSAG-R2(</w:t>
+      </w:r>
+      <w:proofErr w:type="spellStart"/>
+      <w:r>
+        <w:t>config</w:t>
+      </w:r>
+      <w:proofErr w:type="spellEnd"/>
+      <w:r>
+        <w:t>-</w:t>
+      </w:r>
+      <w:proofErr w:type="gramStart"/>
+      <w:r>
+        <w:t>line)#</w:t>
+      </w:r>
+      <w:proofErr w:type="gramEnd"/>
+      <w:r>
+        <w:t xml:space="preserve">ip </w:t>
+      </w:r>
+      <w:proofErr w:type="spellStart"/>
+      <w:r>
+        <w:t>ssh</w:t>
+      </w:r>
+      <w:proofErr w:type="spellEnd"/>
+      <w:r>
+        <w:t xml:space="preserve"> version 2</w:t>
+      </w:r>
+    </w:p>
+    <w:p>
+      <w:r>
+        <w:t>TTKARSAG-R2(</w:t>
+      </w:r>
+      <w:proofErr w:type="spellStart"/>
+      <w:r>
+        <w:t>config</w:t>
+      </w:r>
+      <w:proofErr w:type="spellEnd"/>
+      <w:r>
+        <w:t>)#</w:t>
+      </w:r>
+    </w:p>
     <w:p/>
     <w:p/>
     <w:p/>
@@ -16419,6 +17209,155 @@
     </w:lvl>
   </w:abstractNum>
   <w:abstractNum w:abstractNumId="17" w15:restartNumberingAfterBreak="0">
+    <w:nsid w:val="58657657"/>
+    <w:multiLevelType w:val="multilevel"/>
+    <w:tmpl w:val="63CC11E4"/>
+    <w:lvl w:ilvl="0">
+      <w:start w:val="1"/>
+      <w:numFmt w:val="bullet"/>
+      <w:lvlText w:val=""/>
+      <w:lvlJc w:val="left"/>
+      <w:pPr>
+        <w:tabs>
+          <w:tab w:val="num" w:pos="720"/>
+        </w:tabs>
+        <w:ind w:left="720" w:hanging="360"/>
+      </w:pPr>
+      <w:rPr>
+        <w:rFonts w:ascii="Symbol" w:hAnsi="Symbol" w:hint="default"/>
+        <w:sz w:val="20"/>
+      </w:rPr>
+    </w:lvl>
+    <w:lvl w:ilvl="1" w:tentative="1">
+      <w:start w:val="1"/>
+      <w:numFmt w:val="bullet"/>
+      <w:lvlText w:val="o"/>
+      <w:lvlJc w:val="left"/>
+      <w:pPr>
+        <w:tabs>
+          <w:tab w:val="num" w:pos="1440"/>
+        </w:tabs>
+        <w:ind w:left="1440" w:hanging="360"/>
+      </w:pPr>
+      <w:rPr>
+        <w:rFonts w:ascii="Courier New" w:hAnsi="Courier New" w:hint="default"/>
+        <w:sz w:val="20"/>
+      </w:rPr>
+    </w:lvl>
+    <w:lvl w:ilvl="2" w:tentative="1">
+      <w:start w:val="1"/>
+      <w:numFmt w:val="bullet"/>
+      <w:lvlText w:val=""/>
+      <w:lvlJc w:val="left"/>
+      <w:pPr>
+        <w:tabs>
+          <w:tab w:val="num" w:pos="2160"/>
+        </w:tabs>
+        <w:ind w:left="2160" w:hanging="360"/>
+      </w:pPr>
+      <w:rPr>
+        <w:rFonts w:ascii="Wingdings" w:hAnsi="Wingdings" w:hint="default"/>
+        <w:sz w:val="20"/>
+      </w:rPr>
+    </w:lvl>
+    <w:lvl w:ilvl="3" w:tentative="1">
+      <w:start w:val="1"/>
+      <w:numFmt w:val="bullet"/>
+      <w:lvlText w:val=""/>
+      <w:lvlJc w:val="left"/>
+      <w:pPr>
+        <w:tabs>
+          <w:tab w:val="num" w:pos="2880"/>
+        </w:tabs>
+        <w:ind w:left="2880" w:hanging="360"/>
+      </w:pPr>
+      <w:rPr>
+        <w:rFonts w:ascii="Wingdings" w:hAnsi="Wingdings" w:hint="default"/>
+        <w:sz w:val="20"/>
+      </w:rPr>
+    </w:lvl>
+    <w:lvl w:ilvl="4" w:tentative="1">
+      <w:start w:val="1"/>
+      <w:numFmt w:val="bullet"/>
+      <w:lvlText w:val=""/>
+      <w:lvlJc w:val="left"/>
+      <w:pPr>
+        <w:tabs>
+          <w:tab w:val="num" w:pos="3600"/>
+        </w:tabs>
+        <w:ind w:left="3600" w:hanging="360"/>
+      </w:pPr>
+      <w:rPr>
+        <w:rFonts w:ascii="Wingdings" w:hAnsi="Wingdings" w:hint="default"/>
+        <w:sz w:val="20"/>
+      </w:rPr>
+    </w:lvl>
+    <w:lvl w:ilvl="5" w:tentative="1">
+      <w:start w:val="1"/>
+      <w:numFmt w:val="bullet"/>
+      <w:lvlText w:val=""/>
+      <w:lvlJc w:val="left"/>
+      <w:pPr>
+        <w:tabs>
+          <w:tab w:val="num" w:pos="4320"/>
+        </w:tabs>
+        <w:ind w:left="4320" w:hanging="360"/>
+      </w:pPr>
+      <w:rPr>
+        <w:rFonts w:ascii="Wingdings" w:hAnsi="Wingdings" w:hint="default"/>
+        <w:sz w:val="20"/>
+      </w:rPr>
+    </w:lvl>
+    <w:lvl w:ilvl="6" w:tentative="1">
+      <w:start w:val="1"/>
+      <w:numFmt w:val="bullet"/>
+      <w:lvlText w:val=""/>
+      <w:lvlJc w:val="left"/>
+      <w:pPr>
+        <w:tabs>
+          <w:tab w:val="num" w:pos="5040"/>
+        </w:tabs>
+        <w:ind w:left="5040" w:hanging="360"/>
+      </w:pPr>
+      <w:rPr>
+        <w:rFonts w:ascii="Wingdings" w:hAnsi="Wingdings" w:hint="default"/>
+        <w:sz w:val="20"/>
+      </w:rPr>
+    </w:lvl>
+    <w:lvl w:ilvl="7" w:tentative="1">
+      <w:start w:val="1"/>
+      <w:numFmt w:val="bullet"/>
+      <w:lvlText w:val=""/>
+      <w:lvlJc w:val="left"/>
+      <w:pPr>
+        <w:tabs>
+          <w:tab w:val="num" w:pos="5760"/>
+        </w:tabs>
+        <w:ind w:left="5760" w:hanging="360"/>
+      </w:pPr>
+      <w:rPr>
+        <w:rFonts w:ascii="Wingdings" w:hAnsi="Wingdings" w:hint="default"/>
+        <w:sz w:val="20"/>
+      </w:rPr>
+    </w:lvl>
+    <w:lvl w:ilvl="8" w:tentative="1">
+      <w:start w:val="1"/>
+      <w:numFmt w:val="bullet"/>
+      <w:lvlText w:val=""/>
+      <w:lvlJc w:val="left"/>
+      <w:pPr>
+        <w:tabs>
+          <w:tab w:val="num" w:pos="6480"/>
+        </w:tabs>
+        <w:ind w:left="6480" w:hanging="360"/>
+      </w:pPr>
+      <w:rPr>
+        <w:rFonts w:ascii="Wingdings" w:hAnsi="Wingdings" w:hint="default"/>
+        <w:sz w:val="20"/>
+      </w:rPr>
+    </w:lvl>
+  </w:abstractNum>
+  <w:abstractNum w:abstractNumId="18" w15:restartNumberingAfterBreak="0">
     <w:nsid w:val="5B104296"/>
     <w:multiLevelType w:val="multilevel"/>
     <w:tmpl w:val="8B98C8DA"/>
@@ -16567,7 +17506,7 @@
       </w:rPr>
     </w:lvl>
   </w:abstractNum>
-  <w:abstractNum w:abstractNumId="18" w15:restartNumberingAfterBreak="0">
+  <w:abstractNum w:abstractNumId="19" w15:restartNumberingAfterBreak="0">
     <w:nsid w:val="5C91737C"/>
     <w:multiLevelType w:val="multilevel"/>
     <w:tmpl w:val="5E0ECAF6"/>
@@ -16716,7 +17655,7 @@
       </w:rPr>
     </w:lvl>
   </w:abstractNum>
-  <w:abstractNum w:abstractNumId="19" w15:restartNumberingAfterBreak="0">
+  <w:abstractNum w:abstractNumId="20" w15:restartNumberingAfterBreak="0">
     <w:nsid w:val="5F9D4A14"/>
     <w:multiLevelType w:val="multilevel"/>
     <w:tmpl w:val="50BCA880"/>
@@ -16865,7 +17804,7 @@
       </w:rPr>
     </w:lvl>
   </w:abstractNum>
-  <w:abstractNum w:abstractNumId="20" w15:restartNumberingAfterBreak="0">
+  <w:abstractNum w:abstractNumId="21" w15:restartNumberingAfterBreak="0">
     <w:nsid w:val="6B8E74EA"/>
     <w:multiLevelType w:val="multilevel"/>
     <w:tmpl w:val="28720F66"/>
@@ -17014,7 +17953,7 @@
       </w:rPr>
     </w:lvl>
   </w:abstractNum>
-  <w:abstractNum w:abstractNumId="21" w15:restartNumberingAfterBreak="0">
+  <w:abstractNum w:abstractNumId="22" w15:restartNumberingAfterBreak="0">
     <w:nsid w:val="6FE1657D"/>
     <w:multiLevelType w:val="multilevel"/>
     <w:tmpl w:val="5BA07C5C"/>
@@ -17163,7 +18102,7 @@
       </w:rPr>
     </w:lvl>
   </w:abstractNum>
-  <w:abstractNum w:abstractNumId="22" w15:restartNumberingAfterBreak="0">
+  <w:abstractNum w:abstractNumId="23" w15:restartNumberingAfterBreak="0">
     <w:nsid w:val="710471BB"/>
     <w:multiLevelType w:val="multilevel"/>
     <w:tmpl w:val="DFFA2368"/>
@@ -17312,7 +18251,7 @@
       </w:rPr>
     </w:lvl>
   </w:abstractNum>
-  <w:abstractNum w:abstractNumId="23" w15:restartNumberingAfterBreak="0">
+  <w:abstractNum w:abstractNumId="24" w15:restartNumberingAfterBreak="0">
     <w:nsid w:val="73363F49"/>
     <w:multiLevelType w:val="multilevel"/>
     <w:tmpl w:val="4C8C269A"/>
@@ -17461,7 +18400,7 @@
       </w:rPr>
     </w:lvl>
   </w:abstractNum>
-  <w:abstractNum w:abstractNumId="24" w15:restartNumberingAfterBreak="0">
+  <w:abstractNum w:abstractNumId="25" w15:restartNumberingAfterBreak="0">
     <w:nsid w:val="773330AF"/>
     <w:multiLevelType w:val="multilevel"/>
     <w:tmpl w:val="DB02990E"/>
@@ -17610,7 +18549,7 @@
       </w:rPr>
     </w:lvl>
   </w:abstractNum>
-  <w:abstractNum w:abstractNumId="25" w15:restartNumberingAfterBreak="0">
+  <w:abstractNum w:abstractNumId="26" w15:restartNumberingAfterBreak="0">
     <w:nsid w:val="77570D9A"/>
     <w:multiLevelType w:val="multilevel"/>
     <w:tmpl w:val="E8E43A62"/>
@@ -17766,10 +18705,10 @@
     <w:abstractNumId w:val="7"/>
   </w:num>
   <w:num w:numId="3" w16cid:durableId="2126387096">
-    <w:abstractNumId w:val="20"/>
+    <w:abstractNumId w:val="21"/>
   </w:num>
   <w:num w:numId="4" w16cid:durableId="2144155838">
-    <w:abstractNumId w:val="17"/>
+    <w:abstractNumId w:val="18"/>
   </w:num>
   <w:num w:numId="5" w16cid:durableId="1191724154">
     <w:abstractNumId w:val="1"/>
@@ -17784,22 +18723,22 @@
     <w:abstractNumId w:val="9"/>
   </w:num>
   <w:num w:numId="9" w16cid:durableId="1697149042">
-    <w:abstractNumId w:val="19"/>
+    <w:abstractNumId w:val="20"/>
   </w:num>
   <w:num w:numId="10" w16cid:durableId="1749571104">
     <w:abstractNumId w:val="3"/>
   </w:num>
   <w:num w:numId="11" w16cid:durableId="1794517504">
-    <w:abstractNumId w:val="18"/>
+    <w:abstractNumId w:val="19"/>
   </w:num>
   <w:num w:numId="12" w16cid:durableId="1337538924">
-    <w:abstractNumId w:val="22"/>
+    <w:abstractNumId w:val="23"/>
   </w:num>
   <w:num w:numId="13" w16cid:durableId="1446969813">
     <w:abstractNumId w:val="2"/>
   </w:num>
   <w:num w:numId="14" w16cid:durableId="525020065">
-    <w:abstractNumId w:val="21"/>
+    <w:abstractNumId w:val="22"/>
   </w:num>
   <w:num w:numId="15" w16cid:durableId="1987854589">
     <w:abstractNumId w:val="10"/>
@@ -17820,10 +18759,10 @@
     <w:abstractNumId w:val="12"/>
   </w:num>
   <w:num w:numId="21" w16cid:durableId="634221887">
-    <w:abstractNumId w:val="25"/>
+    <w:abstractNumId w:val="26"/>
   </w:num>
   <w:num w:numId="22" w16cid:durableId="590283902">
-    <w:abstractNumId w:val="24"/>
+    <w:abstractNumId w:val="25"/>
   </w:num>
   <w:num w:numId="23" w16cid:durableId="1133211799">
     <w:abstractNumId w:val="15"/>
@@ -17835,7 +18774,10 @@
     <w:abstractNumId w:val="8"/>
   </w:num>
   <w:num w:numId="26" w16cid:durableId="300303739">
-    <w:abstractNumId w:val="23"/>
+    <w:abstractNumId w:val="24"/>
+  </w:num>
+  <w:num w:numId="27" w16cid:durableId="1876428942">
+    <w:abstractNumId w:val="17"/>
   </w:num>
 </w:numbering>
 </file>
@@ -18237,15 +19179,15 @@
     <w:lsdException w:name="Unresolved Mention" w:semiHidden="1" w:unhideWhenUsed="1"/>
     <w:lsdException w:name="Smart Link" w:semiHidden="1" w:unhideWhenUsed="1"/>
   </w:latentStyles>
-  <w:style w:type="paragraph" w:default="1" w:styleId="Norml">
+  <w:style w:type="paragraph" w:default="1" w:styleId="Normal">
     <w:name w:val="Normal"/>
     <w:qFormat/>
   </w:style>
-  <w:style w:type="paragraph" w:styleId="Cmsor1">
+  <w:style w:type="paragraph" w:styleId="Heading1">
     <w:name w:val="heading 1"/>
-    <w:basedOn w:val="Norml"/>
-    <w:next w:val="Norml"/>
-    <w:link w:val="Cmsor1Char"/>
+    <w:basedOn w:val="Normal"/>
+    <w:next w:val="Normal"/>
+    <w:link w:val="Heading1Char"/>
     <w:uiPriority w:val="9"/>
     <w:qFormat/>
     <w:rsid w:val="003B51B4"/>
@@ -18262,11 +19204,11 @@
       <w:szCs w:val="40"/>
     </w:rPr>
   </w:style>
-  <w:style w:type="paragraph" w:styleId="Cmsor2">
+  <w:style w:type="paragraph" w:styleId="Heading2">
     <w:name w:val="heading 2"/>
-    <w:basedOn w:val="Norml"/>
-    <w:next w:val="Norml"/>
-    <w:link w:val="Cmsor2Char"/>
+    <w:basedOn w:val="Normal"/>
+    <w:next w:val="Normal"/>
+    <w:link w:val="Heading2Char"/>
     <w:uiPriority w:val="9"/>
     <w:semiHidden/>
     <w:unhideWhenUsed/>
@@ -18285,11 +19227,11 @@
       <w:szCs w:val="32"/>
     </w:rPr>
   </w:style>
-  <w:style w:type="paragraph" w:styleId="Cmsor3">
+  <w:style w:type="paragraph" w:styleId="Heading3">
     <w:name w:val="heading 3"/>
-    <w:basedOn w:val="Norml"/>
-    <w:next w:val="Norml"/>
-    <w:link w:val="Cmsor3Char"/>
+    <w:basedOn w:val="Normal"/>
+    <w:next w:val="Normal"/>
+    <w:link w:val="Heading3Char"/>
     <w:uiPriority w:val="9"/>
     <w:semiHidden/>
     <w:unhideWhenUsed/>
@@ -18308,11 +19250,11 @@
       <w:szCs w:val="28"/>
     </w:rPr>
   </w:style>
-  <w:style w:type="paragraph" w:styleId="Cmsor4">
+  <w:style w:type="paragraph" w:styleId="Heading4">
     <w:name w:val="heading 4"/>
-    <w:basedOn w:val="Norml"/>
-    <w:next w:val="Norml"/>
-    <w:link w:val="Cmsor4Char"/>
+    <w:basedOn w:val="Normal"/>
+    <w:next w:val="Normal"/>
+    <w:link w:val="Heading4Char"/>
     <w:uiPriority w:val="9"/>
     <w:semiHidden/>
     <w:unhideWhenUsed/>
@@ -18331,11 +19273,11 @@
       <w:color w:val="0F4761" w:themeColor="accent1" w:themeShade="BF"/>
     </w:rPr>
   </w:style>
-  <w:style w:type="paragraph" w:styleId="Cmsor5">
+  <w:style w:type="paragraph" w:styleId="Heading5">
     <w:name w:val="heading 5"/>
-    <w:basedOn w:val="Norml"/>
-    <w:next w:val="Norml"/>
-    <w:link w:val="Cmsor5Char"/>
+    <w:basedOn w:val="Normal"/>
+    <w:next w:val="Normal"/>
+    <w:link w:val="Heading5Char"/>
     <w:uiPriority w:val="9"/>
     <w:semiHidden/>
     <w:unhideWhenUsed/>
@@ -18352,11 +19294,11 @@
       <w:color w:val="0F4761" w:themeColor="accent1" w:themeShade="BF"/>
     </w:rPr>
   </w:style>
-  <w:style w:type="paragraph" w:styleId="Cmsor6">
+  <w:style w:type="paragraph" w:styleId="Heading6">
     <w:name w:val="heading 6"/>
-    <w:basedOn w:val="Norml"/>
-    <w:next w:val="Norml"/>
-    <w:link w:val="Cmsor6Char"/>
+    <w:basedOn w:val="Normal"/>
+    <w:next w:val="Normal"/>
+    <w:link w:val="Heading6Char"/>
     <w:uiPriority w:val="9"/>
     <w:semiHidden/>
     <w:unhideWhenUsed/>
@@ -18375,11 +19317,11 @@
       <w:color w:val="595959" w:themeColor="text1" w:themeTint="A6"/>
     </w:rPr>
   </w:style>
-  <w:style w:type="paragraph" w:styleId="Cmsor7">
+  <w:style w:type="paragraph" w:styleId="Heading7">
     <w:name w:val="heading 7"/>
-    <w:basedOn w:val="Norml"/>
-    <w:next w:val="Norml"/>
-    <w:link w:val="Cmsor7Char"/>
+    <w:basedOn w:val="Normal"/>
+    <w:next w:val="Normal"/>
+    <w:link w:val="Heading7Char"/>
     <w:uiPriority w:val="9"/>
     <w:semiHidden/>
     <w:unhideWhenUsed/>
@@ -18396,11 +19338,11 @@
       <w:color w:val="595959" w:themeColor="text1" w:themeTint="A6"/>
     </w:rPr>
   </w:style>
-  <w:style w:type="paragraph" w:styleId="Cmsor8">
+  <w:style w:type="paragraph" w:styleId="Heading8">
     <w:name w:val="heading 8"/>
-    <w:basedOn w:val="Norml"/>
-    <w:next w:val="Norml"/>
-    <w:link w:val="Cmsor8Char"/>
+    <w:basedOn w:val="Normal"/>
+    <w:next w:val="Normal"/>
+    <w:link w:val="Heading8Char"/>
     <w:uiPriority w:val="9"/>
     <w:semiHidden/>
     <w:unhideWhenUsed/>
@@ -18419,11 +19361,11 @@
       <w:color w:val="272727" w:themeColor="text1" w:themeTint="D8"/>
     </w:rPr>
   </w:style>
-  <w:style w:type="paragraph" w:styleId="Cmsor9">
+  <w:style w:type="paragraph" w:styleId="Heading9">
     <w:name w:val="heading 9"/>
-    <w:basedOn w:val="Norml"/>
-    <w:next w:val="Norml"/>
-    <w:link w:val="Cmsor9Char"/>
+    <w:basedOn w:val="Normal"/>
+    <w:next w:val="Normal"/>
+    <w:link w:val="Heading9Char"/>
     <w:uiPriority w:val="9"/>
     <w:semiHidden/>
     <w:unhideWhenUsed/>
@@ -18440,13 +19382,12 @@
       <w:color w:val="272727" w:themeColor="text1" w:themeTint="D8"/>
     </w:rPr>
   </w:style>
-  <w:style w:type="character" w:default="1" w:styleId="Bekezdsalapbettpusa">
+  <w:style w:type="character" w:default="1" w:styleId="DefaultParagraphFont">
     <w:name w:val="Default Paragraph Font"/>
     <w:uiPriority w:val="1"/>
-    <w:semiHidden/>
     <w:unhideWhenUsed/>
   </w:style>
-  <w:style w:type="table" w:default="1" w:styleId="Normltblzat">
+  <w:style w:type="table" w:default="1" w:styleId="TableNormal">
     <w:name w:val="Normal Table"/>
     <w:uiPriority w:val="99"/>
     <w:semiHidden/>
@@ -18461,16 +19402,16 @@
       </w:tblCellMar>
     </w:tblPr>
   </w:style>
-  <w:style w:type="numbering" w:default="1" w:styleId="Nemlista">
+  <w:style w:type="numbering" w:default="1" w:styleId="NoList">
     <w:name w:val="No List"/>
     <w:uiPriority w:val="99"/>
     <w:semiHidden/>
     <w:unhideWhenUsed/>
   </w:style>
-  <w:style w:type="character" w:customStyle="1" w:styleId="Cmsor1Char">
-    <w:name w:val="Címsor 1 Char"/>
-    <w:basedOn w:val="Bekezdsalapbettpusa"/>
-    <w:link w:val="Cmsor1"/>
+  <w:style w:type="character" w:customStyle="1" w:styleId="Heading1Char">
+    <w:name w:val="Heading 1 Char"/>
+    <w:basedOn w:val="DefaultParagraphFont"/>
+    <w:link w:val="Heading1"/>
     <w:uiPriority w:val="9"/>
     <w:rsid w:val="003B51B4"/>
     <w:rPr>
@@ -18480,10 +19421,10 @@
       <w:szCs w:val="40"/>
     </w:rPr>
   </w:style>
-  <w:style w:type="character" w:customStyle="1" w:styleId="Cmsor2Char">
-    <w:name w:val="Címsor 2 Char"/>
-    <w:basedOn w:val="Bekezdsalapbettpusa"/>
-    <w:link w:val="Cmsor2"/>
+  <w:style w:type="character" w:customStyle="1" w:styleId="Heading2Char">
+    <w:name w:val="Heading 2 Char"/>
+    <w:basedOn w:val="DefaultParagraphFont"/>
+    <w:link w:val="Heading2"/>
     <w:uiPriority w:val="9"/>
     <w:semiHidden/>
     <w:rsid w:val="003B51B4"/>
@@ -18494,10 +19435,10 @@
       <w:szCs w:val="32"/>
     </w:rPr>
   </w:style>
-  <w:style w:type="character" w:customStyle="1" w:styleId="Cmsor3Char">
-    <w:name w:val="Címsor 3 Char"/>
-    <w:basedOn w:val="Bekezdsalapbettpusa"/>
-    <w:link w:val="Cmsor3"/>
+  <w:style w:type="character" w:customStyle="1" w:styleId="Heading3Char">
+    <w:name w:val="Heading 3 Char"/>
+    <w:basedOn w:val="DefaultParagraphFont"/>
+    <w:link w:val="Heading3"/>
     <w:uiPriority w:val="9"/>
     <w:semiHidden/>
     <w:rsid w:val="003B51B4"/>
@@ -18508,10 +19449,10 @@
       <w:szCs w:val="28"/>
     </w:rPr>
   </w:style>
-  <w:style w:type="character" w:customStyle="1" w:styleId="Cmsor4Char">
-    <w:name w:val="Címsor 4 Char"/>
-    <w:basedOn w:val="Bekezdsalapbettpusa"/>
-    <w:link w:val="Cmsor4"/>
+  <w:style w:type="character" w:customStyle="1" w:styleId="Heading4Char">
+    <w:name w:val="Heading 4 Char"/>
+    <w:basedOn w:val="DefaultParagraphFont"/>
+    <w:link w:val="Heading4"/>
     <w:uiPriority w:val="9"/>
     <w:semiHidden/>
     <w:rsid w:val="003B51B4"/>
@@ -18522,10 +19463,10 @@
       <w:color w:val="0F4761" w:themeColor="accent1" w:themeShade="BF"/>
     </w:rPr>
   </w:style>
-  <w:style w:type="character" w:customStyle="1" w:styleId="Cmsor5Char">
-    <w:name w:val="Címsor 5 Char"/>
-    <w:basedOn w:val="Bekezdsalapbettpusa"/>
-    <w:link w:val="Cmsor5"/>
+  <w:style w:type="character" w:customStyle="1" w:styleId="Heading5Char">
+    <w:name w:val="Heading 5 Char"/>
+    <w:basedOn w:val="DefaultParagraphFont"/>
+    <w:link w:val="Heading5"/>
     <w:uiPriority w:val="9"/>
     <w:semiHidden/>
     <w:rsid w:val="003B51B4"/>
@@ -18534,10 +19475,10 @@
       <w:color w:val="0F4761" w:themeColor="accent1" w:themeShade="BF"/>
     </w:rPr>
   </w:style>
-  <w:style w:type="character" w:customStyle="1" w:styleId="Cmsor6Char">
-    <w:name w:val="Címsor 6 Char"/>
-    <w:basedOn w:val="Bekezdsalapbettpusa"/>
-    <w:link w:val="Cmsor6"/>
+  <w:style w:type="character" w:customStyle="1" w:styleId="Heading6Char">
+    <w:name w:val="Heading 6 Char"/>
+    <w:basedOn w:val="DefaultParagraphFont"/>
+    <w:link w:val="Heading6"/>
     <w:uiPriority w:val="9"/>
     <w:semiHidden/>
     <w:rsid w:val="003B51B4"/>
@@ -18548,10 +19489,10 @@
       <w:color w:val="595959" w:themeColor="text1" w:themeTint="A6"/>
     </w:rPr>
   </w:style>
-  <w:style w:type="character" w:customStyle="1" w:styleId="Cmsor7Char">
-    <w:name w:val="Címsor 7 Char"/>
-    <w:basedOn w:val="Bekezdsalapbettpusa"/>
-    <w:link w:val="Cmsor7"/>
+  <w:style w:type="character" w:customStyle="1" w:styleId="Heading7Char">
+    <w:name w:val="Heading 7 Char"/>
+    <w:basedOn w:val="DefaultParagraphFont"/>
+    <w:link w:val="Heading7"/>
     <w:uiPriority w:val="9"/>
     <w:semiHidden/>
     <w:rsid w:val="003B51B4"/>
@@ -18560,10 +19501,10 @@
       <w:color w:val="595959" w:themeColor="text1" w:themeTint="A6"/>
     </w:rPr>
   </w:style>
-  <w:style w:type="character" w:customStyle="1" w:styleId="Cmsor8Char">
-    <w:name w:val="Címsor 8 Char"/>
-    <w:basedOn w:val="Bekezdsalapbettpusa"/>
-    <w:link w:val="Cmsor8"/>
+  <w:style w:type="character" w:customStyle="1" w:styleId="Heading8Char">
+    <w:name w:val="Heading 8 Char"/>
+    <w:basedOn w:val="DefaultParagraphFont"/>
+    <w:link w:val="Heading8"/>
     <w:uiPriority w:val="9"/>
     <w:semiHidden/>
     <w:rsid w:val="003B51B4"/>
@@ -18574,10 +19515,10 @@
       <w:color w:val="272727" w:themeColor="text1" w:themeTint="D8"/>
     </w:rPr>
   </w:style>
-  <w:style w:type="character" w:customStyle="1" w:styleId="Cmsor9Char">
-    <w:name w:val="Címsor 9 Char"/>
-    <w:basedOn w:val="Bekezdsalapbettpusa"/>
-    <w:link w:val="Cmsor9"/>
+  <w:style w:type="character" w:customStyle="1" w:styleId="Heading9Char">
+    <w:name w:val="Heading 9 Char"/>
+    <w:basedOn w:val="DefaultParagraphFont"/>
+    <w:link w:val="Heading9"/>
     <w:uiPriority w:val="9"/>
     <w:semiHidden/>
     <w:rsid w:val="003B51B4"/>
@@ -18586,11 +19527,11 @@
       <w:color w:val="272727" w:themeColor="text1" w:themeTint="D8"/>
     </w:rPr>
   </w:style>
-  <w:style w:type="paragraph" w:styleId="Cm">
+  <w:style w:type="paragraph" w:styleId="Title">
     <w:name w:val="Title"/>
-    <w:basedOn w:val="Norml"/>
-    <w:next w:val="Norml"/>
-    <w:link w:val="CmChar"/>
+    <w:basedOn w:val="Normal"/>
+    <w:next w:val="Normal"/>
+    <w:link w:val="TitleChar"/>
     <w:uiPriority w:val="10"/>
     <w:qFormat/>
     <w:rsid w:val="003B51B4"/>
@@ -18606,10 +19547,10 @@
       <w:szCs w:val="56"/>
     </w:rPr>
   </w:style>
-  <w:style w:type="character" w:customStyle="1" w:styleId="CmChar">
-    <w:name w:val="Cím Char"/>
-    <w:basedOn w:val="Bekezdsalapbettpusa"/>
-    <w:link w:val="Cm"/>
+  <w:style w:type="character" w:customStyle="1" w:styleId="TitleChar">
+    <w:name w:val="Title Char"/>
+    <w:basedOn w:val="DefaultParagraphFont"/>
+    <w:link w:val="Title"/>
     <w:uiPriority w:val="10"/>
     <w:rsid w:val="003B51B4"/>
     <w:rPr>
@@ -18620,11 +19561,11 @@
       <w:szCs w:val="56"/>
     </w:rPr>
   </w:style>
-  <w:style w:type="paragraph" w:styleId="Alcm">
+  <w:style w:type="paragraph" w:styleId="Subtitle">
     <w:name w:val="Subtitle"/>
-    <w:basedOn w:val="Norml"/>
-    <w:next w:val="Norml"/>
-    <w:link w:val="AlcmChar"/>
+    <w:basedOn w:val="Normal"/>
+    <w:next w:val="Normal"/>
+    <w:link w:val="SubtitleChar"/>
     <w:uiPriority w:val="11"/>
     <w:qFormat/>
     <w:rsid w:val="003B51B4"/>
@@ -18641,10 +19582,10 @@
       <w:szCs w:val="28"/>
     </w:rPr>
   </w:style>
-  <w:style w:type="character" w:customStyle="1" w:styleId="AlcmChar">
-    <w:name w:val="Alcím Char"/>
-    <w:basedOn w:val="Bekezdsalapbettpusa"/>
-    <w:link w:val="Alcm"/>
+  <w:style w:type="character" w:customStyle="1" w:styleId="SubtitleChar">
+    <w:name w:val="Subtitle Char"/>
+    <w:basedOn w:val="DefaultParagraphFont"/>
+    <w:link w:val="Subtitle"/>
     <w:uiPriority w:val="11"/>
     <w:rsid w:val="003B51B4"/>
     <w:rPr>
@@ -18655,11 +19596,11 @@
       <w:szCs w:val="28"/>
     </w:rPr>
   </w:style>
-  <w:style w:type="paragraph" w:styleId="Idzet">
+  <w:style w:type="paragraph" w:styleId="Quote">
     <w:name w:val="Quote"/>
-    <w:basedOn w:val="Norml"/>
-    <w:next w:val="Norml"/>
-    <w:link w:val="IdzetChar"/>
+    <w:basedOn w:val="Normal"/>
+    <w:next w:val="Normal"/>
+    <w:link w:val="QuoteChar"/>
     <w:uiPriority w:val="29"/>
     <w:qFormat/>
     <w:rsid w:val="003B51B4"/>
@@ -18673,10 +19614,10 @@
       <w:color w:val="404040" w:themeColor="text1" w:themeTint="BF"/>
     </w:rPr>
   </w:style>
-  <w:style w:type="character" w:customStyle="1" w:styleId="IdzetChar">
-    <w:name w:val="Idézet Char"/>
-    <w:basedOn w:val="Bekezdsalapbettpusa"/>
-    <w:link w:val="Idzet"/>
+  <w:style w:type="character" w:customStyle="1" w:styleId="QuoteChar">
+    <w:name w:val="Quote Char"/>
+    <w:basedOn w:val="DefaultParagraphFont"/>
+    <w:link w:val="Quote"/>
     <w:uiPriority w:val="29"/>
     <w:rsid w:val="003B51B4"/>
     <w:rPr>
@@ -18685,9 +19626,9 @@
       <w:color w:val="404040" w:themeColor="text1" w:themeTint="BF"/>
     </w:rPr>
   </w:style>
-  <w:style w:type="paragraph" w:styleId="Listaszerbekezds">
+  <w:style w:type="paragraph" w:styleId="ListParagraph">
     <w:name w:val="List Paragraph"/>
-    <w:basedOn w:val="Norml"/>
+    <w:basedOn w:val="Normal"/>
     <w:uiPriority w:val="34"/>
     <w:qFormat/>
     <w:rsid w:val="003B51B4"/>
@@ -18696,9 +19637,9 @@
       <w:contextualSpacing/>
     </w:pPr>
   </w:style>
-  <w:style w:type="character" w:styleId="Erskiemels">
+  <w:style w:type="character" w:styleId="IntenseEmphasis">
     <w:name w:val="Intense Emphasis"/>
-    <w:basedOn w:val="Bekezdsalapbettpusa"/>
+    <w:basedOn w:val="DefaultParagraphFont"/>
     <w:uiPriority w:val="21"/>
     <w:qFormat/>
     <w:rsid w:val="003B51B4"/>
@@ -18708,11 +19649,11 @@
       <w:color w:val="0F4761" w:themeColor="accent1" w:themeShade="BF"/>
     </w:rPr>
   </w:style>
-  <w:style w:type="paragraph" w:styleId="Kiemeltidzet">
+  <w:style w:type="paragraph" w:styleId="IntenseQuote">
     <w:name w:val="Intense Quote"/>
-    <w:basedOn w:val="Norml"/>
-    <w:next w:val="Norml"/>
-    <w:link w:val="KiemeltidzetChar"/>
+    <w:basedOn w:val="Normal"/>
+    <w:next w:val="Normal"/>
+    <w:link w:val="IntenseQuoteChar"/>
     <w:uiPriority w:val="30"/>
     <w:qFormat/>
     <w:rsid w:val="003B51B4"/>
@@ -18731,10 +19672,10 @@
       <w:color w:val="0F4761" w:themeColor="accent1" w:themeShade="BF"/>
     </w:rPr>
   </w:style>
-  <w:style w:type="character" w:customStyle="1" w:styleId="KiemeltidzetChar">
-    <w:name w:val="Kiemelt idézet Char"/>
-    <w:basedOn w:val="Bekezdsalapbettpusa"/>
-    <w:link w:val="Kiemeltidzet"/>
+  <w:style w:type="character" w:customStyle="1" w:styleId="IntenseQuoteChar">
+    <w:name w:val="Intense Quote Char"/>
+    <w:basedOn w:val="DefaultParagraphFont"/>
+    <w:link w:val="IntenseQuote"/>
     <w:uiPriority w:val="30"/>
     <w:rsid w:val="003B51B4"/>
     <w:rPr>
@@ -18743,9 +19684,9 @@
       <w:color w:val="0F4761" w:themeColor="accent1" w:themeShade="BF"/>
     </w:rPr>
   </w:style>
-  <w:style w:type="character" w:styleId="Ershivatkozs">
+  <w:style w:type="character" w:styleId="IntenseReference">
     <w:name w:val="Intense Reference"/>
-    <w:basedOn w:val="Bekezdsalapbettpusa"/>
+    <w:basedOn w:val="DefaultParagraphFont"/>
     <w:uiPriority w:val="32"/>
     <w:qFormat/>
     <w:rsid w:val="003B51B4"/>
@@ -18757,9 +19698,9 @@
       <w:spacing w:val="5"/>
     </w:rPr>
   </w:style>
-  <w:style w:type="paragraph" w:styleId="NormlWeb">
+  <w:style w:type="paragraph" w:styleId="NormalWeb">
     <w:name w:val="Normal (Web)"/>
-    <w:basedOn w:val="Norml"/>
+    <w:basedOn w:val="Normal"/>
     <w:uiPriority w:val="99"/>
     <w:semiHidden/>
     <w:unhideWhenUsed/>
@@ -18776,9 +19717,9 @@
       <w14:ligatures w14:val="none"/>
     </w:rPr>
   </w:style>
-  <w:style w:type="character" w:styleId="Kiemels2">
+  <w:style w:type="character" w:styleId="Strong">
     <w:name w:val="Strong"/>
-    <w:basedOn w:val="Bekezdsalapbettpusa"/>
+    <w:basedOn w:val="DefaultParagraphFont"/>
     <w:uiPriority w:val="22"/>
     <w:qFormat/>
     <w:rsid w:val="00BE71F5"/>

</xml_diff>

<commit_message>
email szervert configoltam a serverre meg kliensekre állítottam userneveket meg minden
</commit_message>
<xml_diff>
--- a/változtatások-fejlesztések.docx
+++ b/változtatások-fejlesztések.docx
@@ -17,15 +17,7 @@
         </w:pBdr>
       </w:pPr>
       <w:r>
-        <w:t xml:space="preserve">EZT A DOKUMENTUMOK AZÉRT HOZTAM LÉTRE, HOGY MIELŐTT VALAMILYEN VÁLTOZTATÁS, JAVÍTÁS, CONFIG, KÉP </w:t>
-      </w:r>
-      <w:proofErr w:type="gramStart"/>
-      <w:r>
-        <w:t>STB..</w:t>
-      </w:r>
-      <w:proofErr w:type="gramEnd"/>
-      <w:r>
-        <w:t xml:space="preserve"> BELEKERÜLNE A HIVATALOS DOKUMENTÁCIÓNKBA ÁT LEHESSEN NÉZNI, FELÜL TUDJUK VIZSGÁLNI EGYMÁST, MEGMUTATNI ELKÉPZELÉSEKET EGYMÁSNAK AKÁR, ANÉLKÜL, HOGY A HIVATALOS DOKSIBA BELENYÚLNÁNK.</w:t>
+        <w:t>EZT A DOKUMENTUMOK AZÉRT HOZTAM LÉTRE, HOGY MIELŐTT VALAMILYEN VÁLTOZTATÁS, JAVÍTÁS, CONFIG, KÉP STB.. BELEKERÜLNE A HIVATALOS DOKUMENTÁCIÓNKBA ÁT LEHESSEN NÉZNI, FELÜL TUDJUK VIZSGÁLNI EGYMÁST, MEGMUTATNI ELKÉPZELÉSEKET EGYMÁSNAK AKÁR, ANÉLKÜL, HOGY A HIVATALOS DOKSIBA BELENYÚLNÁNK.</w:t>
       </w:r>
     </w:p>
     <w:p/>
@@ -178,7 +170,6 @@
       <w:r>
         <w:t xml:space="preserve">Mindegyik telephely saját routerrel rendelkezik, amely közvetlenül csatlakozik az ISP routerhez. Ez a megközelítés a </w:t>
       </w:r>
-      <w:proofErr w:type="gramStart"/>
       <w:r>
         <w:rPr>
           <w:b/>
@@ -195,7 +186,6 @@
         <w:t>homed</w:t>
       </w:r>
       <w:proofErr w:type="spellEnd"/>
-      <w:proofErr w:type="gramEnd"/>
       <w:r>
         <w:rPr>
           <w:b/>
@@ -1030,39 +1020,7 @@
           <w:b/>
           <w:bCs/>
         </w:rPr>
-        <w:t xml:space="preserve">-el csak </w:t>
-      </w:r>
-      <w:proofErr w:type="gramStart"/>
-      <w:r>
-        <w:rPr>
-          <w:b/>
-          <w:bCs/>
-        </w:rPr>
-        <w:t>most</w:t>
-      </w:r>
-      <w:proofErr w:type="gramEnd"/>
-      <w:r>
-        <w:rPr>
-          <w:b/>
-          <w:bCs/>
-        </w:rPr>
-        <w:t xml:space="preserve"> hogy legyen egy </w:t>
-      </w:r>
-      <w:proofErr w:type="gramStart"/>
-      <w:r>
-        <w:rPr>
-          <w:b/>
-          <w:bCs/>
-        </w:rPr>
-        <w:t>telephely</w:t>
-      </w:r>
-      <w:proofErr w:type="gramEnd"/>
-      <w:r>
-        <w:rPr>
-          <w:b/>
-          <w:bCs/>
-        </w:rPr>
-        <w:t xml:space="preserve"> ahol működik a </w:t>
+        <w:t xml:space="preserve">-el csak most hogy legyen egy telephely ahol működik a </w:t>
       </w:r>
       <w:proofErr w:type="spellStart"/>
       <w:r>
@@ -1085,23 +1043,7 @@
           <w:b/>
           <w:bCs/>
         </w:rPr>
-        <w:t xml:space="preserve">Illetve </w:t>
-      </w:r>
-      <w:proofErr w:type="gramStart"/>
-      <w:r>
-        <w:rPr>
-          <w:b/>
-          <w:bCs/>
-        </w:rPr>
-        <w:t>még  a</w:t>
-      </w:r>
-      <w:proofErr w:type="gramEnd"/>
-      <w:r>
-        <w:rPr>
-          <w:b/>
-          <w:bCs/>
-        </w:rPr>
-        <w:t xml:space="preserve"> budapesti telephely routerének állítottam </w:t>
+        <w:t xml:space="preserve">Illetve még  a budapesti telephely routerének állítottam </w:t>
       </w:r>
       <w:proofErr w:type="spellStart"/>
       <w:r>
@@ -5211,12 +5153,10 @@
         <w:t>email-</w:t>
       </w:r>
       <w:proofErr w:type="spellStart"/>
-      <w:proofErr w:type="gramStart"/>
       <w:r>
         <w:t>server,tftp</w:t>
       </w:r>
       <w:proofErr w:type="spellEnd"/>
-      <w:proofErr w:type="gramEnd"/>
     </w:p>
     <w:p/>
     <w:p>
@@ -5662,15 +5602,7 @@
       </w:r>
       <w:proofErr w:type="spellEnd"/>
       <w:r>
-        <w:t xml:space="preserve"> </w:t>
-      </w:r>
-      <w:proofErr w:type="gramStart"/>
-      <w:r>
-        <w:t>mar</w:t>
-      </w:r>
-      <w:proofErr w:type="gramEnd"/>
-      <w:r>
-        <w:t xml:space="preserve"> illetve </w:t>
+        <w:t xml:space="preserve"> mar illetve </w:t>
       </w:r>
       <w:proofErr w:type="spellStart"/>
       <w:r>
@@ -5923,15 +5855,7 @@
       </w:r>
       <w:proofErr w:type="spellEnd"/>
       <w:r>
-        <w:t xml:space="preserve"> </w:t>
-      </w:r>
-      <w:proofErr w:type="gramStart"/>
-      <w:r>
-        <w:t>router(</w:t>
-      </w:r>
-      <w:proofErr w:type="gramEnd"/>
-      <w:r>
-        <w:t xml:space="preserve">DEB_R): </w:t>
+        <w:t xml:space="preserve"> router(DEB_R): </w:t>
       </w:r>
     </w:p>
     <w:p>
@@ -6065,11 +5989,7 @@
     <w:p/>
     <w:p>
       <w:r>
-        <w:t>NAT szabályok - DEB_</w:t>
-      </w:r>
-      <w:proofErr w:type="gramStart"/>
-      <w:r>
-        <w:t xml:space="preserve">R: </w:t>
+        <w:t xml:space="preserve">NAT szabályok - DEB_R: </w:t>
       </w:r>
       <w:r>
         <w:t xml:space="preserve"> </w:t>
@@ -6079,7 +5999,6 @@
         <w:t>static</w:t>
       </w:r>
       <w:proofErr w:type="spellEnd"/>
-      <w:proofErr w:type="gramEnd"/>
       <w:r>
         <w:t xml:space="preserve"> </w:t>
       </w:r>
@@ -6500,12 +6419,10 @@
         <w:t>-mindkettő szerver (</w:t>
       </w:r>
       <w:proofErr w:type="spellStart"/>
-      <w:proofErr w:type="gramStart"/>
       <w:r>
         <w:t>google,telekom</w:t>
       </w:r>
       <w:proofErr w:type="spellEnd"/>
-      <w:proofErr w:type="gramEnd"/>
       <w:r>
         <w:t xml:space="preserve">) csak a 80-as és a 443-mas </w:t>
       </w:r>
@@ -6884,17 +6801,12 @@
         <w:t xml:space="preserve"> </w:t>
       </w:r>
       <w:proofErr w:type="spellStart"/>
-      <w:proofErr w:type="gramStart"/>
       <w:r>
         <w:t>megpingelem</w:t>
       </w:r>
       <w:proofErr w:type="spellEnd"/>
       <w:r>
-        <w:t xml:space="preserve"> :</w:t>
-      </w:r>
-      <w:proofErr w:type="gramEnd"/>
-      <w:r>
-        <w:t xml:space="preserve"> </w:t>
+        <w:t xml:space="preserve"> : </w:t>
       </w:r>
     </w:p>
     <w:p>
@@ -7844,13 +7756,8 @@
       </w:r>
     </w:p>
     <w:p>
-      <w:proofErr w:type="gramStart"/>
-      <w:r>
-        <w:t>megengedem</w:t>
-      </w:r>
-      <w:proofErr w:type="gramEnd"/>
-      <w:r>
-        <w:t xml:space="preserve"> hogy a szerverek is használják a PAT-ot kifelé</w:t>
+      <w:r>
+        <w:t>megengedem hogy a szerverek is használják a PAT-ot kifelé</w:t>
       </w:r>
     </w:p>
     <w:p/>
@@ -8181,13 +8088,8 @@
       <w:proofErr w:type="spellEnd"/>
       <w:r>
         <w:tab/>
-        <w:t xml:space="preserve">192.168.20.15 → </w:t>
-      </w:r>
-      <w:proofErr w:type="gramStart"/>
-      <w:r>
-        <w:t>195.1.1.2:port</w:t>
-      </w:r>
-      <w:proofErr w:type="gramEnd"/>
+        <w:t>192.168.20.15 → 195.1.1.2:port</w:t>
+      </w:r>
     </w:p>
     <w:p/>
     <w:p>
@@ -8581,13 +8483,8 @@
       </w:r>
       <w:proofErr w:type="spellEnd"/>
       <w:r>
-        <w:t xml:space="preserve"> </w:t>
-      </w:r>
-      <w:proofErr w:type="gramStart"/>
-      <w:r>
-        <w:t>szegeden</w:t>
-      </w:r>
-      <w:proofErr w:type="gramEnd"/>
+        <w:t xml:space="preserve"> szegeden</w:t>
+      </w:r>
       <w:r>
         <w:t xml:space="preserve"> illetve </w:t>
       </w:r>
@@ -8910,15 +8807,7 @@
     </w:p>
     <w:p>
       <w:r>
-        <w:t xml:space="preserve">A NAT konfiguráció lényege, hogy a teljes szegedi és titkársági tartomány egyetlen publikus IP mögül (203.0.113.6) kommunikáljon kifelé. Ezt </w:t>
-      </w:r>
-      <w:proofErr w:type="gramStart"/>
-      <w:r>
-        <w:t>a</w:t>
-      </w:r>
-      <w:proofErr w:type="gramEnd"/>
-      <w:r>
-        <w:t xml:space="preserve"> </w:t>
+        <w:t xml:space="preserve">A NAT konfiguráció lényege, hogy a teljes szegedi és titkársági tartomány egyetlen publikus IP mögül (203.0.113.6) kommunikáljon kifelé. Ezt a </w:t>
       </w:r>
       <w:proofErr w:type="spellStart"/>
       <w:r>
@@ -9162,17 +9051,12 @@
         <w:t xml:space="preserve">: ha a LAN-ban változások történnek (pl. új alhálózatok, </w:t>
       </w:r>
       <w:proofErr w:type="spellStart"/>
-      <w:proofErr w:type="gramStart"/>
       <w:r>
         <w:t>loop</w:t>
       </w:r>
       <w:proofErr w:type="spellEnd"/>
       <w:r>
-        <w:t>,</w:t>
-      </w:r>
-      <w:proofErr w:type="gramEnd"/>
-      <w:r>
-        <w:t xml:space="preserve"> stb.), az OSPF-es LSA-vihar csak az adott </w:t>
+        <w:t xml:space="preserve">, stb.), az OSPF-es LSA-vihar csak az adott </w:t>
       </w:r>
       <w:proofErr w:type="spellStart"/>
       <w:r>
@@ -11289,7 +11173,6 @@
         <w:t xml:space="preserve"> </w:t>
       </w:r>
       <w:proofErr w:type="spellStart"/>
-      <w:proofErr w:type="gramStart"/>
       <w:r>
         <w:rPr>
           <w:b/>
@@ -11305,7 +11188,6 @@
         </w:rPr>
         <w:t xml:space="preserve"> ,</w:t>
       </w:r>
-      <w:proofErr w:type="gramEnd"/>
       <w:r>
         <w:rPr>
           <w:b/>
@@ -11330,7 +11212,6 @@
         <w:t xml:space="preserve"> </w:t>
       </w:r>
       <w:proofErr w:type="spellStart"/>
-      <w:proofErr w:type="gramStart"/>
       <w:r>
         <w:rPr>
           <w:b/>
@@ -11351,15 +11232,7 @@
           <w:b/>
           <w:bCs/>
         </w:rPr>
-        <w:t>,</w:t>
-      </w:r>
-      <w:proofErr w:type="gramEnd"/>
-      <w:r>
-        <w:rPr>
-          <w:b/>
-          <w:bCs/>
-        </w:rPr>
-        <w:t xml:space="preserve"> ipv6 a </w:t>
+        <w:t xml:space="preserve">, ipv6 a </w:t>
       </w:r>
       <w:proofErr w:type="spellStart"/>
       <w:r>
@@ -11775,15 +11648,7 @@
       </w:r>
       <w:proofErr w:type="spellEnd"/>
       <w:r>
-        <w:t xml:space="preserve"> r2 - r3 </w:t>
-      </w:r>
-      <w:proofErr w:type="gramStart"/>
-      <w:r>
-        <w:t>között :</w:t>
-      </w:r>
-      <w:proofErr w:type="gramEnd"/>
-      <w:r>
-        <w:t xml:space="preserve"> </w:t>
+        <w:t xml:space="preserve"> r2 - r3 között : </w:t>
       </w:r>
     </w:p>
     <w:p/>
@@ -12389,15 +12254,7 @@
     </w:p>
     <w:p>
       <w:r>
-        <w:t>2001:db</w:t>
-      </w:r>
-      <w:proofErr w:type="gramStart"/>
-      <w:r>
-        <w:t>8:11::/</w:t>
-      </w:r>
-      <w:proofErr w:type="gramEnd"/>
-      <w:r>
-        <w:t>64</w:t>
+        <w:t>2001:db8:11::/64</w:t>
       </w:r>
     </w:p>
     <w:p>
@@ -12445,14 +12302,9 @@
       </w:pPr>
       <w:r>
         <w:lastRenderedPageBreak/>
-        <w:t>Kapnak egy IPv6 címet is (pl. 2001:db</w:t>
-      </w:r>
-      <w:proofErr w:type="gramStart"/>
-      <w:r>
-        <w:t>8:11::</w:t>
-      </w:r>
-      <w:proofErr w:type="spellStart"/>
-      <w:proofErr w:type="gramEnd"/>
+        <w:t>Kapnak egy IPv6 címet is (pl. 2001:db8:11::</w:t>
+      </w:r>
+      <w:proofErr w:type="spellStart"/>
       <w:r>
         <w:t>xxxx</w:t>
       </w:r>
@@ -12539,13 +12391,8 @@
       </w:r>
     </w:p>
     <w:p>
-      <w:proofErr w:type="gramStart"/>
-      <w:r>
-        <w:t>  Router</w:t>
-      </w:r>
-      <w:proofErr w:type="gramEnd"/>
-      <w:r>
-        <w:t>2 g0/0</w:t>
+      <w:r>
+        <w:t>  Router2 g0/0</w:t>
       </w:r>
       <w:r>
         <w:noBreakHyphen/>
@@ -12583,13 +12430,8 @@
       <w:proofErr w:type="spellEnd"/>
     </w:p>
     <w:p>
-      <w:proofErr w:type="gramStart"/>
-      <w:r>
-        <w:t>  Router</w:t>
-      </w:r>
-      <w:proofErr w:type="gramEnd"/>
-      <w:r>
-        <w:t>3 g0/0</w:t>
+      <w:r>
+        <w:t>  Router3 g0/0</w:t>
       </w:r>
       <w:r>
         <w:noBreakHyphen/>
@@ -13604,15 +13446,7 @@
         </w:numPr>
       </w:pPr>
       <w:r>
-        <w:t>egy IPv6 címet a prefixből (2001:db</w:t>
-      </w:r>
-      <w:proofErr w:type="gramStart"/>
-      <w:r>
-        <w:t>8:11::/</w:t>
-      </w:r>
-      <w:proofErr w:type="gramEnd"/>
-      <w:r>
-        <w:t>64),</w:t>
+        <w:t>egy IPv6 címet a prefixből (2001:db8:11::/64),</w:t>
       </w:r>
     </w:p>
     <w:p>
@@ -13623,15 +13457,7 @@
         </w:numPr>
       </w:pPr>
       <w:r>
-        <w:t>egy link-local címet (fe80</w:t>
-      </w:r>
-      <w:proofErr w:type="gramStart"/>
-      <w:r>
-        <w:t>::…</w:t>
-      </w:r>
-      <w:proofErr w:type="gramEnd"/>
-      <w:r>
-        <w:t>),</w:t>
+        <w:t>egy link-local címet (fe80::…),</w:t>
       </w:r>
     </w:p>
     <w:p>
@@ -13663,7 +13489,7 @@
     </w:p>
     <w:p>
       <w:pPr>
-        <w:pStyle w:val="Heading1"/>
+        <w:pStyle w:val="Cmsor1"/>
       </w:pPr>
       <w:r>
         <w:t>Miért nem kell statikus IPv6?</w:t>
@@ -13671,7 +13497,7 @@
     </w:p>
     <w:p>
       <w:pPr>
-        <w:pStyle w:val="NormalWeb"/>
+        <w:pStyle w:val="NormlWeb"/>
       </w:pPr>
       <w:r>
         <w:t>Mert:</w:t>
@@ -13679,7 +13505,7 @@
     </w:p>
     <w:p>
       <w:pPr>
-        <w:pStyle w:val="Heading3"/>
+        <w:pStyle w:val="Cmsor3"/>
       </w:pPr>
       <w:r>
         <w:rPr>
@@ -13694,7 +13520,7 @@
     </w:p>
     <w:p>
       <w:pPr>
-        <w:pStyle w:val="NormalWeb"/>
+        <w:pStyle w:val="NormlWeb"/>
       </w:pPr>
       <w:r>
         <w:t>Nem kell kézzel címeket írogatni.</w:t>
@@ -13702,7 +13528,7 @@
     </w:p>
     <w:p>
       <w:pPr>
-        <w:pStyle w:val="Heading3"/>
+        <w:pStyle w:val="Cmsor3"/>
       </w:pPr>
       <w:r>
         <w:rPr>
@@ -13732,7 +13558,7 @@
     </w:p>
     <w:p>
       <w:pPr>
-        <w:pStyle w:val="NormalWeb"/>
+        <w:pStyle w:val="NormlWeb"/>
       </w:pPr>
       <w:r>
         <w:t>A statikus IPv6 címekkel sokszor összeakad a PT, főleg több router esetén.</w:t>
@@ -13740,7 +13566,7 @@
     </w:p>
     <w:p>
       <w:pPr>
-        <w:pStyle w:val="Heading3"/>
+        <w:pStyle w:val="Cmsor3"/>
       </w:pPr>
       <w:r>
         <w:rPr>
@@ -13762,7 +13588,7 @@
     </w:p>
     <w:p>
       <w:pPr>
-        <w:pStyle w:val="NormalWeb"/>
+        <w:pStyle w:val="NormlWeb"/>
       </w:pPr>
       <w:r>
         <w:t xml:space="preserve">A </w:t>
@@ -13789,7 +13615,7 @@
       </w:r>
       <w:r>
         <w:rPr>
-          <w:rStyle w:val="Strong"/>
+          <w:rStyle w:val="Kiemels2"/>
           <w:rFonts w:eastAsiaTheme="majorEastAsia"/>
         </w:rPr>
         <w:t>nem a HSRP VIP</w:t>
@@ -13800,7 +13626,7 @@
     </w:p>
     <w:p>
       <w:pPr>
-        <w:pStyle w:val="Heading3"/>
+        <w:pStyle w:val="Cmsor3"/>
       </w:pPr>
       <w:r>
         <w:rPr>
@@ -13822,7 +13648,7 @@
     </w:p>
     <w:p>
       <w:pPr>
-        <w:pStyle w:val="NormalWeb"/>
+        <w:pStyle w:val="NormlWeb"/>
       </w:pPr>
       <w:r>
         <w:t>Ha nem támogatja → marad IPv4</w:t>
@@ -13838,32 +13664,11 @@
         <w:t xml:space="preserve">!!!!!!!!!!!!!!!!!!!!!!!!! </w:t>
       </w:r>
       <w:r>
-        <w:t xml:space="preserve">AZ IPV6-OS CIMZES VALAMIERT NEM MUKODIK AZT MEG AT KELL </w:t>
-      </w:r>
-      <w:proofErr w:type="gramStart"/>
-      <w:r>
-        <w:t>NEZNI</w:t>
-      </w:r>
-      <w:proofErr w:type="gramEnd"/>
-      <w:r>
-        <w:t xml:space="preserve"> HOGY MI LEHET A </w:t>
-      </w:r>
-      <w:proofErr w:type="gramStart"/>
-      <w:r>
-        <w:t>BAJ</w:t>
-      </w:r>
-      <w:proofErr w:type="gramEnd"/>
-      <w:r>
-        <w:t xml:space="preserve"> ILLETVE BE KELL ALLITANI </w:t>
-      </w:r>
-      <w:r>
-        <w:t xml:space="preserve">FORGALOMIRANYITAST A TITKARSAG ES A TELEPHELY KOZOTT </w:t>
-      </w:r>
-      <w:proofErr w:type="gramStart"/>
-      <w:r>
-        <w:t>BUDAPESTEN !!!!!!!!!!!!!!!!!!!!!!!!!</w:t>
-      </w:r>
-      <w:proofErr w:type="gramEnd"/>
+        <w:t xml:space="preserve">AZ IPV6-OS CIMZES VALAMIERT NEM MUKODIK AZT MEG AT KELL NEZNI HOGY MI LEHET A BAJ ILLETVE BE KELL ALLITANI </w:t>
+      </w:r>
+      <w:r>
+        <w:t>FORGALOMIRANYITAST A TITKARSAG ES A TELEPHELY KOZOTT BUDAPESTEN !!!!!!!!!!!!!!!!!!!!!!!!!</w:t>
+      </w:r>
     </w:p>
     <w:p>
       <w:r>
@@ -13949,12 +13754,10 @@
         <w:t xml:space="preserve"> </w:t>
       </w:r>
       <w:proofErr w:type="spellStart"/>
-      <w:proofErr w:type="gramStart"/>
       <w:r>
         <w:t>titkarsag.local</w:t>
       </w:r>
       <w:proofErr w:type="spellEnd"/>
-      <w:proofErr w:type="gramEnd"/>
     </w:p>
     <w:p>
       <w:r>
@@ -14126,13 +13929,8 @@
       </w:r>
       <w:proofErr w:type="spellEnd"/>
       <w:r>
-        <w:t xml:space="preserve"> be: TTKARSAG-R2.</w:t>
-      </w:r>
-      <w:proofErr w:type="gramStart"/>
-      <w:r>
-        <w:t>titkarsag.local</w:t>
-      </w:r>
-      <w:proofErr w:type="gramEnd"/>
+        <w:t xml:space="preserve"> be: TTKARSAG-R2.titkarsag.local</w:t>
+      </w:r>
     </w:p>
     <w:p>
       <w:proofErr w:type="spellStart"/>
@@ -14173,15 +13971,7 @@
       </w:r>
       <w:proofErr w:type="spellEnd"/>
       <w:r>
-        <w:t xml:space="preserve"> </w:t>
-      </w:r>
-      <w:proofErr w:type="gramStart"/>
-      <w:r>
-        <w:t>modulus in</w:t>
-      </w:r>
-      <w:proofErr w:type="gramEnd"/>
-      <w:r>
-        <w:t xml:space="preserve"> </w:t>
+        <w:t xml:space="preserve"> modulus in </w:t>
       </w:r>
       <w:proofErr w:type="spellStart"/>
       <w:r>
@@ -14370,11 +14160,7 @@
       </w:r>
       <w:proofErr w:type="spellEnd"/>
       <w:r>
-        <w:t xml:space="preserve"> be </w:t>
-      </w:r>
-      <w:proofErr w:type="gramStart"/>
-      <w:r>
-        <w:t>non-</w:t>
+        <w:t xml:space="preserve"> be non-</w:t>
       </w:r>
       <w:proofErr w:type="spellStart"/>
       <w:r>
@@ -14382,11 +14168,7 @@
       </w:r>
       <w:proofErr w:type="spellEnd"/>
       <w:r>
-        <w:t>...[</w:t>
-      </w:r>
-      <w:proofErr w:type="gramEnd"/>
-      <w:r>
-        <w:t>OK]</w:t>
+        <w:t>...[OK]</w:t>
       </w:r>
     </w:p>
     <w:p/>
@@ -14514,15 +14296,7 @@
       </w:r>
       <w:proofErr w:type="spellEnd"/>
       <w:r>
-        <w:t>-</w:t>
-      </w:r>
-      <w:proofErr w:type="gramStart"/>
-      <w:r>
-        <w:t>line)#</w:t>
-      </w:r>
-      <w:proofErr w:type="gramEnd"/>
-      <w:r>
-        <w:t>stra</w:t>
+        <w:t>-line)#stra</w:t>
       </w:r>
     </w:p>
     <w:p>
@@ -14535,15 +14309,7 @@
       </w:r>
       <w:proofErr w:type="spellEnd"/>
       <w:r>
-        <w:t>-</w:t>
-      </w:r>
-      <w:proofErr w:type="gramStart"/>
-      <w:r>
-        <w:t>line)#</w:t>
-      </w:r>
-      <w:proofErr w:type="gramEnd"/>
-      <w:r>
-        <w:t>tra</w:t>
+        <w:t>-line)#tra</w:t>
       </w:r>
     </w:p>
     <w:p>
@@ -14556,15 +14322,7 @@
       </w:r>
       <w:proofErr w:type="spellEnd"/>
       <w:r>
-        <w:t>-</w:t>
-      </w:r>
-      <w:proofErr w:type="gramStart"/>
-      <w:r>
-        <w:t>line)#</w:t>
-      </w:r>
-      <w:proofErr w:type="gramEnd"/>
-      <w:r>
-        <w:t>transport input</w:t>
+        <w:t>-line)#transport input</w:t>
       </w:r>
     </w:p>
     <w:p>
@@ -14577,15 +14335,7 @@
       </w:r>
       <w:proofErr w:type="spellEnd"/>
       <w:r>
-        <w:t>-</w:t>
-      </w:r>
-      <w:proofErr w:type="gramStart"/>
-      <w:r>
-        <w:t>line)#</w:t>
-      </w:r>
-      <w:proofErr w:type="gramEnd"/>
-      <w:r>
-        <w:t xml:space="preserve">transport input </w:t>
+        <w:t xml:space="preserve">-line)#transport input </w:t>
       </w:r>
       <w:proofErr w:type="spellStart"/>
       <w:r>
@@ -14603,15 +14353,7 @@
       </w:r>
       <w:proofErr w:type="spellEnd"/>
       <w:r>
-        <w:t>-</w:t>
-      </w:r>
-      <w:proofErr w:type="gramStart"/>
-      <w:r>
-        <w:t>line)#</w:t>
-      </w:r>
-      <w:proofErr w:type="gramEnd"/>
-      <w:r>
-        <w:t xml:space="preserve">login local </w:t>
+        <w:t xml:space="preserve">-line)#login local </w:t>
       </w:r>
     </w:p>
     <w:p>
@@ -14624,15 +14366,7 @@
       </w:r>
       <w:proofErr w:type="spellEnd"/>
       <w:r>
-        <w:t>-</w:t>
-      </w:r>
-      <w:proofErr w:type="gramStart"/>
-      <w:r>
-        <w:t>line)#</w:t>
-      </w:r>
-      <w:proofErr w:type="gramEnd"/>
-      <w:r>
-        <w:t xml:space="preserve">ip </w:t>
+        <w:t xml:space="preserve">-line)#ip </w:t>
       </w:r>
       <w:proofErr w:type="spellStart"/>
       <w:r>
@@ -14658,9 +14392,158 @@
     </w:p>
     <w:p/>
     <w:p/>
+    <w:p>
+      <w:r>
+        <w:drawing>
+          <wp:inline distT="0" distB="0" distL="0" distR="0" wp14:anchorId="320D358E" wp14:editId="45DAC360">
+            <wp:extent cx="5760720" cy="4533900"/>
+            <wp:effectExtent l="0" t="0" r="0" b="0"/>
+            <wp:docPr id="1869287889" name="Kép 1" descr="A képen szöveg, képernyőkép, szoftver, Multimédiás szoftver látható&#10;&#10;Előfordulhat, hogy az AI által létrehozott tartalom helytelen."/>
+            <wp:cNvGraphicFramePr>
+              <a:graphicFrameLocks xmlns:a="http://schemas.openxmlformats.org/drawingml/2006/main" noChangeAspect="1"/>
+            </wp:cNvGraphicFramePr>
+            <a:graphic xmlns:a="http://schemas.openxmlformats.org/drawingml/2006/main">
+              <a:graphicData uri="http://schemas.openxmlformats.org/drawingml/2006/picture">
+                <pic:pic xmlns:pic="http://schemas.openxmlformats.org/drawingml/2006/picture">
+                  <pic:nvPicPr>
+                    <pic:cNvPr id="1869287889" name="Kép 1" descr="A képen szöveg, képernyőkép, szoftver, Multimédiás szoftver látható&#10;&#10;Előfordulhat, hogy az AI által létrehozott tartalom helytelen."/>
+                    <pic:cNvPicPr/>
+                  </pic:nvPicPr>
+                  <pic:blipFill>
+                    <a:blip r:embed="rId11"/>
+                    <a:stretch>
+                      <a:fillRect/>
+                    </a:stretch>
+                  </pic:blipFill>
+                  <pic:spPr>
+                    <a:xfrm>
+                      <a:off x="0" y="0"/>
+                      <a:ext cx="5760720" cy="4533900"/>
+                    </a:xfrm>
+                    <a:prstGeom prst="rect">
+                      <a:avLst/>
+                    </a:prstGeom>
+                  </pic:spPr>
+                </pic:pic>
+              </a:graphicData>
+            </a:graphic>
+          </wp:inline>
+        </w:drawing>
+      </w:r>
+    </w:p>
+    <w:p>
+      <w:r>
+        <w:lastRenderedPageBreak/>
+        <w:t xml:space="preserve">Email szervert konfiguráltam a pesti </w:t>
+      </w:r>
+      <w:proofErr w:type="spellStart"/>
+      <w:r>
+        <w:t>tech</w:t>
+      </w:r>
+      <w:proofErr w:type="spellEnd"/>
+      <w:r>
+        <w:t xml:space="preserve"> részen az eddig csak </w:t>
+      </w:r>
+      <w:proofErr w:type="spellStart"/>
+      <w:r>
+        <w:t>tftp</w:t>
+      </w:r>
+      <w:proofErr w:type="spellEnd"/>
+      <w:r>
+        <w:t xml:space="preserve"> szerverre, minden kliensnek adtam email címet, </w:t>
+      </w:r>
+      <w:proofErr w:type="spellStart"/>
+      <w:r>
+        <w:t>usernevet</w:t>
+      </w:r>
+      <w:proofErr w:type="spellEnd"/>
+      <w:r>
+        <w:t xml:space="preserve"> </w:t>
+      </w:r>
+      <w:proofErr w:type="spellStart"/>
+      <w:r>
+        <w:t>stb</w:t>
+      </w:r>
+      <w:proofErr w:type="spellEnd"/>
+      <w:r>
+        <w:t xml:space="preserve"> </w:t>
+      </w:r>
+      <w:proofErr w:type="spellStart"/>
+      <w:r>
+        <w:t>stb</w:t>
+      </w:r>
+      <w:proofErr w:type="spellEnd"/>
+      <w:r>
+        <w:t xml:space="preserve"> </w:t>
+      </w:r>
+      <w:proofErr w:type="spellStart"/>
+      <w:r>
+        <w:t>mukodik</w:t>
+      </w:r>
+      <w:proofErr w:type="spellEnd"/>
+      <w:r>
+        <w:t xml:space="preserve"> is most </w:t>
+      </w:r>
+      <w:r>
+        <w:t>megcsinálom,</w:t>
+      </w:r>
+      <w:r>
+        <w:t xml:space="preserve"> ha minden igaz </w:t>
+      </w:r>
+      <w:proofErr w:type="spellStart"/>
+      <w:r>
+        <w:t>linuxon</w:t>
+      </w:r>
+      <w:proofErr w:type="spellEnd"/>
+      <w:r>
+        <w:t xml:space="preserve"> egy </w:t>
+      </w:r>
+      <w:proofErr w:type="spellStart"/>
+      <w:r>
+        <w:t>ovara</w:t>
+      </w:r>
+      <w:proofErr w:type="spellEnd"/>
+    </w:p>
     <w:p/>
-    <w:p/>
-    <w:p/>
+    <w:p>
+      <w:r>
+        <w:drawing>
+          <wp:inline distT="0" distB="0" distL="0" distR="0" wp14:anchorId="3118B98D" wp14:editId="6429251C">
+            <wp:extent cx="5760720" cy="2813050"/>
+            <wp:effectExtent l="0" t="0" r="0" b="6350"/>
+            <wp:docPr id="129816945" name="Kép 1" descr="A képen képernyőkép, szoftver, Multimédiás szoftver, szöveg látható&#10;&#10;Előfordulhat, hogy az AI által létrehozott tartalom helytelen."/>
+            <wp:cNvGraphicFramePr>
+              <a:graphicFrameLocks xmlns:a="http://schemas.openxmlformats.org/drawingml/2006/main" noChangeAspect="1"/>
+            </wp:cNvGraphicFramePr>
+            <a:graphic xmlns:a="http://schemas.openxmlformats.org/drawingml/2006/main">
+              <a:graphicData uri="http://schemas.openxmlformats.org/drawingml/2006/picture">
+                <pic:pic xmlns:pic="http://schemas.openxmlformats.org/drawingml/2006/picture">
+                  <pic:nvPicPr>
+                    <pic:cNvPr id="129816945" name="Kép 1" descr="A képen képernyőkép, szoftver, Multimédiás szoftver, szöveg látható&#10;&#10;Előfordulhat, hogy az AI által létrehozott tartalom helytelen."/>
+                    <pic:cNvPicPr/>
+                  </pic:nvPicPr>
+                  <pic:blipFill>
+                    <a:blip r:embed="rId12"/>
+                    <a:stretch>
+                      <a:fillRect/>
+                    </a:stretch>
+                  </pic:blipFill>
+                  <pic:spPr>
+                    <a:xfrm>
+                      <a:off x="0" y="0"/>
+                      <a:ext cx="5760720" cy="2813050"/>
+                    </a:xfrm>
+                    <a:prstGeom prst="rect">
+                      <a:avLst/>
+                    </a:prstGeom>
+                  </pic:spPr>
+                </pic:pic>
+              </a:graphicData>
+            </a:graphic>
+          </wp:inline>
+        </w:drawing>
+      </w:r>
+    </w:p>
     <w:p/>
     <w:p/>
     <w:sectPr>
@@ -19179,15 +19062,15 @@
     <w:lsdException w:name="Unresolved Mention" w:semiHidden="1" w:unhideWhenUsed="1"/>
     <w:lsdException w:name="Smart Link" w:semiHidden="1" w:unhideWhenUsed="1"/>
   </w:latentStyles>
-  <w:style w:type="paragraph" w:default="1" w:styleId="Normal">
+  <w:style w:type="paragraph" w:default="1" w:styleId="Norml">
     <w:name w:val="Normal"/>
     <w:qFormat/>
   </w:style>
-  <w:style w:type="paragraph" w:styleId="Heading1">
+  <w:style w:type="paragraph" w:styleId="Cmsor1">
     <w:name w:val="heading 1"/>
-    <w:basedOn w:val="Normal"/>
-    <w:next w:val="Normal"/>
-    <w:link w:val="Heading1Char"/>
+    <w:basedOn w:val="Norml"/>
+    <w:next w:val="Norml"/>
+    <w:link w:val="Cmsor1Char"/>
     <w:uiPriority w:val="9"/>
     <w:qFormat/>
     <w:rsid w:val="003B51B4"/>
@@ -19204,11 +19087,11 @@
       <w:szCs w:val="40"/>
     </w:rPr>
   </w:style>
-  <w:style w:type="paragraph" w:styleId="Heading2">
+  <w:style w:type="paragraph" w:styleId="Cmsor2">
     <w:name w:val="heading 2"/>
-    <w:basedOn w:val="Normal"/>
-    <w:next w:val="Normal"/>
-    <w:link w:val="Heading2Char"/>
+    <w:basedOn w:val="Norml"/>
+    <w:next w:val="Norml"/>
+    <w:link w:val="Cmsor2Char"/>
     <w:uiPriority w:val="9"/>
     <w:semiHidden/>
     <w:unhideWhenUsed/>
@@ -19227,11 +19110,11 @@
       <w:szCs w:val="32"/>
     </w:rPr>
   </w:style>
-  <w:style w:type="paragraph" w:styleId="Heading3">
+  <w:style w:type="paragraph" w:styleId="Cmsor3">
     <w:name w:val="heading 3"/>
-    <w:basedOn w:val="Normal"/>
-    <w:next w:val="Normal"/>
-    <w:link w:val="Heading3Char"/>
+    <w:basedOn w:val="Norml"/>
+    <w:next w:val="Norml"/>
+    <w:link w:val="Cmsor3Char"/>
     <w:uiPriority w:val="9"/>
     <w:semiHidden/>
     <w:unhideWhenUsed/>
@@ -19250,11 +19133,11 @@
       <w:szCs w:val="28"/>
     </w:rPr>
   </w:style>
-  <w:style w:type="paragraph" w:styleId="Heading4">
+  <w:style w:type="paragraph" w:styleId="Cmsor4">
     <w:name w:val="heading 4"/>
-    <w:basedOn w:val="Normal"/>
-    <w:next w:val="Normal"/>
-    <w:link w:val="Heading4Char"/>
+    <w:basedOn w:val="Norml"/>
+    <w:next w:val="Norml"/>
+    <w:link w:val="Cmsor4Char"/>
     <w:uiPriority w:val="9"/>
     <w:semiHidden/>
     <w:unhideWhenUsed/>
@@ -19273,11 +19156,11 @@
       <w:color w:val="0F4761" w:themeColor="accent1" w:themeShade="BF"/>
     </w:rPr>
   </w:style>
-  <w:style w:type="paragraph" w:styleId="Heading5">
+  <w:style w:type="paragraph" w:styleId="Cmsor5">
     <w:name w:val="heading 5"/>
-    <w:basedOn w:val="Normal"/>
-    <w:next w:val="Normal"/>
-    <w:link w:val="Heading5Char"/>
+    <w:basedOn w:val="Norml"/>
+    <w:next w:val="Norml"/>
+    <w:link w:val="Cmsor5Char"/>
     <w:uiPriority w:val="9"/>
     <w:semiHidden/>
     <w:unhideWhenUsed/>
@@ -19294,11 +19177,11 @@
       <w:color w:val="0F4761" w:themeColor="accent1" w:themeShade="BF"/>
     </w:rPr>
   </w:style>
-  <w:style w:type="paragraph" w:styleId="Heading6">
+  <w:style w:type="paragraph" w:styleId="Cmsor6">
     <w:name w:val="heading 6"/>
-    <w:basedOn w:val="Normal"/>
-    <w:next w:val="Normal"/>
-    <w:link w:val="Heading6Char"/>
+    <w:basedOn w:val="Norml"/>
+    <w:next w:val="Norml"/>
+    <w:link w:val="Cmsor6Char"/>
     <w:uiPriority w:val="9"/>
     <w:semiHidden/>
     <w:unhideWhenUsed/>
@@ -19317,11 +19200,11 @@
       <w:color w:val="595959" w:themeColor="text1" w:themeTint="A6"/>
     </w:rPr>
   </w:style>
-  <w:style w:type="paragraph" w:styleId="Heading7">
+  <w:style w:type="paragraph" w:styleId="Cmsor7">
     <w:name w:val="heading 7"/>
-    <w:basedOn w:val="Normal"/>
-    <w:next w:val="Normal"/>
-    <w:link w:val="Heading7Char"/>
+    <w:basedOn w:val="Norml"/>
+    <w:next w:val="Norml"/>
+    <w:link w:val="Cmsor7Char"/>
     <w:uiPriority w:val="9"/>
     <w:semiHidden/>
     <w:unhideWhenUsed/>
@@ -19338,11 +19221,11 @@
       <w:color w:val="595959" w:themeColor="text1" w:themeTint="A6"/>
     </w:rPr>
   </w:style>
-  <w:style w:type="paragraph" w:styleId="Heading8">
+  <w:style w:type="paragraph" w:styleId="Cmsor8">
     <w:name w:val="heading 8"/>
-    <w:basedOn w:val="Normal"/>
-    <w:next w:val="Normal"/>
-    <w:link w:val="Heading8Char"/>
+    <w:basedOn w:val="Norml"/>
+    <w:next w:val="Norml"/>
+    <w:link w:val="Cmsor8Char"/>
     <w:uiPriority w:val="9"/>
     <w:semiHidden/>
     <w:unhideWhenUsed/>
@@ -19361,11 +19244,11 @@
       <w:color w:val="272727" w:themeColor="text1" w:themeTint="D8"/>
     </w:rPr>
   </w:style>
-  <w:style w:type="paragraph" w:styleId="Heading9">
+  <w:style w:type="paragraph" w:styleId="Cmsor9">
     <w:name w:val="heading 9"/>
-    <w:basedOn w:val="Normal"/>
-    <w:next w:val="Normal"/>
-    <w:link w:val="Heading9Char"/>
+    <w:basedOn w:val="Norml"/>
+    <w:next w:val="Norml"/>
+    <w:link w:val="Cmsor9Char"/>
     <w:uiPriority w:val="9"/>
     <w:semiHidden/>
     <w:unhideWhenUsed/>
@@ -19382,12 +19265,13 @@
       <w:color w:val="272727" w:themeColor="text1" w:themeTint="D8"/>
     </w:rPr>
   </w:style>
-  <w:style w:type="character" w:default="1" w:styleId="DefaultParagraphFont">
+  <w:style w:type="character" w:default="1" w:styleId="Bekezdsalapbettpusa">
     <w:name w:val="Default Paragraph Font"/>
     <w:uiPriority w:val="1"/>
+    <w:semiHidden/>
     <w:unhideWhenUsed/>
   </w:style>
-  <w:style w:type="table" w:default="1" w:styleId="TableNormal">
+  <w:style w:type="table" w:default="1" w:styleId="Normltblzat">
     <w:name w:val="Normal Table"/>
     <w:uiPriority w:val="99"/>
     <w:semiHidden/>
@@ -19402,16 +19286,16 @@
       </w:tblCellMar>
     </w:tblPr>
   </w:style>
-  <w:style w:type="numbering" w:default="1" w:styleId="NoList">
+  <w:style w:type="numbering" w:default="1" w:styleId="Nemlista">
     <w:name w:val="No List"/>
     <w:uiPriority w:val="99"/>
     <w:semiHidden/>
     <w:unhideWhenUsed/>
   </w:style>
-  <w:style w:type="character" w:customStyle="1" w:styleId="Heading1Char">
-    <w:name w:val="Heading 1 Char"/>
-    <w:basedOn w:val="DefaultParagraphFont"/>
-    <w:link w:val="Heading1"/>
+  <w:style w:type="character" w:customStyle="1" w:styleId="Cmsor1Char">
+    <w:name w:val="Címsor 1 Char"/>
+    <w:basedOn w:val="Bekezdsalapbettpusa"/>
+    <w:link w:val="Cmsor1"/>
     <w:uiPriority w:val="9"/>
     <w:rsid w:val="003B51B4"/>
     <w:rPr>
@@ -19421,10 +19305,10 @@
       <w:szCs w:val="40"/>
     </w:rPr>
   </w:style>
-  <w:style w:type="character" w:customStyle="1" w:styleId="Heading2Char">
-    <w:name w:val="Heading 2 Char"/>
-    <w:basedOn w:val="DefaultParagraphFont"/>
-    <w:link w:val="Heading2"/>
+  <w:style w:type="character" w:customStyle="1" w:styleId="Cmsor2Char">
+    <w:name w:val="Címsor 2 Char"/>
+    <w:basedOn w:val="Bekezdsalapbettpusa"/>
+    <w:link w:val="Cmsor2"/>
     <w:uiPriority w:val="9"/>
     <w:semiHidden/>
     <w:rsid w:val="003B51B4"/>
@@ -19435,10 +19319,10 @@
       <w:szCs w:val="32"/>
     </w:rPr>
   </w:style>
-  <w:style w:type="character" w:customStyle="1" w:styleId="Heading3Char">
-    <w:name w:val="Heading 3 Char"/>
-    <w:basedOn w:val="DefaultParagraphFont"/>
-    <w:link w:val="Heading3"/>
+  <w:style w:type="character" w:customStyle="1" w:styleId="Cmsor3Char">
+    <w:name w:val="Címsor 3 Char"/>
+    <w:basedOn w:val="Bekezdsalapbettpusa"/>
+    <w:link w:val="Cmsor3"/>
     <w:uiPriority w:val="9"/>
     <w:semiHidden/>
     <w:rsid w:val="003B51B4"/>
@@ -19449,10 +19333,10 @@
       <w:szCs w:val="28"/>
     </w:rPr>
   </w:style>
-  <w:style w:type="character" w:customStyle="1" w:styleId="Heading4Char">
-    <w:name w:val="Heading 4 Char"/>
-    <w:basedOn w:val="DefaultParagraphFont"/>
-    <w:link w:val="Heading4"/>
+  <w:style w:type="character" w:customStyle="1" w:styleId="Cmsor4Char">
+    <w:name w:val="Címsor 4 Char"/>
+    <w:basedOn w:val="Bekezdsalapbettpusa"/>
+    <w:link w:val="Cmsor4"/>
     <w:uiPriority w:val="9"/>
     <w:semiHidden/>
     <w:rsid w:val="003B51B4"/>
@@ -19463,10 +19347,10 @@
       <w:color w:val="0F4761" w:themeColor="accent1" w:themeShade="BF"/>
     </w:rPr>
   </w:style>
-  <w:style w:type="character" w:customStyle="1" w:styleId="Heading5Char">
-    <w:name w:val="Heading 5 Char"/>
-    <w:basedOn w:val="DefaultParagraphFont"/>
-    <w:link w:val="Heading5"/>
+  <w:style w:type="character" w:customStyle="1" w:styleId="Cmsor5Char">
+    <w:name w:val="Címsor 5 Char"/>
+    <w:basedOn w:val="Bekezdsalapbettpusa"/>
+    <w:link w:val="Cmsor5"/>
     <w:uiPriority w:val="9"/>
     <w:semiHidden/>
     <w:rsid w:val="003B51B4"/>
@@ -19475,10 +19359,10 @@
       <w:color w:val="0F4761" w:themeColor="accent1" w:themeShade="BF"/>
     </w:rPr>
   </w:style>
-  <w:style w:type="character" w:customStyle="1" w:styleId="Heading6Char">
-    <w:name w:val="Heading 6 Char"/>
-    <w:basedOn w:val="DefaultParagraphFont"/>
-    <w:link w:val="Heading6"/>
+  <w:style w:type="character" w:customStyle="1" w:styleId="Cmsor6Char">
+    <w:name w:val="Címsor 6 Char"/>
+    <w:basedOn w:val="Bekezdsalapbettpusa"/>
+    <w:link w:val="Cmsor6"/>
     <w:uiPriority w:val="9"/>
     <w:semiHidden/>
     <w:rsid w:val="003B51B4"/>
@@ -19489,10 +19373,10 @@
       <w:color w:val="595959" w:themeColor="text1" w:themeTint="A6"/>
     </w:rPr>
   </w:style>
-  <w:style w:type="character" w:customStyle="1" w:styleId="Heading7Char">
-    <w:name w:val="Heading 7 Char"/>
-    <w:basedOn w:val="DefaultParagraphFont"/>
-    <w:link w:val="Heading7"/>
+  <w:style w:type="character" w:customStyle="1" w:styleId="Cmsor7Char">
+    <w:name w:val="Címsor 7 Char"/>
+    <w:basedOn w:val="Bekezdsalapbettpusa"/>
+    <w:link w:val="Cmsor7"/>
     <w:uiPriority w:val="9"/>
     <w:semiHidden/>
     <w:rsid w:val="003B51B4"/>
@@ -19501,10 +19385,10 @@
       <w:color w:val="595959" w:themeColor="text1" w:themeTint="A6"/>
     </w:rPr>
   </w:style>
-  <w:style w:type="character" w:customStyle="1" w:styleId="Heading8Char">
-    <w:name w:val="Heading 8 Char"/>
-    <w:basedOn w:val="DefaultParagraphFont"/>
-    <w:link w:val="Heading8"/>
+  <w:style w:type="character" w:customStyle="1" w:styleId="Cmsor8Char">
+    <w:name w:val="Címsor 8 Char"/>
+    <w:basedOn w:val="Bekezdsalapbettpusa"/>
+    <w:link w:val="Cmsor8"/>
     <w:uiPriority w:val="9"/>
     <w:semiHidden/>
     <w:rsid w:val="003B51B4"/>
@@ -19515,10 +19399,10 @@
       <w:color w:val="272727" w:themeColor="text1" w:themeTint="D8"/>
     </w:rPr>
   </w:style>
-  <w:style w:type="character" w:customStyle="1" w:styleId="Heading9Char">
-    <w:name w:val="Heading 9 Char"/>
-    <w:basedOn w:val="DefaultParagraphFont"/>
-    <w:link w:val="Heading9"/>
+  <w:style w:type="character" w:customStyle="1" w:styleId="Cmsor9Char">
+    <w:name w:val="Címsor 9 Char"/>
+    <w:basedOn w:val="Bekezdsalapbettpusa"/>
+    <w:link w:val="Cmsor9"/>
     <w:uiPriority w:val="9"/>
     <w:semiHidden/>
     <w:rsid w:val="003B51B4"/>
@@ -19527,11 +19411,11 @@
       <w:color w:val="272727" w:themeColor="text1" w:themeTint="D8"/>
     </w:rPr>
   </w:style>
-  <w:style w:type="paragraph" w:styleId="Title">
+  <w:style w:type="paragraph" w:styleId="Cm">
     <w:name w:val="Title"/>
-    <w:basedOn w:val="Normal"/>
-    <w:next w:val="Normal"/>
-    <w:link w:val="TitleChar"/>
+    <w:basedOn w:val="Norml"/>
+    <w:next w:val="Norml"/>
+    <w:link w:val="CmChar"/>
     <w:uiPriority w:val="10"/>
     <w:qFormat/>
     <w:rsid w:val="003B51B4"/>
@@ -19547,10 +19431,10 @@
       <w:szCs w:val="56"/>
     </w:rPr>
   </w:style>
-  <w:style w:type="character" w:customStyle="1" w:styleId="TitleChar">
-    <w:name w:val="Title Char"/>
-    <w:basedOn w:val="DefaultParagraphFont"/>
-    <w:link w:val="Title"/>
+  <w:style w:type="character" w:customStyle="1" w:styleId="CmChar">
+    <w:name w:val="Cím Char"/>
+    <w:basedOn w:val="Bekezdsalapbettpusa"/>
+    <w:link w:val="Cm"/>
     <w:uiPriority w:val="10"/>
     <w:rsid w:val="003B51B4"/>
     <w:rPr>
@@ -19561,11 +19445,11 @@
       <w:szCs w:val="56"/>
     </w:rPr>
   </w:style>
-  <w:style w:type="paragraph" w:styleId="Subtitle">
+  <w:style w:type="paragraph" w:styleId="Alcm">
     <w:name w:val="Subtitle"/>
-    <w:basedOn w:val="Normal"/>
-    <w:next w:val="Normal"/>
-    <w:link w:val="SubtitleChar"/>
+    <w:basedOn w:val="Norml"/>
+    <w:next w:val="Norml"/>
+    <w:link w:val="AlcmChar"/>
     <w:uiPriority w:val="11"/>
     <w:qFormat/>
     <w:rsid w:val="003B51B4"/>
@@ -19582,10 +19466,10 @@
       <w:szCs w:val="28"/>
     </w:rPr>
   </w:style>
-  <w:style w:type="character" w:customStyle="1" w:styleId="SubtitleChar">
-    <w:name w:val="Subtitle Char"/>
-    <w:basedOn w:val="DefaultParagraphFont"/>
-    <w:link w:val="Subtitle"/>
+  <w:style w:type="character" w:customStyle="1" w:styleId="AlcmChar">
+    <w:name w:val="Alcím Char"/>
+    <w:basedOn w:val="Bekezdsalapbettpusa"/>
+    <w:link w:val="Alcm"/>
     <w:uiPriority w:val="11"/>
     <w:rsid w:val="003B51B4"/>
     <w:rPr>
@@ -19596,11 +19480,11 @@
       <w:szCs w:val="28"/>
     </w:rPr>
   </w:style>
-  <w:style w:type="paragraph" w:styleId="Quote">
+  <w:style w:type="paragraph" w:styleId="Idzet">
     <w:name w:val="Quote"/>
-    <w:basedOn w:val="Normal"/>
-    <w:next w:val="Normal"/>
-    <w:link w:val="QuoteChar"/>
+    <w:basedOn w:val="Norml"/>
+    <w:next w:val="Norml"/>
+    <w:link w:val="IdzetChar"/>
     <w:uiPriority w:val="29"/>
     <w:qFormat/>
     <w:rsid w:val="003B51B4"/>
@@ -19614,10 +19498,10 @@
       <w:color w:val="404040" w:themeColor="text1" w:themeTint="BF"/>
     </w:rPr>
   </w:style>
-  <w:style w:type="character" w:customStyle="1" w:styleId="QuoteChar">
-    <w:name w:val="Quote Char"/>
-    <w:basedOn w:val="DefaultParagraphFont"/>
-    <w:link w:val="Quote"/>
+  <w:style w:type="character" w:customStyle="1" w:styleId="IdzetChar">
+    <w:name w:val="Idézet Char"/>
+    <w:basedOn w:val="Bekezdsalapbettpusa"/>
+    <w:link w:val="Idzet"/>
     <w:uiPriority w:val="29"/>
     <w:rsid w:val="003B51B4"/>
     <w:rPr>
@@ -19626,9 +19510,9 @@
       <w:color w:val="404040" w:themeColor="text1" w:themeTint="BF"/>
     </w:rPr>
   </w:style>
-  <w:style w:type="paragraph" w:styleId="ListParagraph">
+  <w:style w:type="paragraph" w:styleId="Listaszerbekezds">
     <w:name w:val="List Paragraph"/>
-    <w:basedOn w:val="Normal"/>
+    <w:basedOn w:val="Norml"/>
     <w:uiPriority w:val="34"/>
     <w:qFormat/>
     <w:rsid w:val="003B51B4"/>
@@ -19637,9 +19521,9 @@
       <w:contextualSpacing/>
     </w:pPr>
   </w:style>
-  <w:style w:type="character" w:styleId="IntenseEmphasis">
+  <w:style w:type="character" w:styleId="Erskiemels">
     <w:name w:val="Intense Emphasis"/>
-    <w:basedOn w:val="DefaultParagraphFont"/>
+    <w:basedOn w:val="Bekezdsalapbettpusa"/>
     <w:uiPriority w:val="21"/>
     <w:qFormat/>
     <w:rsid w:val="003B51B4"/>
@@ -19649,11 +19533,11 @@
       <w:color w:val="0F4761" w:themeColor="accent1" w:themeShade="BF"/>
     </w:rPr>
   </w:style>
-  <w:style w:type="paragraph" w:styleId="IntenseQuote">
+  <w:style w:type="paragraph" w:styleId="Kiemeltidzet">
     <w:name w:val="Intense Quote"/>
-    <w:basedOn w:val="Normal"/>
-    <w:next w:val="Normal"/>
-    <w:link w:val="IntenseQuoteChar"/>
+    <w:basedOn w:val="Norml"/>
+    <w:next w:val="Norml"/>
+    <w:link w:val="KiemeltidzetChar"/>
     <w:uiPriority w:val="30"/>
     <w:qFormat/>
     <w:rsid w:val="003B51B4"/>
@@ -19672,10 +19556,10 @@
       <w:color w:val="0F4761" w:themeColor="accent1" w:themeShade="BF"/>
     </w:rPr>
   </w:style>
-  <w:style w:type="character" w:customStyle="1" w:styleId="IntenseQuoteChar">
-    <w:name w:val="Intense Quote Char"/>
-    <w:basedOn w:val="DefaultParagraphFont"/>
-    <w:link w:val="IntenseQuote"/>
+  <w:style w:type="character" w:customStyle="1" w:styleId="KiemeltidzetChar">
+    <w:name w:val="Kiemelt idézet Char"/>
+    <w:basedOn w:val="Bekezdsalapbettpusa"/>
+    <w:link w:val="Kiemeltidzet"/>
     <w:uiPriority w:val="30"/>
     <w:rsid w:val="003B51B4"/>
     <w:rPr>
@@ -19684,9 +19568,9 @@
       <w:color w:val="0F4761" w:themeColor="accent1" w:themeShade="BF"/>
     </w:rPr>
   </w:style>
-  <w:style w:type="character" w:styleId="IntenseReference">
+  <w:style w:type="character" w:styleId="Ershivatkozs">
     <w:name w:val="Intense Reference"/>
-    <w:basedOn w:val="DefaultParagraphFont"/>
+    <w:basedOn w:val="Bekezdsalapbettpusa"/>
     <w:uiPriority w:val="32"/>
     <w:qFormat/>
     <w:rsid w:val="003B51B4"/>
@@ -19698,9 +19582,9 @@
       <w:spacing w:val="5"/>
     </w:rPr>
   </w:style>
-  <w:style w:type="paragraph" w:styleId="NormalWeb">
+  <w:style w:type="paragraph" w:styleId="NormlWeb">
     <w:name w:val="Normal (Web)"/>
-    <w:basedOn w:val="Normal"/>
+    <w:basedOn w:val="Norml"/>
     <w:uiPriority w:val="99"/>
     <w:semiHidden/>
     <w:unhideWhenUsed/>
@@ -19717,9 +19601,9 @@
       <w14:ligatures w14:val="none"/>
     </w:rPr>
   </w:style>
-  <w:style w:type="character" w:styleId="Strong">
+  <w:style w:type="character" w:styleId="Kiemels2">
     <w:name w:val="Strong"/>
-    <w:basedOn w:val="DefaultParagraphFont"/>
+    <w:basedOn w:val="Bekezdsalapbettpusa"/>
     <w:uiPriority w:val="22"/>
     <w:qFormat/>
     <w:rsid w:val="00BE71F5"/>

</xml_diff>